<commit_message>
Updated SCMF specification in markdown format
</commit_message>
<xml_diff>
--- a/SCMF.docx
+++ b/SCMF.docx
@@ -2,36 +2,99 @@
 <file path=word/document.xml><?xml version="1.0" encoding="utf-8"?>
 <w:document xmlns:wpc="http://schemas.microsoft.com/office/word/2010/wordprocessingCanvas" xmlns:mc="http://schemas.openxmlformats.org/markup-compatibility/2006" xmlns:o="urn:schemas-microsoft-com:office:office" xmlns:r="http://schemas.openxmlformats.org/officeDocument/2006/relationships" xmlns:m="http://schemas.openxmlformats.org/officeDocument/2006/math" xmlns:v="urn:schemas-microsoft-com:vml" xmlns:wp14="http://schemas.microsoft.com/office/word/2010/wordprocessingDrawing" xmlns:wp="http://schemas.openxmlformats.org/drawingml/2006/wordprocessingDrawing" xmlns:w10="urn:schemas-microsoft-com:office:word" xmlns:w="http://schemas.openxmlformats.org/wordprocessingml/2006/main" xmlns:w14="http://schemas.microsoft.com/office/word/2010/wordml" xmlns:wpg="http://schemas.microsoft.com/office/word/2010/wordprocessingGroup" xmlns:wpi="http://schemas.microsoft.com/office/word/2010/wordprocessingInk" xmlns:wne="http://schemas.microsoft.com/office/word/2006/wordml" xmlns:wps="http://schemas.microsoft.com/office/word/2010/wordprocessingShape" mc:Ignorable="w14 wp14">
   <w:body>
-    <w:bookmarkStart w:id="0" w:name="_Toc320787483"/>
-    <w:bookmarkStart w:id="1" w:name="_Toc320811401"/>
     <w:p>
       <w:pPr>
         <w:pStyle w:val="TOCHeading"/>
       </w:pPr>
-      <w:r>
-        <w:rPr>
-          <w:lang w:val="ru-RU"/>
-        </w:rPr>
-        <w:fldChar w:fldCharType="begin"/>
-      </w:r>
-      <w:r>
-        <w:instrText xml:space="preserve"> TITLE   \* MERGEFORMAT </w:instrText>
-      </w:r>
-      <w:r>
-        <w:rPr>
-          <w:lang w:val="ru-RU"/>
-        </w:rPr>
-        <w:fldChar w:fldCharType="separate"/>
-      </w:r>
-      <w:r>
-        <w:t>Software Configuration Management Framework Specification</w:t>
-      </w:r>
-      <w:r>
-        <w:rPr>
-          <w:lang w:val="ru-RU"/>
-        </w:rPr>
-        <w:fldChar w:fldCharType="end"/>
-      </w:r>
+      <w:bookmarkStart w:id="0" w:name="_Toc320787483"/>
+      <w:bookmarkStart w:id="1" w:name="_Toc320811401"/>
+      <w:bookmarkStart w:id="2" w:name="_GoBack"/>
+      <w:bookmarkEnd w:id="2"/>
+      <w:r>
+        <w:rPr>
+          <w:noProof/>
+        </w:rPr>
+        <w:drawing>
+          <wp:anchor distT="0" distB="0" distL="114300" distR="114300" simplePos="0" relativeHeight="251659264" behindDoc="1" locked="0" layoutInCell="1" allowOverlap="1" wp14:anchorId="573386CC" wp14:editId="6EC7197F">
+            <wp:simplePos x="0" y="0"/>
+            <wp:positionH relativeFrom="column">
+              <wp:posOffset>-73660</wp:posOffset>
+            </wp:positionH>
+            <wp:positionV relativeFrom="paragraph">
+              <wp:posOffset>-15875</wp:posOffset>
+            </wp:positionV>
+            <wp:extent cx="457200" cy="438150"/>
+            <wp:effectExtent l="0" t="0" r="0" b="0"/>
+            <wp:wrapThrough wrapText="bothSides">
+              <wp:wrapPolygon edited="0">
+                <wp:start x="2700" y="0"/>
+                <wp:lineTo x="0" y="2817"/>
+                <wp:lineTo x="0" y="16904"/>
+                <wp:lineTo x="1800" y="20661"/>
+                <wp:lineTo x="2700" y="20661"/>
+                <wp:lineTo x="19800" y="20661"/>
+                <wp:lineTo x="20700" y="17843"/>
+                <wp:lineTo x="20700" y="2817"/>
+                <wp:lineTo x="18900" y="0"/>
+                <wp:lineTo x="2700" y="0"/>
+              </wp:wrapPolygon>
+            </wp:wrapThrough>
+            <wp:docPr id="32" name="Picture 32" descr="E:\projects\php\scmfviz\trunk\img\scmf.png"/>
+            <wp:cNvGraphicFramePr>
+              <a:graphicFrameLocks xmlns:a="http://schemas.openxmlformats.org/drawingml/2006/main" noChangeAspect="1"/>
+            </wp:cNvGraphicFramePr>
+            <a:graphic xmlns:a="http://schemas.openxmlformats.org/drawingml/2006/main">
+              <a:graphicData uri="http://schemas.openxmlformats.org/drawingml/2006/picture">
+                <pic:pic xmlns:pic="http://schemas.openxmlformats.org/drawingml/2006/picture">
+                  <pic:nvPicPr>
+                    <pic:cNvPr id="0" name="Picture 17" descr="E:\projects\php\scmfviz\trunk\img\scmf.png"/>
+                    <pic:cNvPicPr>
+                      <a:picLocks noChangeAspect="1" noChangeArrowheads="1"/>
+                    </pic:cNvPicPr>
+                  </pic:nvPicPr>
+                  <pic:blipFill>
+                    <a:blip r:embed="rId8">
+                      <a:extLst>
+                        <a:ext uri="{28A0092B-C50C-407E-A947-70E740481C1C}">
+                          <a14:useLocalDpi xmlns:a14="http://schemas.microsoft.com/office/drawing/2010/main" val="0"/>
+                        </a:ext>
+                      </a:extLst>
+                    </a:blip>
+                    <a:srcRect/>
+                    <a:stretch>
+                      <a:fillRect/>
+                    </a:stretch>
+                  </pic:blipFill>
+                  <pic:spPr bwMode="auto">
+                    <a:xfrm>
+                      <a:off x="0" y="0"/>
+                      <a:ext cx="457200" cy="438150"/>
+                    </a:xfrm>
+                    <a:prstGeom prst="rect">
+                      <a:avLst/>
+                    </a:prstGeom>
+                    <a:noFill/>
+                    <a:ln>
+                      <a:noFill/>
+                    </a:ln>
+                  </pic:spPr>
+                </pic:pic>
+              </a:graphicData>
+            </a:graphic>
+            <wp14:sizeRelH relativeFrom="page">
+              <wp14:pctWidth>0</wp14:pctWidth>
+            </wp14:sizeRelH>
+            <wp14:sizeRelV relativeFrom="page">
+              <wp14:pctHeight>0</wp14:pctHeight>
+            </wp14:sizeRelV>
+          </wp:anchor>
+        </w:drawing>
+      </w:r>
+      <w:fldSimple w:instr=" TITLE   \* MERGEFORMAT ">
+        <w:r>
+          <w:t>Software Configuration Management Framework Specification</w:t>
+        </w:r>
+      </w:fldSimple>
     </w:p>
     <w:tbl>
       <w:tblPr>
@@ -61,7 +124,7 @@
                 <w:b/>
               </w:rPr>
             </w:pPr>
-            <w:bookmarkStart w:id="2" w:name="_Toc324118145"/>
+            <w:bookmarkStart w:id="3" w:name="_Toc324118145"/>
             <w:r>
               <w:rPr>
                 <w:b/>
@@ -310,7 +373,7 @@
       <w:r>
         <w:t>Contents</w:t>
       </w:r>
-      <w:bookmarkEnd w:id="2"/>
+      <w:bookmarkEnd w:id="3"/>
     </w:p>
     <w:sdt>
       <w:sdtPr>
@@ -538,7 +601,7 @@
                 <w:noProof/>
                 <w:webHidden/>
               </w:rPr>
-              <w:t>1</w:t>
+              <w:t>2</w:t>
             </w:r>
             <w:r>
               <w:rPr>
@@ -636,7 +699,7 @@
                 <w:noProof/>
                 <w:webHidden/>
               </w:rPr>
-              <w:t>1</w:t>
+              <w:t>2</w:t>
             </w:r>
             <w:r>
               <w:rPr>
@@ -1938,106 +2001,30 @@
     </w:sdt>
     <w:p>
       <w:pPr>
+        <w:spacing w:before="0" w:after="200" w:line="276" w:lineRule="auto"/>
+        <w:rPr>
+          <w:b/>
+          <w:sz w:val="24"/>
+        </w:rPr>
+      </w:pPr>
+      <w:bookmarkStart w:id="4" w:name="_Toc324118146"/>
+      <w:r>
+        <w:br w:type="page"/>
+      </w:r>
+    </w:p>
+    <w:p>
+      <w:pPr>
         <w:pStyle w:val="Heading1"/>
         <w:numPr>
           <w:ilvl w:val="0"/>
           <w:numId w:val="11"/>
         </w:numPr>
       </w:pPr>
-      <w:bookmarkStart w:id="3" w:name="_Toc324118146"/>
-      <w:r>
-        <w:t>Introduction</w:t>
-      </w:r>
-    </w:p>
-    <w:p>
-      <w:pPr>
-        <w:pStyle w:val="Heading1"/>
-        <w:numPr>
-          <w:ilvl w:val="1"/>
-          <w:numId w:val="11"/>
-        </w:numPr>
-      </w:pPr>
-      <w:r>
-        <w:t xml:space="preserve">What is </w:t>
-      </w:r>
-      <w:r>
-        <w:t xml:space="preserve">Software </w:t>
-      </w:r>
-      <w:r>
-        <w:t>Configuration Management?</w:t>
-      </w:r>
-    </w:p>
-    <w:p>
-      <w:r>
-        <w:t xml:space="preserve">Software Configuration Management (SCM) is … </w:t>
-      </w:r>
-    </w:p>
-    <w:p>
-      <w:pPr>
-        <w:pStyle w:val="Heading1"/>
-        <w:numPr>
-          <w:ilvl w:val="1"/>
-          <w:numId w:val="11"/>
-        </w:numPr>
-      </w:pPr>
-      <w:r>
-        <w:t xml:space="preserve">What is Software </w:t>
-      </w:r>
-      <w:r>
-        <w:t>Configuration Management</w:t>
-      </w:r>
-      <w:r>
-        <w:t xml:space="preserve"> Framework?</w:t>
-      </w:r>
-    </w:p>
-    <w:p>
-      <w:r>
-        <w:t xml:space="preserve">Software Configuration Management Framework (SCMF) is … </w:t>
-      </w:r>
-    </w:p>
-    <w:p>
-      <w:pPr>
-        <w:pStyle w:val="Heading1"/>
-        <w:numPr>
-          <w:ilvl w:val="1"/>
-          <w:numId w:val="11"/>
-        </w:numPr>
-      </w:pPr>
-      <w:r>
-        <w:t xml:space="preserve">What is Software </w:t>
-      </w:r>
-      <w:r>
-        <w:t>Configuration Management</w:t>
-      </w:r>
-      <w:r>
-        <w:t xml:space="preserve"> Framework specification?</w:t>
-      </w:r>
-    </w:p>
-    <w:p>
-      <w:r>
-        <w:t xml:space="preserve">Software Configuration Management Framework specification is the document describing main principles of SCMF in a formal way. It contains exhaustive information about software configuration management terminology and </w:t>
-      </w:r>
-      <w:r>
-        <w:t xml:space="preserve">its usage. </w:t>
-      </w:r>
-      <w:bookmarkStart w:id="4" w:name="_GoBack"/>
-      <w:bookmarkEnd w:id="4"/>
-    </w:p>
-    <w:p/>
-    <w:p/>
-    <w:p>
-      <w:pPr>
-        <w:pStyle w:val="Heading1"/>
-        <w:numPr>
-          <w:ilvl w:val="0"/>
-          <w:numId w:val="11"/>
-        </w:numPr>
-      </w:pPr>
       <w:r>
         <w:lastRenderedPageBreak/>
         <w:t>Glossary</w:t>
       </w:r>
-      <w:bookmarkEnd w:id="3"/>
+      <w:bookmarkEnd w:id="4"/>
     </w:p>
     <w:p>
       <w:pPr>
@@ -2155,7 +2142,7 @@
           <w:noProof/>
         </w:rPr>
         <w:drawing>
-          <wp:inline distT="0" distB="0" distL="0" distR="0" wp14:anchorId="58EDFEDC" wp14:editId="3D572E9D">
+          <wp:inline distT="0" distB="0" distL="0" distR="0" wp14:anchorId="6D78D6A1" wp14:editId="4FCEE296">
             <wp:extent cx="1571625" cy="600075"/>
             <wp:effectExtent l="19050" t="19050" r="28575" b="28575"/>
             <wp:docPr id="14" name="Рисунок 14"/>
@@ -2337,6 +2324,9 @@
       <w:r>
         <w:t>:</w:t>
       </w:r>
+      <w:r>
+        <w:t xml:space="preserve"> </w:t>
+      </w:r>
     </w:p>
     <w:p>
       <w:pPr>
@@ -2648,7 +2638,7 @@
           <w:noProof/>
         </w:rPr>
         <w:drawing>
-          <wp:inline distT="0" distB="0" distL="0" distR="0" wp14:anchorId="54A41E11" wp14:editId="372254A2">
+          <wp:inline distT="0" distB="0" distL="0" distR="0" wp14:anchorId="4ED77752" wp14:editId="3B097508">
             <wp:extent cx="5410200" cy="438150"/>
             <wp:effectExtent l="19050" t="19050" r="19050" b="19050"/>
             <wp:docPr id="13" name="Рисунок 13"/>
@@ -2901,7 +2891,7 @@
           <w:noProof/>
         </w:rPr>
         <w:drawing>
-          <wp:inline distT="0" distB="0" distL="0" distR="0" wp14:anchorId="3B159841" wp14:editId="467EC171">
+          <wp:inline distT="0" distB="0" distL="0" distR="0" wp14:anchorId="74DB917D" wp14:editId="26696398">
             <wp:extent cx="1571625" cy="600075"/>
             <wp:effectExtent l="19050" t="19050" r="28575" b="28575"/>
             <wp:docPr id="12" name="Рисунок 12"/>
@@ -3599,7 +3589,7 @@
           <w:noProof/>
         </w:rPr>
         <w:drawing>
-          <wp:inline distT="0" distB="0" distL="0" distR="0" wp14:anchorId="07CFDF00" wp14:editId="4CAAB966">
+          <wp:inline distT="0" distB="0" distL="0" distR="0" wp14:anchorId="341E895F" wp14:editId="1288E279">
             <wp:extent cx="4171950" cy="3171825"/>
             <wp:effectExtent l="0" t="0" r="0" b="9525"/>
             <wp:docPr id="11" name="Рисунок 11" descr="Major"/>
@@ -3882,7 +3872,7 @@
           <w:noProof/>
         </w:rPr>
         <w:drawing>
-          <wp:inline distT="0" distB="0" distL="0" distR="0" wp14:anchorId="4C9752F3" wp14:editId="64560666">
+          <wp:inline distT="0" distB="0" distL="0" distR="0" wp14:anchorId="2864F115" wp14:editId="43818427">
             <wp:extent cx="4200525" cy="3171825"/>
             <wp:effectExtent l="0" t="0" r="9525" b="9525"/>
             <wp:docPr id="10" name="Рисунок 10" descr="Minor1"/>
@@ -3973,6 +3963,7 @@
           <w:b/>
           <w:i/>
         </w:rPr>
+        <w:lastRenderedPageBreak/>
         <w:t>Build version number</w:t>
       </w:r>
       <w:r>
@@ -4066,7 +4057,6 @@
         <w:rPr>
           <w:i/>
         </w:rPr>
-        <w:lastRenderedPageBreak/>
         <w:t>release inheritance scope</w:t>
       </w:r>
       <w:r>
@@ -4158,7 +4148,7 @@
           <w:noProof/>
         </w:rPr>
         <w:drawing>
-          <wp:inline distT="0" distB="0" distL="0" distR="0" wp14:anchorId="534053E4" wp14:editId="65DF2DB0">
+          <wp:inline distT="0" distB="0" distL="0" distR="0" wp14:anchorId="5AB7979F" wp14:editId="5040853A">
             <wp:extent cx="4248150" cy="3019425"/>
             <wp:effectExtent l="0" t="0" r="0" b="9525"/>
             <wp:docPr id="9" name="Рисунок 9" descr="Build"/>
@@ -4382,7 +4372,7 @@
           <w:noProof/>
         </w:rPr>
         <w:drawing>
-          <wp:inline distT="0" distB="0" distL="0" distR="0" wp14:anchorId="3DE8AD4D" wp14:editId="224D4030">
+          <wp:inline distT="0" distB="0" distL="0" distR="0" wp14:anchorId="5643F370" wp14:editId="07DEE2B6">
             <wp:extent cx="4248150" cy="2990850"/>
             <wp:effectExtent l="0" t="0" r="0" b="0"/>
             <wp:docPr id="8" name="Рисунок 8" descr="Integration"/>
@@ -4876,7 +4866,7 @@
         </w:rPr>
         <w:lastRenderedPageBreak/>
         <w:drawing>
-          <wp:inline distT="0" distB="0" distL="0" distR="0" wp14:anchorId="08A4236B" wp14:editId="1BEF7945">
+          <wp:inline distT="0" distB="0" distL="0" distR="0" wp14:anchorId="0CAC1D7D" wp14:editId="41F3EED2">
             <wp:extent cx="5495925" cy="3095625"/>
             <wp:effectExtent l="0" t="0" r="9525" b="9525"/>
             <wp:docPr id="7" name="Рисунок 7" descr="SCM in action"/>
@@ -5430,7 +5420,7 @@
           <w:noProof/>
         </w:rPr>
         <w:drawing>
-          <wp:inline distT="0" distB="0" distL="0" distR="0" wp14:anchorId="4D0C04C9" wp14:editId="6120801D">
+          <wp:inline distT="0" distB="0" distL="0" distR="0" wp14:anchorId="461DC0C9" wp14:editId="7E79B855">
             <wp:extent cx="4933950" cy="3314700"/>
             <wp:effectExtent l="19050" t="19050" r="19050" b="19050"/>
             <wp:docPr id="6" name="Рисунок 6" descr="Version templates"/>
@@ -6993,7 +6983,7 @@
           <v:shape id="_x0000_i1025" type="#_x0000_t75" style="width:394.5pt;height:190.5pt" o:ole="">
             <v:imagedata r:id="rId17" o:title=""/>
           </v:shape>
-          <o:OLEObject Type="Embed" ProgID="Visio.Drawing.11" ShapeID="_x0000_i1025" DrawAspect="Content" ObjectID="_1409342438" r:id="rId18"/>
+          <o:OLEObject Type="Embed" ProgID="Visio.Drawing.11" ShapeID="_x0000_i1025" DrawAspect="Content" ObjectID="_1409314572" r:id="rId18"/>
         </w:object>
       </w:r>
     </w:p>
@@ -7173,7 +7163,7 @@
           <v:shape id="_x0000_i1026" type="#_x0000_t75" style="width:350.25pt;height:108pt" o:ole="">
             <v:imagedata r:id="rId19" o:title=""/>
           </v:shape>
-          <o:OLEObject Type="Embed" ProgID="Visio.Drawing.11" ShapeID="_x0000_i1026" DrawAspect="Content" ObjectID="_1409342439" r:id="rId20"/>
+          <o:OLEObject Type="Embed" ProgID="Visio.Drawing.11" ShapeID="_x0000_i1026" DrawAspect="Content" ObjectID="_1409314573" r:id="rId20"/>
         </w:object>
       </w:r>
     </w:p>
@@ -7398,7 +7388,7 @@
           <v:shape id="_x0000_i1027" type="#_x0000_t75" style="width:416.25pt;height:213.75pt" o:ole="">
             <v:imagedata r:id="rId21" o:title=""/>
           </v:shape>
-          <o:OLEObject Type="Embed" ProgID="Visio.Drawing.11" ShapeID="_x0000_i1027" DrawAspect="Content" ObjectID="_1409342440" r:id="rId22"/>
+          <o:OLEObject Type="Embed" ProgID="Visio.Drawing.11" ShapeID="_x0000_i1027" DrawAspect="Content" ObjectID="_1409314574" r:id="rId22"/>
         </w:object>
       </w:r>
     </w:p>
@@ -7604,7 +7594,7 @@
         </w:rPr>
         <w:lastRenderedPageBreak/>
         <w:drawing>
-          <wp:inline distT="0" distB="0" distL="0" distR="0" wp14:anchorId="36DFC45C" wp14:editId="417CBF82">
+          <wp:inline distT="0" distB="0" distL="0" distR="0" wp14:anchorId="1EA18280" wp14:editId="35183873">
             <wp:extent cx="5029200" cy="2171700"/>
             <wp:effectExtent l="0" t="0" r="0" b="0"/>
             <wp:docPr id="5" name="Рисунок 5"/>
@@ -7875,7 +7865,7 @@
           <w:noProof/>
         </w:rPr>
         <w:drawing>
-          <wp:inline distT="0" distB="0" distL="0" distR="0" wp14:anchorId="69CBC001" wp14:editId="4891E824">
+          <wp:inline distT="0" distB="0" distL="0" distR="0" wp14:anchorId="7D3A6658" wp14:editId="4475449D">
             <wp:extent cx="3905250" cy="1895475"/>
             <wp:effectExtent l="19050" t="19050" r="19050" b="28575"/>
             <wp:docPr id="4" name="Рисунок 4"/>
@@ -8717,7 +8707,7 @@
     <w:p>
       <w:pPr>
         <w:spacing w:before="0"/>
-        <w:ind w:left="708"/>
+        <w:ind w:left="1416"/>
         <w:rPr>
           <w:rFonts w:ascii="Courier New" w:hAnsi="Courier New" w:cs="Courier New"/>
         </w:rPr>
@@ -8733,7 +8723,7 @@
     <w:p>
       <w:pPr>
         <w:spacing w:before="0"/>
-        <w:ind w:left="708"/>
+        <w:ind w:left="1416"/>
         <w:rPr>
           <w:rFonts w:ascii="Courier New" w:hAnsi="Courier New" w:cs="Courier New"/>
         </w:rPr>
@@ -8749,7 +8739,7 @@
     <w:p>
       <w:pPr>
         <w:spacing w:before="0"/>
-        <w:ind w:left="708"/>
+        <w:ind w:left="1416"/>
         <w:rPr>
           <w:rFonts w:ascii="Courier New" w:hAnsi="Courier New" w:cs="Courier New"/>
         </w:rPr>
@@ -9250,7 +9240,13 @@
         <w:jc w:val="both"/>
       </w:pPr>
       <w:r>
-        <w:t>Deep refactoring.</w:t>
+        <w:t>Deep refactoring</w:t>
+      </w:r>
+      <w:r>
+        <w:t>/rework with loss of backward compatibility</w:t>
+      </w:r>
+      <w:r>
+        <w:t>.</w:t>
       </w:r>
     </w:p>
     <w:p>
@@ -9395,7 +9391,13 @@
         <w:jc w:val="both"/>
       </w:pPr>
       <w:r>
-        <w:t>Basic underlying project idea/concept has been changed; project is going to be reworked accordingly.</w:t>
+        <w:t>Basic underlying project idea/concept</w:t>
+      </w:r>
+      <w:r>
+        <w:t>/goal</w:t>
+      </w:r>
+      <w:r>
+        <w:t xml:space="preserve"> has been changed; project is going to be reworked accordingly.</w:t>
       </w:r>
     </w:p>
     <w:p>
@@ -10543,7 +10545,10 @@
         <w:t>major version number</w:t>
       </w:r>
       <w:r>
-        <w:t xml:space="preserve"> has been made (see </w:t>
+        <w:t xml:space="preserve"> has been made (</w:t>
+      </w:r>
+      <w:r>
+        <w:t xml:space="preserve">see paragraph </w:t>
       </w:r>
       <w:r>
         <w:fldChar w:fldCharType="begin"/>
@@ -10844,7 +10849,7 @@
           <v:shape id="_x0000_i1028" type="#_x0000_t75" style="width:354.75pt;height:108.75pt" o:ole="">
             <v:imagedata r:id="rId25" o:title=""/>
           </v:shape>
-          <o:OLEObject Type="Embed" ProgID="Visio.Drawing.11" ShapeID="_x0000_i1028" DrawAspect="Content" ObjectID="_1409342441" r:id="rId26"/>
+          <o:OLEObject Type="Embed" ProgID="Visio.Drawing.11" ShapeID="_x0000_i1028" DrawAspect="Content" ObjectID="_1409314575" r:id="rId26"/>
         </w:object>
       </w:r>
       <w:r>
@@ -11030,7 +11035,10 @@
         <w:t xml:space="preserve"> version number</w:t>
       </w:r>
       <w:r>
-        <w:t xml:space="preserve"> has been made (see </w:t>
+        <w:t xml:space="preserve"> has been made (</w:t>
+      </w:r>
+      <w:r>
+        <w:t xml:space="preserve">see paragraph </w:t>
       </w:r>
       <w:r>
         <w:fldChar w:fldCharType="begin"/>
@@ -11274,7 +11282,7 @@
           <w:noProof/>
         </w:rPr>
         <w:drawing>
-          <wp:inline distT="0" distB="0" distL="0" distR="0" wp14:anchorId="208377A2" wp14:editId="6E91516C">
+          <wp:inline distT="0" distB="0" distL="0" distR="0" wp14:anchorId="61D6249B" wp14:editId="6F474BE3">
             <wp:extent cx="4448175" cy="1371600"/>
             <wp:effectExtent l="0" t="0" r="9525" b="0"/>
             <wp:docPr id="3" name="Рисунок 3"/>
@@ -11458,7 +11466,10 @@
         <w:t>release version number</w:t>
       </w:r>
       <w:r>
-        <w:t xml:space="preserve"> has been made (see </w:t>
+        <w:t xml:space="preserve"> has been made (</w:t>
+      </w:r>
+      <w:r>
+        <w:t xml:space="preserve">see paragraph </w:t>
       </w:r>
       <w:r>
         <w:fldChar w:fldCharType="begin"/>
@@ -11669,7 +11680,7 @@
           <v:shape id="_x0000_i1029" type="#_x0000_t75" style="width:353.25pt;height:181.5pt" o:ole="">
             <v:imagedata r:id="rId28" o:title=""/>
           </v:shape>
-          <o:OLEObject Type="Embed" ProgID="Visio.Drawing.11" ShapeID="_x0000_i1029" DrawAspect="Content" ObjectID="_1409342442" r:id="rId29"/>
+          <o:OLEObject Type="Embed" ProgID="Visio.Drawing.11" ShapeID="_x0000_i1029" DrawAspect="Content" ObjectID="_1409314576" r:id="rId29"/>
         </w:object>
       </w:r>
     </w:p>
@@ -11864,6 +11875,9 @@
         <w:t xml:space="preserve"> has been made (see </w:t>
       </w:r>
       <w:r>
+        <w:t xml:space="preserve">paragraph </w:t>
+      </w:r>
+      <w:r>
         <w:fldChar w:fldCharType="begin"/>
       </w:r>
       <w:r>
@@ -12135,7 +12149,7 @@
           <w:noProof/>
         </w:rPr>
         <w:drawing>
-          <wp:inline distT="0" distB="0" distL="0" distR="0" wp14:anchorId="57ED98B0" wp14:editId="51078CE6">
+          <wp:inline distT="0" distB="0" distL="0" distR="0" wp14:anchorId="1D372DCA" wp14:editId="68E46EA1">
             <wp:extent cx="4581525" cy="1409700"/>
             <wp:effectExtent l="0" t="0" r="9525" b="0"/>
             <wp:docPr id="2" name="Рисунок 2"/>
@@ -12355,7 +12369,7 @@
           <w:noProof/>
         </w:rPr>
         <w:drawing>
-          <wp:inline distT="0" distB="0" distL="0" distR="0" wp14:anchorId="29B54227" wp14:editId="29B7898B">
+          <wp:inline distT="0" distB="0" distL="0" distR="0" wp14:anchorId="1E7504EF" wp14:editId="0A4B14A0">
             <wp:extent cx="4667250" cy="2638425"/>
             <wp:effectExtent l="0" t="0" r="0" b="9525"/>
             <wp:docPr id="1" name="Рисунок 1"/>
@@ -13308,7 +13322,7 @@
           <v:shape id="_x0000_i1030" type="#_x0000_t75" style="width:480pt;height:132.75pt" o:ole="">
             <v:imagedata r:id="rId32" o:title=""/>
           </v:shape>
-          <o:OLEObject Type="Embed" ProgID="Visio.Drawing.11" ShapeID="_x0000_i1030" DrawAspect="Content" ObjectID="_1409342443" r:id="rId33"/>
+          <o:OLEObject Type="Embed" ProgID="Visio.Drawing.11" ShapeID="_x0000_i1030" DrawAspect="Content" ObjectID="_1409314577" r:id="rId33"/>
         </w:object>
       </w:r>
       <w:r>
@@ -13455,7 +13469,7 @@
           <v:shape id="_x0000_i1031" type="#_x0000_t75" style="width:480pt;height:184.5pt" o:ole="">
             <v:imagedata r:id="rId34" o:title=""/>
           </v:shape>
-          <o:OLEObject Type="Embed" ProgID="Visio.Drawing.11" ShapeID="_x0000_i1031" DrawAspect="Content" ObjectID="_1409342444" r:id="rId35"/>
+          <o:OLEObject Type="Embed" ProgID="Visio.Drawing.11" ShapeID="_x0000_i1031" DrawAspect="Content" ObjectID="_1409314578" r:id="rId35"/>
         </w:object>
       </w:r>
       <w:r>
@@ -13524,7 +13538,7 @@
           <v:shape id="_x0000_i1032" type="#_x0000_t75" style="width:315pt;height:90pt" o:ole="" o:allowoverlap="f">
             <v:imagedata r:id="rId36" o:title=""/>
           </v:shape>
-          <o:OLEObject Type="Embed" ProgID="Excel.Sheet.12" ShapeID="_x0000_i1032" DrawAspect="Content" ObjectID="_1409342445" r:id="rId37"/>
+          <o:OLEObject Type="Embed" ProgID="Excel.Sheet.12" ShapeID="_x0000_i1032" DrawAspect="Content" ObjectID="_1409314579" r:id="rId37"/>
         </w:object>
       </w:r>
     </w:p>
@@ -13628,7 +13642,7 @@
           <v:shape id="_x0000_i1033" type="#_x0000_t75" style="width:320.25pt;height:91.5pt" o:ole="" o:allowoverlap="f">
             <v:imagedata r:id="rId38" o:title=""/>
           </v:shape>
-          <o:OLEObject Type="Embed" ProgID="Excel.Sheet.12" ShapeID="_x0000_i1033" DrawAspect="Content" ObjectID="_1409342446" r:id="rId39"/>
+          <o:OLEObject Type="Embed" ProgID="Excel.Sheet.12" ShapeID="_x0000_i1033" DrawAspect="Content" ObjectID="_1409314580" r:id="rId39"/>
         </w:object>
       </w:r>
     </w:p>
@@ -13699,7 +13713,7 @@
           <v:shape id="_x0000_i1034" type="#_x0000_t75" style="width:320.25pt;height:91.5pt" o:ole="" o:allowoverlap="f">
             <v:imagedata r:id="rId40" o:title=""/>
           </v:shape>
-          <o:OLEObject Type="Embed" ProgID="Excel.Sheet.12" ShapeID="_x0000_i1034" DrawAspect="Content" ObjectID="_1409342447" r:id="rId41"/>
+          <o:OLEObject Type="Embed" ProgID="Excel.Sheet.12" ShapeID="_x0000_i1034" DrawAspect="Content" ObjectID="_1409314581" r:id="rId41"/>
         </w:object>
       </w:r>
     </w:p>
@@ -13783,7 +13797,7 @@
           <v:shape id="_x0000_i1035" type="#_x0000_t75" style="width:320.25pt;height:91.5pt" o:ole="" o:allowoverlap="f">
             <v:imagedata r:id="rId42" o:title=""/>
           </v:shape>
-          <o:OLEObject Type="Embed" ProgID="Excel.Sheet.12" ShapeID="_x0000_i1035" DrawAspect="Content" ObjectID="_1409342448" r:id="rId43"/>
+          <o:OLEObject Type="Embed" ProgID="Excel.Sheet.12" ShapeID="_x0000_i1035" DrawAspect="Content" ObjectID="_1409314582" r:id="rId43"/>
         </w:object>
       </w:r>
     </w:p>
@@ -13854,7 +13868,7 @@
           <v:shape id="_x0000_i1036" type="#_x0000_t75" style="width:320.25pt;height:91.5pt" o:ole="" o:allowoverlap="f">
             <v:imagedata r:id="rId44" o:title=""/>
           </v:shape>
-          <o:OLEObject Type="Embed" ProgID="Excel.Sheet.12" ShapeID="_x0000_i1036" DrawAspect="Content" ObjectID="_1409342449" r:id="rId45"/>
+          <o:OLEObject Type="Embed" ProgID="Excel.Sheet.12" ShapeID="_x0000_i1036" DrawAspect="Content" ObjectID="_1409314583" r:id="rId45"/>
         </w:object>
       </w:r>
     </w:p>
@@ -13916,7 +13930,7 @@
           <v:shape id="_x0000_i1037" type="#_x0000_t75" style="width:320.25pt;height:91.5pt" o:ole="">
             <v:imagedata r:id="rId46" o:title=""/>
           </v:shape>
-          <o:OLEObject Type="Embed" ProgID="Excel.Sheet.12" ShapeID="_x0000_i1037" DrawAspect="Content" ObjectID="_1409342450" r:id="rId47"/>
+          <o:OLEObject Type="Embed" ProgID="Excel.Sheet.12" ShapeID="_x0000_i1037" DrawAspect="Content" ObjectID="_1409314584" r:id="rId47"/>
         </w:object>
       </w:r>
     </w:p>
@@ -14150,7 +14164,10 @@
         <w:t>section</w:t>
       </w:r>
       <w:r>
-        <w:t xml:space="preserve"> (see </w:t>
+        <w:t xml:space="preserve"> (</w:t>
+      </w:r>
+      <w:r>
+        <w:t xml:space="preserve">see paragraph </w:t>
       </w:r>
       <w:r>
         <w:fldChar w:fldCharType="begin"/>
@@ -14240,7 +14257,10 @@
         <w:t xml:space="preserve"> section</w:t>
       </w:r>
       <w:r>
-        <w:t xml:space="preserve"> (see </w:t>
+        <w:t xml:space="preserve"> (</w:t>
+      </w:r>
+      <w:r>
+        <w:t xml:space="preserve">see paragraph </w:t>
       </w:r>
       <w:r>
         <w:fldChar w:fldCharType="begin"/>
@@ -14361,7 +14381,7 @@
           <v:shape id="_x0000_i1038" type="#_x0000_t75" style="width:440.25pt;height:151.5pt" o:ole="" o:allowoverlap="f">
             <v:imagedata r:id="rId48" o:title=""/>
           </v:shape>
-          <o:OLEObject Type="Embed" ProgID="Excel.Sheet.12" ShapeID="_x0000_i1038" DrawAspect="Content" ObjectID="_1409342451" r:id="rId49"/>
+          <o:OLEObject Type="Embed" ProgID="Excel.Sheet.12" ShapeID="_x0000_i1038" DrawAspect="Content" ObjectID="_1409314585" r:id="rId49"/>
         </w:object>
       </w:r>
     </w:p>
@@ -14427,7 +14447,10 @@
         <w:t>branch inheritance rules</w:t>
       </w:r>
       <w:r>
-        <w:t xml:space="preserve">, see </w:t>
+        <w:t xml:space="preserve">, </w:t>
+      </w:r>
+      <w:r>
+        <w:t xml:space="preserve">see paragraph </w:t>
       </w:r>
       <w:r>
         <w:fldChar w:fldCharType="begin"/>
@@ -14461,7 +14484,7 @@
           <w:noProof/>
         </w:rPr>
         <w:drawing>
-          <wp:inline distT="0" distB="0" distL="0" distR="0" wp14:anchorId="012455E4" wp14:editId="69FFCEBD">
+          <wp:inline distT="0" distB="0" distL="0" distR="0" wp14:anchorId="7D6302C2" wp14:editId="5A6DB500">
             <wp:extent cx="3150870" cy="642620"/>
             <wp:effectExtent l="0" t="0" r="0" b="5080"/>
             <wp:docPr id="28" name="Рисунок 28"/>
@@ -14553,7 +14576,7 @@
           <v:shape id="_x0000_i1039" type="#_x0000_t75" style="width:440.25pt;height:151.5pt" o:ole="" o:allowoverlap="f">
             <v:imagedata r:id="rId51" o:title=""/>
           </v:shape>
-          <o:OLEObject Type="Embed" ProgID="Excel.Sheet.12" ShapeID="_x0000_i1039" DrawAspect="Content" ObjectID="_1409342452" r:id="rId52"/>
+          <o:OLEObject Type="Embed" ProgID="Excel.Sheet.12" ShapeID="_x0000_i1039" DrawAspect="Content" ObjectID="_1409314586" r:id="rId52"/>
         </w:object>
       </w:r>
     </w:p>
@@ -14590,7 +14613,7 @@
           <w:noProof/>
         </w:rPr>
         <w:drawing>
-          <wp:inline distT="0" distB="0" distL="0" distR="0" wp14:anchorId="15AB0A5F" wp14:editId="5DB9980E">
+          <wp:inline distT="0" distB="0" distL="0" distR="0" wp14:anchorId="3DC5A9D3" wp14:editId="6310E1E9">
             <wp:extent cx="5541010" cy="2100580"/>
             <wp:effectExtent l="0" t="0" r="2540" b="0"/>
             <wp:docPr id="27" name="Рисунок 27"/>
@@ -14641,6 +14664,20 @@
     </w:p>
     <w:p>
       <w:pPr>
+        <w:spacing w:before="0" w:after="200" w:line="276" w:lineRule="auto"/>
+        <w:rPr>
+          <w:i/>
+        </w:rPr>
+      </w:pPr>
+      <w:r>
+        <w:rPr>
+          <w:i/>
+        </w:rPr>
+        <w:br w:type="page"/>
+      </w:r>
+    </w:p>
+    <w:p>
+      <w:pPr>
         <w:numPr>
           <w:ilvl w:val="0"/>
           <w:numId w:val="23"/>
@@ -14651,6 +14688,7 @@
         <w:rPr>
           <w:i/>
         </w:rPr>
+        <w:lastRenderedPageBreak/>
         <w:t>Branch</w:t>
       </w:r>
       <w:r>
@@ -14668,9 +14706,8 @@
         <w:rPr>
           <w:noProof/>
         </w:rPr>
-        <w:lastRenderedPageBreak/>
         <w:drawing>
-          <wp:inline distT="0" distB="0" distL="0" distR="0" wp14:anchorId="340B3E1C" wp14:editId="2E5A76AA">
+          <wp:inline distT="0" distB="0" distL="0" distR="0" wp14:anchorId="19B794D1" wp14:editId="32D4E25B">
             <wp:extent cx="5522595" cy="2091055"/>
             <wp:effectExtent l="0" t="0" r="1905" b="4445"/>
             <wp:docPr id="26" name="Рисунок 26"/>
@@ -14740,7 +14777,10 @@
         <w:t>branches inheritance rules</w:t>
       </w:r>
       <w:r>
-        <w:t xml:space="preserve"> (see </w:t>
+        <w:t xml:space="preserve"> (</w:t>
+      </w:r>
+      <w:r>
+        <w:t xml:space="preserve">see paragraph </w:t>
       </w:r>
       <w:r>
         <w:fldChar w:fldCharType="begin"/>
@@ -14770,7 +14810,7 @@
           <w:noProof/>
         </w:rPr>
         <w:drawing>
-          <wp:inline distT="0" distB="0" distL="0" distR="0" wp14:anchorId="5F871DF7" wp14:editId="5D956E23">
+          <wp:inline distT="0" distB="0" distL="0" distR="0" wp14:anchorId="2BFC7B07" wp14:editId="10087757">
             <wp:extent cx="3657600" cy="1149985"/>
             <wp:effectExtent l="0" t="0" r="0" b="0"/>
             <wp:docPr id="25" name="Рисунок 25"/>
@@ -14823,7 +14863,7 @@
           <w:noProof/>
         </w:rPr>
         <w:drawing>
-          <wp:inline distT="0" distB="0" distL="0" distR="0" wp14:anchorId="48AF13A6" wp14:editId="7F91A676">
+          <wp:inline distT="0" distB="0" distL="0" distR="0" wp14:anchorId="2FD6F622" wp14:editId="64AD52A9">
             <wp:extent cx="5549900" cy="2109470"/>
             <wp:effectExtent l="0" t="0" r="0" b="5080"/>
             <wp:docPr id="24" name="Рисунок 24"/>
@@ -14899,7 +14939,7 @@
           <w:noProof/>
         </w:rPr>
         <w:drawing>
-          <wp:inline distT="0" distB="0" distL="0" distR="0" wp14:anchorId="11ABF0EF" wp14:editId="0C46C23D">
+          <wp:inline distT="0" distB="0" distL="0" distR="0" wp14:anchorId="68491534" wp14:editId="56BF56BD">
             <wp:extent cx="3721100" cy="1167765"/>
             <wp:effectExtent l="0" t="0" r="0" b="0"/>
             <wp:docPr id="23" name="Рисунок 23"/>
@@ -14952,7 +14992,7 @@
           <w:noProof/>
         </w:rPr>
         <w:drawing>
-          <wp:inline distT="0" distB="0" distL="0" distR="0" wp14:anchorId="11966798" wp14:editId="5210E5FE">
+          <wp:inline distT="0" distB="0" distL="0" distR="0" wp14:anchorId="056F6B41" wp14:editId="1E7240E2">
             <wp:extent cx="5541010" cy="2109470"/>
             <wp:effectExtent l="0" t="0" r="2540" b="5080"/>
             <wp:docPr id="22" name="Рисунок 22"/>
@@ -15010,6 +15050,7 @@
         <w:jc w:val="both"/>
       </w:pPr>
       <w:r>
+        <w:lastRenderedPageBreak/>
         <w:t>Th</w:t>
       </w:r>
       <w:r>
@@ -15025,7 +15066,10 @@
         <w:t>branches inheritance rules</w:t>
       </w:r>
       <w:r>
-        <w:t xml:space="preserve"> (see </w:t>
+        <w:t xml:space="preserve"> (</w:t>
+      </w:r>
+      <w:r>
+        <w:t xml:space="preserve">see paragraph </w:t>
       </w:r>
       <w:r>
         <w:fldChar w:fldCharType="begin"/>
@@ -15057,9 +15101,8 @@
         <w:rPr>
           <w:noProof/>
         </w:rPr>
-        <w:lastRenderedPageBreak/>
         <w:drawing>
-          <wp:inline distT="0" distB="0" distL="0" distR="0" wp14:anchorId="6D542ED1" wp14:editId="5194F732">
+          <wp:inline distT="0" distB="0" distL="0" distR="0" wp14:anchorId="202FCE48" wp14:editId="65097220">
             <wp:extent cx="5567680" cy="2118360"/>
             <wp:effectExtent l="0" t="0" r="0" b="0"/>
             <wp:docPr id="21" name="Рисунок 21"/>
@@ -15142,7 +15185,7 @@
           <w:noProof/>
         </w:rPr>
         <w:drawing>
-          <wp:inline distT="0" distB="0" distL="0" distR="0" wp14:anchorId="5ADC08F6" wp14:editId="4650B05D">
+          <wp:inline distT="0" distB="0" distL="0" distR="0" wp14:anchorId="366C2AE4" wp14:editId="6EB62A91">
             <wp:extent cx="5649595" cy="3793490"/>
             <wp:effectExtent l="0" t="0" r="8255" b="0"/>
             <wp:docPr id="20" name="Рисунок 20"/>
@@ -15193,6 +15236,14 @@
     </w:p>
     <w:p>
       <w:pPr>
+        <w:spacing w:before="0" w:after="200" w:line="276" w:lineRule="auto"/>
+      </w:pPr>
+      <w:r>
+        <w:br w:type="page"/>
+      </w:r>
+    </w:p>
+    <w:p>
+      <w:pPr>
         <w:numPr>
           <w:ilvl w:val="0"/>
           <w:numId w:val="23"/>
@@ -15203,6 +15254,7 @@
         </w:rPr>
       </w:pPr>
       <w:r>
+        <w:lastRenderedPageBreak/>
         <w:t xml:space="preserve">It is allowed to merge </w:t>
       </w:r>
       <w:r>
@@ -15236,9 +15288,8 @@
         <w:rPr>
           <w:noProof/>
         </w:rPr>
-        <w:lastRenderedPageBreak/>
         <w:drawing>
-          <wp:inline distT="0" distB="0" distL="0" distR="0" wp14:anchorId="208AC850" wp14:editId="07336774">
+          <wp:inline distT="0" distB="0" distL="0" distR="0" wp14:anchorId="5D8BF04A" wp14:editId="5C8E2B36">
             <wp:extent cx="5549900" cy="3602990"/>
             <wp:effectExtent l="0" t="0" r="0" b="0"/>
             <wp:docPr id="19" name="Рисунок 19"/>
@@ -15357,7 +15408,7 @@
           <w:noProof/>
         </w:rPr>
         <w:drawing>
-          <wp:inline distT="0" distB="0" distL="0" distR="0" wp14:anchorId="5A147E11" wp14:editId="5F354377">
+          <wp:inline distT="0" distB="0" distL="0" distR="0" wp14:anchorId="551C98C6" wp14:editId="451DBBD2">
             <wp:extent cx="5513705" cy="1131570"/>
             <wp:effectExtent l="0" t="0" r="0" b="0"/>
             <wp:docPr id="18" name="Рисунок 18"/>
@@ -15418,9 +15469,9 @@
           <w:noProof/>
         </w:rPr>
         <w:drawing>
-          <wp:inline distT="0" distB="0" distL="0" distR="0" wp14:anchorId="196A1EA6" wp14:editId="172687CB">
-            <wp:extent cx="5541010" cy="2181860"/>
-            <wp:effectExtent l="0" t="0" r="2540" b="8890"/>
+          <wp:inline distT="0" distB="0" distL="0" distR="0" wp14:anchorId="20BB439A" wp14:editId="4B1D3C64">
+            <wp:extent cx="5057775" cy="1991578"/>
+            <wp:effectExtent l="0" t="0" r="0" b="0"/>
             <wp:docPr id="17" name="Рисунок 17"/>
             <wp:cNvGraphicFramePr>
               <a:graphicFrameLocks xmlns:a="http://schemas.openxmlformats.org/drawingml/2006/main" noChangeAspect="1"/>
@@ -15450,7 +15501,7 @@
                   <pic:spPr bwMode="auto">
                     <a:xfrm>
                       <a:off x="0" y="0"/>
-                      <a:ext cx="5541010" cy="2181860"/>
+                      <a:ext cx="5059248" cy="1992158"/>
                     </a:xfrm>
                     <a:prstGeom prst="rect">
                       <a:avLst/>
@@ -15469,11 +15520,55 @@
     </w:p>
     <w:p>
       <w:pPr>
-        <w:ind w:left="426"/>
-        <w:rPr>
-          <w:lang w:val="uk-UA"/>
-        </w:rPr>
-      </w:pPr>
+        <w:spacing w:before="0" w:after="200" w:line="276" w:lineRule="auto"/>
+        <w:rPr>
+          <w:noProof/>
+          <w:lang w:eastAsia="uk-UA"/>
+        </w:rPr>
+      </w:pPr>
+      <w:r>
+        <w:rPr>
+          <w:noProof/>
+          <w:lang w:eastAsia="uk-UA"/>
+        </w:rPr>
+        <w:br w:type="page"/>
+      </w:r>
+    </w:p>
+    <w:p>
+      <w:pPr>
+        <w:numPr>
+          <w:ilvl w:val="0"/>
+          <w:numId w:val="23"/>
+        </w:numPr>
+        <w:jc w:val="both"/>
+        <w:rPr>
+          <w:noProof/>
+          <w:lang w:eastAsia="uk-UA"/>
+        </w:rPr>
+      </w:pPr>
+      <w:r>
+        <w:rPr>
+          <w:noProof/>
+          <w:lang w:eastAsia="uk-UA"/>
+        </w:rPr>
+        <w:lastRenderedPageBreak/>
+        <w:t xml:space="preserve">Final </w:t>
+      </w:r>
+      <w:r>
+        <w:rPr>
+          <w:noProof/>
+          <w:u w:val="single"/>
+          <w:lang w:eastAsia="uk-UA"/>
+        </w:rPr>
+        <w:t>merge restriction rules</w:t>
+      </w:r>
+      <w:r>
+        <w:rPr>
+          <w:noProof/>
+          <w:lang w:eastAsia="uk-UA"/>
+        </w:rPr>
+        <w:t xml:space="preserve"> diagram will look as follows:</w:t>
+      </w:r>
     </w:p>
     <w:p>
       <w:pPr>
@@ -15482,10 +15577,10 @@
       </w:pPr>
       <w:r>
         <w:object w:dxaOrig="8816" w:dyaOrig="3025">
-          <v:shape id="_x0000_i1040" type="#_x0000_t75" style="width:440.25pt;height:151.5pt" o:ole="" o:allowoverlap="f">
+          <v:shape id="_x0000_i1040" type="#_x0000_t75" style="width:470.25pt;height:162pt" o:ole="" o:allowoverlap="f">
             <v:imagedata r:id="rId64" o:title=""/>
           </v:shape>
-          <o:OLEObject Type="Embed" ProgID="Excel.Sheet.12" ShapeID="_x0000_i1040" DrawAspect="Content" ObjectID="_1409342453" r:id="rId65"/>
+          <o:OLEObject Type="Embed" ProgID="Excel.Sheet.12" ShapeID="_x0000_i1040" DrawAspect="Content" ObjectID="_1409314587" r:id="rId65"/>
         </w:object>
       </w:r>
     </w:p>
@@ -15543,7 +15638,7 @@
           <w:noProof/>
         </w:rPr>
         <w:drawing>
-          <wp:inline distT="0" distB="0" distL="0" distR="0">
+          <wp:inline distT="0" distB="0" distL="0" distR="0" wp14:anchorId="08ACC7A1" wp14:editId="67732D46">
             <wp:extent cx="4644390" cy="1113790"/>
             <wp:effectExtent l="0" t="0" r="3810" b="0"/>
             <wp:docPr id="16" name="Рисунок 16"/>
@@ -15715,10 +15810,12 @@
     </w:p>
     <w:p/>
     <w:sectPr>
-      <w:footerReference w:type="default" r:id="rId68"/>
+      <w:headerReference w:type="default" r:id="rId68"/>
+      <w:footerReference w:type="default" r:id="rId69"/>
       <w:pgSz w:w="11906" w:h="16838"/>
-      <w:pgMar w:top="850" w:right="850" w:bottom="850" w:left="1417" w:header="708" w:footer="708" w:gutter="0"/>
+      <w:pgMar w:top="850" w:right="850" w:bottom="850" w:left="1417" w:header="426" w:footer="708" w:gutter="0"/>
       <w:cols w:space="708"/>
+      <w:titlePg/>
       <w:docGrid w:linePitch="360"/>
     </w:sectPr>
   </w:body>
@@ -15754,7 +15851,7 @@
 <w:ftr xmlns:wpc="http://schemas.microsoft.com/office/word/2010/wordprocessingCanvas" xmlns:mc="http://schemas.openxmlformats.org/markup-compatibility/2006" xmlns:o="urn:schemas-microsoft-com:office:office" xmlns:r="http://schemas.openxmlformats.org/officeDocument/2006/relationships" xmlns:m="http://schemas.openxmlformats.org/officeDocument/2006/math" xmlns:v="urn:schemas-microsoft-com:vml" xmlns:wp14="http://schemas.microsoft.com/office/word/2010/wordprocessingDrawing" xmlns:wp="http://schemas.openxmlformats.org/drawingml/2006/wordprocessingDrawing" xmlns:w10="urn:schemas-microsoft-com:office:word" xmlns:w="http://schemas.openxmlformats.org/wordprocessingml/2006/main" xmlns:w14="http://schemas.microsoft.com/office/word/2010/wordml" xmlns:wpg="http://schemas.microsoft.com/office/word/2010/wordprocessingGroup" xmlns:wpi="http://schemas.microsoft.com/office/word/2010/wordprocessingInk" xmlns:wne="http://schemas.microsoft.com/office/word/2006/wordml" xmlns:wps="http://schemas.microsoft.com/office/word/2010/wordprocessingShape" mc:Ignorable="w14 wp14">
   <w:sdt>
     <w:sdtPr>
-      <w:id w:val="5661344"/>
+      <w:id w:val="-495657243"/>
       <w:docPartObj>
         <w:docPartGallery w:val="Page Numbers (Bottom of Page)"/>
         <w:docPartUnique/>
@@ -15779,7 +15876,7 @@
           <w:rPr>
             <w:noProof/>
           </w:rPr>
-          <w:t>1</w:t>
+          <w:t>15</w:t>
         </w:r>
         <w:r>
           <w:rPr>
@@ -15821,6 +15918,68 @@
     </w:p>
   </w:footnote>
 </w:footnotes>
+</file>
+
+<file path=word/header1.xml><?xml version="1.0" encoding="utf-8"?>
+<w:hdr xmlns:wpc="http://schemas.microsoft.com/office/word/2010/wordprocessingCanvas" xmlns:mc="http://schemas.openxmlformats.org/markup-compatibility/2006" xmlns:o="urn:schemas-microsoft-com:office:office" xmlns:r="http://schemas.openxmlformats.org/officeDocument/2006/relationships" xmlns:m="http://schemas.openxmlformats.org/officeDocument/2006/math" xmlns:v="urn:schemas-microsoft-com:vml" xmlns:wp14="http://schemas.microsoft.com/office/word/2010/wordprocessingDrawing" xmlns:wp="http://schemas.openxmlformats.org/drawingml/2006/wordprocessingDrawing" xmlns:w10="urn:schemas-microsoft-com:office:word" xmlns:w="http://schemas.openxmlformats.org/wordprocessingml/2006/main" xmlns:w14="http://schemas.microsoft.com/office/word/2010/wordml" xmlns:wpg="http://schemas.microsoft.com/office/word/2010/wordprocessingGroup" xmlns:wpi="http://schemas.microsoft.com/office/word/2010/wordprocessingInk" xmlns:wne="http://schemas.microsoft.com/office/word/2006/wordml" xmlns:wps="http://schemas.microsoft.com/office/word/2010/wordprocessingShape" mc:Ignorable="w14 wp14">
+  <w:p>
+    <w:pPr>
+      <w:pStyle w:val="Header"/>
+      <w:pBdr>
+        <w:bottom w:val="single" w:sz="6" w:space="5" w:color="auto"/>
+      </w:pBdr>
+      <w:jc w:val="center"/>
+    </w:pPr>
+    <w:sdt>
+      <w:sdtPr>
+        <w:rPr>
+          <w:b/>
+        </w:rPr>
+        <w:alias w:val="Title"/>
+        <w:tag w:val=""/>
+        <w:id w:val="-836308970"/>
+        <w:placeholder>
+          <w:docPart w:val="E89BC05B70F740F48C4A2D8538A7A3DE"/>
+        </w:placeholder>
+        <w:dataBinding w:prefixMappings="xmlns:ns0='http://purl.org/dc/elements/1.1/' xmlns:ns1='http://schemas.openxmlformats.org/package/2006/metadata/core-properties' " w:xpath="/ns1:coreProperties[1]/ns0:title[1]" w:storeItemID="{6C3C8BC8-F283-45AE-878A-BAB7291924A1}"/>
+        <w:text/>
+      </w:sdtPr>
+      <w:sdtContent>
+        <w:r>
+          <w:rPr>
+            <w:b/>
+            <w:lang w:val="en-GB"/>
+          </w:rPr>
+          <w:t>Software Configuration Management Framework Specification</w:t>
+        </w:r>
+      </w:sdtContent>
+    </w:sdt>
+    <w:r>
+      <w:rPr>
+        <w:b/>
+      </w:rPr>
+      <w:t>,</w:t>
+    </w:r>
+    <w:r>
+      <w:t xml:space="preserve"> version </w:t>
+    </w:r>
+    <w:fldSimple w:instr=" DOCPROPERTY  Revision  \* MERGEFORMAT ">
+      <w:r>
+        <w:rPr>
+          <w:b/>
+          <w:bCs/>
+        </w:rPr>
+        <w:t>0.1.4</w:t>
+      </w:r>
+    </w:fldSimple>
+  </w:p>
+  <w:p>
+    <w:pPr>
+      <w:pStyle w:val="Header"/>
+      <w:jc w:val="center"/>
+    </w:pPr>
+  </w:p>
+</w:hdr>
 </file>
 
 <file path=word/numbering.xml><?xml version="1.0" encoding="utf-8"?>
@@ -17703,15 +17862,6 @@
   </w:num>
   <w:num w:numId="23">
     <w:abstractNumId w:val="12"/>
-  </w:num>
-  <w:num w:numId="24">
-    <w:abstractNumId w:val="20"/>
-  </w:num>
-  <w:num w:numId="25">
-    <w:abstractNumId w:val="20"/>
-  </w:num>
-  <w:num w:numId="26">
-    <w:abstractNumId w:val="20"/>
   </w:num>
   <w:numIdMacAtCleanup w:val="23"/>
 </w:numbering>
@@ -19048,11 +19198,11 @@
     <w:autoRedefine/>
     <w:uiPriority w:val="39"/>
     <w:qFormat/>
-    <w:rsid w:val="00324BE2"/>
+    <w:rsid w:val="000F6E95"/>
     <w:pPr>
       <w:keepLines w:val="0"/>
       <w:spacing w:before="0"/>
-      <w:ind w:left="0"/>
+      <w:ind w:left="142"/>
       <w:jc w:val="center"/>
     </w:pPr>
     <w:rPr>
@@ -19398,18 +19548,150 @@
       <w:szCs w:val="20"/>
     </w:rPr>
   </w:style>
+  <w:style w:type="character" w:styleId="PlaceholderText">
+    <w:name w:val="Placeholder Text"/>
+    <w:basedOn w:val="DefaultParagraphFont"/>
+    <w:uiPriority w:val="99"/>
+    <w:semiHidden/>
+    <w:rsid w:val="00B02465"/>
+    <w:rPr>
+      <w:color w:val="808080"/>
+    </w:rPr>
+  </w:style>
 </w:styles>
 </file>
 
-<file path=word/stylesWithEffects.xml><?xml version="1.0" encoding="utf-8"?>
-<w:styles xmlns:wpc="http://schemas.microsoft.com/office/word/2010/wordprocessingCanvas" xmlns:mc="http://schemas.openxmlformats.org/markup-compatibility/2006" xmlns:o="urn:schemas-microsoft-com:office:office" xmlns:r="http://schemas.openxmlformats.org/officeDocument/2006/relationships" xmlns:m="http://schemas.openxmlformats.org/officeDocument/2006/math" xmlns:v="urn:schemas-microsoft-com:vml" xmlns:wp14="http://schemas.microsoft.com/office/word/2010/wordprocessingDrawing" xmlns:wp="http://schemas.openxmlformats.org/drawingml/2006/wordprocessingDrawing" xmlns:w10="urn:schemas-microsoft-com:office:word" xmlns:w="http://schemas.openxmlformats.org/wordprocessingml/2006/main" xmlns:w14="http://schemas.microsoft.com/office/word/2010/wordml" xmlns:wpg="http://schemas.microsoft.com/office/word/2010/wordprocessingGroup" xmlns:wpi="http://schemas.microsoft.com/office/word/2010/wordprocessingInk" xmlns:wne="http://schemas.microsoft.com/office/word/2006/wordml" xmlns:wps="http://schemas.microsoft.com/office/word/2010/wordprocessingShape" mc:Ignorable="w14 wp14">
+<file path=word/glossary/document.xml><?xml version="1.0" encoding="utf-8"?>
+<w:glossaryDocument xmlns:wpc="http://schemas.microsoft.com/office/word/2010/wordprocessingCanvas" xmlns:mc="http://schemas.openxmlformats.org/markup-compatibility/2006" xmlns:o="urn:schemas-microsoft-com:office:office" xmlns:r="http://schemas.openxmlformats.org/officeDocument/2006/relationships" xmlns:m="http://schemas.openxmlformats.org/officeDocument/2006/math" xmlns:v="urn:schemas-microsoft-com:vml" xmlns:wp14="http://schemas.microsoft.com/office/word/2010/wordprocessingDrawing" xmlns:wp="http://schemas.openxmlformats.org/drawingml/2006/wordprocessingDrawing" xmlns:w10="urn:schemas-microsoft-com:office:word" xmlns:w="http://schemas.openxmlformats.org/wordprocessingml/2006/main" xmlns:w14="http://schemas.microsoft.com/office/word/2010/wordml" xmlns:wpg="http://schemas.microsoft.com/office/word/2010/wordprocessingGroup" xmlns:wpi="http://schemas.microsoft.com/office/word/2010/wordprocessingInk" xmlns:wne="http://schemas.microsoft.com/office/word/2006/wordml" xmlns:wps="http://schemas.microsoft.com/office/word/2010/wordprocessingShape" mc:Ignorable="w14 wp14"/>
+</file>
+
+<file path=word/glossary/fontTable.xml><?xml version="1.0" encoding="utf-8"?>
+<w:fonts xmlns:mc="http://schemas.openxmlformats.org/markup-compatibility/2006" xmlns:r="http://schemas.openxmlformats.org/officeDocument/2006/relationships" xmlns:w="http://schemas.openxmlformats.org/wordprocessingml/2006/main" xmlns:w14="http://schemas.microsoft.com/office/word/2010/wordml" mc:Ignorable="w14">
+  <w:font w:name="Symbol">
+    <w:panose1 w:val="05050102010706020507"/>
+    <w:charset w:val="02"/>
+    <w:family w:val="roman"/>
+    <w:pitch w:val="variable"/>
+    <w:sig w:usb0="00000000" w:usb1="10000000" w:usb2="00000000" w:usb3="00000000" w:csb0="80000000" w:csb1="00000000"/>
+  </w:font>
+  <w:font w:name="Times New Roman">
+    <w:panose1 w:val="02020603050405020304"/>
+    <w:charset w:val="00"/>
+    <w:family w:val="roman"/>
+    <w:pitch w:val="variable"/>
+    <w:sig w:usb0="E0002AFF" w:usb1="C0007841" w:usb2="00000009" w:usb3="00000000" w:csb0="000001FF" w:csb1="00000000"/>
+  </w:font>
+  <w:font w:name="Courier New">
+    <w:panose1 w:val="02070309020205020404"/>
+    <w:charset w:val="00"/>
+    <w:family w:val="modern"/>
+    <w:pitch w:val="fixed"/>
+    <w:sig w:usb0="E0002AFF" w:usb1="C0007843" w:usb2="00000009" w:usb3="00000000" w:csb0="000001FF" w:csb1="00000000"/>
+  </w:font>
+  <w:font w:name="Wingdings">
+    <w:panose1 w:val="05000000000000000000"/>
+    <w:charset w:val="02"/>
+    <w:family w:val="auto"/>
+    <w:pitch w:val="variable"/>
+    <w:sig w:usb0="00000000" w:usb1="10000000" w:usb2="00000000" w:usb3="00000000" w:csb0="80000000" w:csb1="00000000"/>
+  </w:font>
+  <w:font w:name="Calibri">
+    <w:panose1 w:val="020F0502020204030204"/>
+    <w:charset w:val="00"/>
+    <w:family w:val="swiss"/>
+    <w:pitch w:val="variable"/>
+    <w:sig w:usb0="E10002FF" w:usb1="4000ACFF" w:usb2="00000009" w:usb3="00000000" w:csb0="0000019F" w:csb1="00000000"/>
+  </w:font>
+  <w:font w:name="Arial">
+    <w:panose1 w:val="020B0604020202020204"/>
+    <w:charset w:val="00"/>
+    <w:family w:val="swiss"/>
+    <w:pitch w:val="variable"/>
+    <w:sig w:usb0="E0002AFF" w:usb1="C0007843" w:usb2="00000009" w:usb3="00000000" w:csb0="000001FF" w:csb1="00000000"/>
+  </w:font>
+  <w:font w:name="Tahoma">
+    <w:panose1 w:val="020B0604030504040204"/>
+    <w:charset w:val="00"/>
+    <w:family w:val="swiss"/>
+    <w:pitch w:val="variable"/>
+    <w:sig w:usb0="E1002EFF" w:usb1="C000605B" w:usb2="00000029" w:usb3="00000000" w:csb0="000101FF" w:csb1="00000000"/>
+  </w:font>
+  <w:font w:name="Helvetica">
+    <w:panose1 w:val="020B0604020202020204"/>
+    <w:charset w:val="00"/>
+    <w:family w:val="swiss"/>
+    <w:pitch w:val="variable"/>
+    <w:sig w:usb0="E0002AFF" w:usb1="C0007843" w:usb2="00000009" w:usb3="00000000" w:csb0="000001FF" w:csb1="00000000"/>
+  </w:font>
+  <w:font w:name="Garamond">
+    <w:panose1 w:val="02020404030301010803"/>
+    <w:charset w:val="00"/>
+    <w:family w:val="roman"/>
+    <w:pitch w:val="variable"/>
+    <w:sig w:usb0="00000287" w:usb1="00000000" w:usb2="00000000" w:usb3="00000000" w:csb0="0000009F" w:csb1="00000000"/>
+  </w:font>
+  <w:font w:name="Arial Black">
+    <w:panose1 w:val="020B0A04020102020204"/>
+    <w:charset w:val="00"/>
+    <w:family w:val="swiss"/>
+    <w:pitch w:val="variable"/>
+    <w:sig w:usb0="00000287" w:usb1="00000000" w:usb2="00000000" w:usb3="00000000" w:csb0="0000009F" w:csb1="00000000"/>
+  </w:font>
+  <w:font w:name="Cambria">
+    <w:panose1 w:val="02040503050406030204"/>
+    <w:charset w:val="00"/>
+    <w:family w:val="roman"/>
+    <w:pitch w:val="variable"/>
+    <w:sig w:usb0="E00002FF" w:usb1="400004FF" w:usb2="00000000" w:usb3="00000000" w:csb0="0000019F" w:csb1="00000000"/>
+  </w:font>
+</w:fonts>
+</file>
+
+<file path=word/glossary/settings.xml><?xml version="1.0" encoding="utf-8"?>
+<w:settings xmlns:mc="http://schemas.openxmlformats.org/markup-compatibility/2006" xmlns:o="urn:schemas-microsoft-com:office:office" xmlns:r="http://schemas.openxmlformats.org/officeDocument/2006/relationships" xmlns:m="http://schemas.openxmlformats.org/officeDocument/2006/math" xmlns:v="urn:schemas-microsoft-com:vml" xmlns:w10="urn:schemas-microsoft-com:office:word" xmlns:w="http://schemas.openxmlformats.org/wordprocessingml/2006/main" xmlns:w14="http://schemas.microsoft.com/office/word/2010/wordml" xmlns:sl="http://schemas.openxmlformats.org/schemaLibrary/2006/main" mc:Ignorable="w14">
+  <w:view w:val="normal"/>
+  <w:defaultTabStop w:val="720"/>
+  <w:characterSpacingControl w:val="doNotCompress"/>
+  <w:compat>
+    <w:useFELayout/>
+    <w:compatSetting w:name="compatibilityMode" w:uri="http://schemas.microsoft.com/office/word" w:val="14"/>
+    <w:compatSetting w:name="overrideTableStyleFontSizeAndJustification" w:uri="http://schemas.microsoft.com/office/word" w:val="1"/>
+    <w:compatSetting w:name="enableOpenTypeFeatures" w:uri="http://schemas.microsoft.com/office/word" w:val="1"/>
+    <w:compatSetting w:name="doNotFlipMirrorIndents" w:uri="http://schemas.microsoft.com/office/word" w:val="1"/>
+  </w:compat>
+  <w:rsids>
+    <w:rsidRoot w:val="004B4651"/>
+    <w:rsid w:val="004B4651"/>
+  </w:rsids>
+  <m:mathPr>
+    <m:mathFont m:val="Cambria Math"/>
+    <m:brkBin m:val="before"/>
+    <m:brkBinSub m:val="--"/>
+    <m:smallFrac m:val="0"/>
+    <m:dispDef/>
+    <m:lMargin m:val="0"/>
+    <m:rMargin m:val="0"/>
+    <m:defJc m:val="centerGroup"/>
+    <m:wrapIndent m:val="1440"/>
+    <m:intLim m:val="subSup"/>
+    <m:naryLim m:val="undOvr"/>
+  </m:mathPr>
+  <w:themeFontLang w:val="en-US"/>
+  <w:clrSchemeMapping w:bg1="light1" w:t1="dark1" w:bg2="light2" w:t2="dark2" w:accent1="accent1" w:accent2="accent2" w:accent3="accent3" w:accent4="accent4" w:accent5="accent5" w:accent6="accent6" w:hyperlink="hyperlink" w:followedHyperlink="followedHyperlink"/>
+  <w:decimalSymbol w:val="."/>
+  <w:listSeparator w:val=","/>
+</w:settings>
+</file>
+
+<file path=word/glossary/styles.xml><?xml version="1.0" encoding="utf-8"?>
+<w:styles xmlns:mc="http://schemas.openxmlformats.org/markup-compatibility/2006" xmlns:r="http://schemas.openxmlformats.org/officeDocument/2006/relationships" xmlns:w="http://schemas.openxmlformats.org/wordprocessingml/2006/main" xmlns:w14="http://schemas.microsoft.com/office/word/2010/wordml" mc:Ignorable="w14">
   <w:docDefaults>
     <w:rPrDefault>
       <w:rPr>
-        <w:rFonts w:asciiTheme="minorHAnsi" w:eastAsiaTheme="minorHAnsi" w:hAnsiTheme="minorHAnsi" w:cstheme="minorBidi"/>
+        <w:rFonts w:asciiTheme="minorHAnsi" w:eastAsiaTheme="minorEastAsia" w:hAnsiTheme="minorHAnsi" w:cstheme="minorBidi"/>
         <w:sz w:val="22"/>
         <w:szCs w:val="22"/>
-        <w:lang w:val="uk-UA" w:eastAsia="en-US" w:bidi="ar-SA"/>
+        <w:lang w:val="en-US" w:eastAsia="en-US" w:bidi="ar-SA"/>
       </w:rPr>
     </w:rPrDefault>
     <w:pPrDefault>
@@ -19420,67 +19702,31 @@
   </w:docDefaults>
   <w:latentStyles w:defLockedState="0" w:defUIPriority="99" w:defSemiHidden="1" w:defUnhideWhenUsed="1" w:defQFormat="0" w:count="267">
     <w:lsdException w:name="Normal" w:semiHidden="0" w:uiPriority="0" w:unhideWhenUsed="0" w:qFormat="1"/>
-    <w:lsdException w:name="heading 1" w:semiHidden="0" w:uiPriority="0" w:unhideWhenUsed="0" w:qFormat="1"/>
-    <w:lsdException w:name="heading 2" w:uiPriority="0" w:qFormat="1"/>
-    <w:lsdException w:name="heading 3" w:uiPriority="0" w:qFormat="1"/>
-    <w:lsdException w:name="heading 4" w:uiPriority="0" w:qFormat="1"/>
-    <w:lsdException w:name="heading 5" w:uiPriority="0" w:qFormat="1"/>
-    <w:lsdException w:name="heading 6" w:uiPriority="0" w:qFormat="1"/>
-    <w:lsdException w:name="heading 7" w:uiPriority="0" w:qFormat="1"/>
-    <w:lsdException w:name="heading 8" w:uiPriority="0" w:qFormat="1"/>
-    <w:lsdException w:name="heading 9" w:uiPriority="0" w:qFormat="1"/>
-    <w:lsdException w:name="toc 1" w:uiPriority="39" w:qFormat="1"/>
-    <w:lsdException w:name="toc 2" w:uiPriority="39" w:qFormat="1"/>
-    <w:lsdException w:name="toc 3" w:uiPriority="39" w:qFormat="1"/>
-    <w:lsdException w:name="toc 4" w:uiPriority="0"/>
-    <w:lsdException w:name="toc 5" w:uiPriority="0"/>
-    <w:lsdException w:name="toc 6" w:uiPriority="0"/>
-    <w:lsdException w:name="toc 7" w:uiPriority="0"/>
-    <w:lsdException w:name="toc 8" w:uiPriority="0"/>
-    <w:lsdException w:name="toc 9" w:uiPriority="0"/>
-    <w:lsdException w:name="footnote text" w:uiPriority="0"/>
-    <w:lsdException w:name="annotation text" w:uiPriority="0"/>
-    <w:lsdException w:name="header" w:uiPriority="0"/>
-    <w:lsdException w:name="footer" w:uiPriority="0"/>
-    <w:lsdException w:name="caption" w:uiPriority="0" w:qFormat="1"/>
-    <w:lsdException w:name="footnote reference" w:uiPriority="0"/>
-    <w:lsdException w:name="annotation reference" w:uiPriority="0"/>
-    <w:lsdException w:name="page number" w:uiPriority="0"/>
-    <w:lsdException w:name="List" w:uiPriority="0"/>
-    <w:lsdException w:name="List Bullet" w:uiPriority="0"/>
-    <w:lsdException w:name="List Number" w:uiPriority="0"/>
-    <w:lsdException w:name="List 2" w:uiPriority="0"/>
-    <w:lsdException w:name="List 3" w:uiPriority="0"/>
-    <w:lsdException w:name="List 4" w:uiPriority="0"/>
-    <w:lsdException w:name="List 5" w:uiPriority="0"/>
-    <w:lsdException w:name="List Bullet 2" w:uiPriority="0"/>
-    <w:lsdException w:name="List Bullet 3" w:uiPriority="0"/>
-    <w:lsdException w:name="List Bullet 4" w:uiPriority="0"/>
-    <w:lsdException w:name="List Number 2" w:uiPriority="0"/>
-    <w:lsdException w:name="List Number 3" w:uiPriority="0"/>
-    <w:lsdException w:name="List Number 4" w:uiPriority="0"/>
-    <w:lsdException w:name="Title" w:semiHidden="0" w:uiPriority="0" w:unhideWhenUsed="0" w:qFormat="1"/>
+    <w:lsdException w:name="heading 1" w:semiHidden="0" w:uiPriority="9" w:unhideWhenUsed="0" w:qFormat="1"/>
+    <w:lsdException w:name="heading 2" w:uiPriority="9" w:qFormat="1"/>
+    <w:lsdException w:name="heading 3" w:uiPriority="9" w:qFormat="1"/>
+    <w:lsdException w:name="heading 4" w:uiPriority="9" w:qFormat="1"/>
+    <w:lsdException w:name="heading 5" w:uiPriority="9" w:qFormat="1"/>
+    <w:lsdException w:name="heading 6" w:uiPriority="9" w:qFormat="1"/>
+    <w:lsdException w:name="heading 7" w:uiPriority="9" w:qFormat="1"/>
+    <w:lsdException w:name="heading 8" w:uiPriority="9" w:qFormat="1"/>
+    <w:lsdException w:name="heading 9" w:uiPriority="9" w:qFormat="1"/>
+    <w:lsdException w:name="toc 1" w:uiPriority="39"/>
+    <w:lsdException w:name="toc 2" w:uiPriority="39"/>
+    <w:lsdException w:name="toc 3" w:uiPriority="39"/>
+    <w:lsdException w:name="toc 4" w:uiPriority="39"/>
+    <w:lsdException w:name="toc 5" w:uiPriority="39"/>
+    <w:lsdException w:name="toc 6" w:uiPriority="39"/>
+    <w:lsdException w:name="toc 7" w:uiPriority="39"/>
+    <w:lsdException w:name="toc 8" w:uiPriority="39"/>
+    <w:lsdException w:name="toc 9" w:uiPriority="39"/>
+    <w:lsdException w:name="caption" w:uiPriority="35" w:qFormat="1"/>
+    <w:lsdException w:name="Title" w:semiHidden="0" w:uiPriority="10" w:unhideWhenUsed="0" w:qFormat="1"/>
     <w:lsdException w:name="Default Paragraph Font" w:uiPriority="1"/>
-    <w:lsdException w:name="Body Text" w:uiPriority="0"/>
-    <w:lsdException w:name="Body Text Indent" w:uiPriority="0"/>
-    <w:lsdException w:name="List Continue" w:uiPriority="0"/>
-    <w:lsdException w:name="List Continue 2" w:uiPriority="0"/>
-    <w:lsdException w:name="List Continue 3" w:uiPriority="0"/>
-    <w:lsdException w:name="List Continue 4" w:uiPriority="0"/>
-    <w:lsdException w:name="List Continue 5" w:uiPriority="0"/>
     <w:lsdException w:name="Subtitle" w:semiHidden="0" w:uiPriority="11" w:unhideWhenUsed="0" w:qFormat="1"/>
-    <w:lsdException w:name="Body Text Indent 2" w:uiPriority="0"/>
-    <w:lsdException w:name="Body Text Indent 3" w:uiPriority="0"/>
-    <w:lsdException w:name="FollowedHyperlink" w:uiPriority="0"/>
     <w:lsdException w:name="Strong" w:semiHidden="0" w:uiPriority="22" w:unhideWhenUsed="0" w:qFormat="1"/>
     <w:lsdException w:name="Emphasis" w:semiHidden="0" w:uiPriority="20" w:unhideWhenUsed="0" w:qFormat="1"/>
-    <w:lsdException w:name="Document Map" w:uiPriority="0"/>
-    <w:lsdException w:name="annotation subject" w:uiPriority="0"/>
-    <w:lsdException w:name="No List" w:uiPriority="0"/>
-    <w:lsdException w:name="Outline List 1" w:uiPriority="0"/>
-    <w:lsdException w:name="Outline List 2" w:uiPriority="0"/>
-    <w:lsdException w:name="Balloon Text" w:uiPriority="0"/>
-    <w:lsdException w:name="Table Grid" w:semiHidden="0" w:uiPriority="0" w:unhideWhenUsed="0"/>
+    <w:lsdException w:name="Table Grid" w:semiHidden="0" w:uiPriority="59" w:unhideWhenUsed="0"/>
     <w:lsdException w:name="Placeholder Text" w:unhideWhenUsed="0"/>
     <w:lsdException w:name="No Spacing" w:semiHidden="0" w:uiPriority="1" w:unhideWhenUsed="0" w:qFormat="1"/>
     <w:lsdException w:name="Light Shading" w:semiHidden="0" w:uiPriority="60" w:unhideWhenUsed="0"/>
@@ -19596,200 +19842,11 @@
   <w:style w:type="paragraph" w:default="1" w:styleId="Normal">
     <w:name w:val="Normal"/>
     <w:qFormat/>
-    <w:rsid w:val="002B23A0"/>
-    <w:pPr>
-      <w:spacing w:before="60" w:after="60" w:line="240" w:lineRule="auto"/>
-    </w:pPr>
+    <w:rsid w:val="004B4651"/>
     <w:rPr>
-      <w:rFonts w:ascii="Arial" w:eastAsia="Times New Roman" w:hAnsi="Arial" w:cs="Times New Roman"/>
-      <w:sz w:val="20"/>
-      <w:szCs w:val="20"/>
-      <w:lang w:val="en-US"/>
-    </w:rPr>
-  </w:style>
-  <w:style w:type="paragraph" w:styleId="Heading1">
-    <w:name w:val="heading 1"/>
-    <w:basedOn w:val="Normal"/>
-    <w:next w:val="Normal"/>
-    <w:link w:val="Heading1Char"/>
-    <w:qFormat/>
-    <w:rsid w:val="002B23A0"/>
-    <w:pPr>
-      <w:keepNext/>
-      <w:numPr>
-        <w:numId w:val="6"/>
-      </w:numPr>
-      <w:spacing w:before="240"/>
-      <w:outlineLvl w:val="0"/>
-    </w:pPr>
-    <w:rPr>
-      <w:b/>
-      <w:sz w:val="24"/>
-    </w:rPr>
-  </w:style>
-  <w:style w:type="paragraph" w:styleId="Heading2">
-    <w:name w:val="heading 2"/>
-    <w:basedOn w:val="Heading1"/>
-    <w:next w:val="Normal"/>
-    <w:link w:val="Heading2Char"/>
-    <w:qFormat/>
-    <w:rsid w:val="002B23A0"/>
-    <w:pPr>
-      <w:numPr>
-        <w:ilvl w:val="1"/>
-      </w:numPr>
-      <w:tabs>
-        <w:tab w:val="num" w:pos="360"/>
-      </w:tabs>
-      <w:outlineLvl w:val="1"/>
-    </w:pPr>
-  </w:style>
-  <w:style w:type="paragraph" w:styleId="Heading3">
-    <w:name w:val="heading 3"/>
-    <w:basedOn w:val="Heading1"/>
-    <w:next w:val="Normal"/>
-    <w:link w:val="Heading3Char"/>
-    <w:qFormat/>
-    <w:rsid w:val="002B23A0"/>
-    <w:pPr>
-      <w:numPr>
-        <w:ilvl w:val="2"/>
-      </w:numPr>
-      <w:tabs>
-        <w:tab w:val="num" w:pos="360"/>
-      </w:tabs>
-      <w:outlineLvl w:val="2"/>
-    </w:pPr>
-    <w:rPr>
-      <w:sz w:val="22"/>
-    </w:rPr>
-  </w:style>
-  <w:style w:type="paragraph" w:styleId="Heading4">
-    <w:name w:val="heading 4"/>
-    <w:basedOn w:val="Heading1"/>
-    <w:next w:val="Normal"/>
-    <w:link w:val="Heading4Char"/>
-    <w:qFormat/>
-    <w:rsid w:val="002B23A0"/>
-    <w:pPr>
-      <w:numPr>
-        <w:ilvl w:val="3"/>
-      </w:numPr>
-      <w:outlineLvl w:val="3"/>
-    </w:pPr>
-    <w:rPr>
-      <w:b w:val="0"/>
-      <w:sz w:val="20"/>
-    </w:rPr>
-  </w:style>
-  <w:style w:type="paragraph" w:styleId="Heading5">
-    <w:name w:val="heading 5"/>
-    <w:basedOn w:val="Normal"/>
-    <w:next w:val="Normal"/>
-    <w:link w:val="Heading5Char"/>
-    <w:qFormat/>
-    <w:rsid w:val="002B23A0"/>
-    <w:pPr>
-      <w:numPr>
-        <w:ilvl w:val="4"/>
-        <w:numId w:val="6"/>
-      </w:numPr>
-      <w:tabs>
-        <w:tab w:val="num" w:pos="360"/>
-      </w:tabs>
-      <w:spacing w:before="240"/>
-      <w:outlineLvl w:val="4"/>
-    </w:pPr>
-    <w:rPr>
-      <w:sz w:val="22"/>
-    </w:rPr>
-  </w:style>
-  <w:style w:type="paragraph" w:styleId="Heading6">
-    <w:name w:val="heading 6"/>
-    <w:basedOn w:val="Normal"/>
-    <w:next w:val="Normal"/>
-    <w:link w:val="Heading6Char"/>
-    <w:qFormat/>
-    <w:rsid w:val="002B23A0"/>
-    <w:pPr>
-      <w:numPr>
-        <w:ilvl w:val="5"/>
-        <w:numId w:val="6"/>
-      </w:numPr>
-      <w:tabs>
-        <w:tab w:val="num" w:pos="360"/>
-      </w:tabs>
-      <w:spacing w:before="240"/>
-      <w:outlineLvl w:val="5"/>
-    </w:pPr>
-    <w:rPr>
-      <w:i/>
-      <w:sz w:val="22"/>
-    </w:rPr>
-  </w:style>
-  <w:style w:type="paragraph" w:styleId="Heading7">
-    <w:name w:val="heading 7"/>
-    <w:basedOn w:val="Normal"/>
-    <w:next w:val="Normal"/>
-    <w:link w:val="Heading7Char"/>
-    <w:qFormat/>
-    <w:rsid w:val="002B23A0"/>
-    <w:pPr>
-      <w:numPr>
-        <w:ilvl w:val="6"/>
-        <w:numId w:val="6"/>
-      </w:numPr>
-      <w:tabs>
-        <w:tab w:val="num" w:pos="360"/>
-      </w:tabs>
-      <w:spacing w:before="240"/>
-      <w:outlineLvl w:val="6"/>
-    </w:pPr>
-  </w:style>
-  <w:style w:type="paragraph" w:styleId="Heading8">
-    <w:name w:val="heading 8"/>
-    <w:basedOn w:val="Normal"/>
-    <w:next w:val="Normal"/>
-    <w:link w:val="Heading8Char"/>
-    <w:qFormat/>
-    <w:rsid w:val="002B23A0"/>
-    <w:pPr>
-      <w:numPr>
-        <w:ilvl w:val="7"/>
-        <w:numId w:val="6"/>
-      </w:numPr>
-      <w:tabs>
-        <w:tab w:val="num" w:pos="360"/>
-      </w:tabs>
-      <w:spacing w:before="240"/>
-      <w:outlineLvl w:val="7"/>
-    </w:pPr>
-    <w:rPr>
-      <w:i/>
-    </w:rPr>
-  </w:style>
-  <w:style w:type="paragraph" w:styleId="Heading9">
-    <w:name w:val="heading 9"/>
-    <w:basedOn w:val="Normal"/>
-    <w:next w:val="Normal"/>
-    <w:link w:val="Heading9Char"/>
-    <w:qFormat/>
-    <w:rsid w:val="002B23A0"/>
-    <w:pPr>
-      <w:numPr>
-        <w:ilvl w:val="8"/>
-        <w:numId w:val="6"/>
-      </w:numPr>
-      <w:tabs>
-        <w:tab w:val="num" w:pos="360"/>
-      </w:tabs>
-      <w:spacing w:before="240"/>
-      <w:outlineLvl w:val="8"/>
-    </w:pPr>
-    <w:rPr>
-      <w:b/>
-      <w:i/>
-      <w:sz w:val="18"/>
+      <w:rFonts w:cs="Times New Roman"/>
+      <w:sz w:val="3276"/>
+      <w:szCs w:val="3276"/>
     </w:rPr>
   </w:style>
   <w:style w:type="character" w:default="1" w:styleId="DefaultParagraphFont">
@@ -19797,6 +19854,7 @@
     <w:uiPriority w:val="1"/>
     <w:semiHidden/>
     <w:unhideWhenUsed/>
+    <w:rsid w:val="004B4651"/>
   </w:style>
   <w:style w:type="table" w:default="1" w:styleId="TableNormal">
     <w:name w:val="Normal Table"/>
@@ -19819,669 +19877,199 @@
     <w:semiHidden/>
     <w:unhideWhenUsed/>
   </w:style>
-  <w:style w:type="character" w:customStyle="1" w:styleId="Heading1Char">
-    <w:name w:val="Заголовок 1 Знак"/>
+  <w:style w:type="character" w:styleId="PlaceholderText">
+    <w:name w:val="Placeholder Text"/>
     <w:basedOn w:val="DefaultParagraphFont"/>
-    <w:link w:val="Heading1"/>
-    <w:rsid w:val="002B23A0"/>
+    <w:uiPriority w:val="99"/>
+    <w:semiHidden/>
+    <w:rsid w:val="004B4651"/>
     <w:rPr>
-      <w:rFonts w:ascii="Arial" w:eastAsia="Times New Roman" w:hAnsi="Arial" w:cs="Times New Roman"/>
-      <w:b/>
-      <w:sz w:val="24"/>
-      <w:szCs w:val="20"/>
-      <w:lang w:val="en-US"/>
+      <w:color w:val="808080"/>
     </w:rPr>
   </w:style>
-  <w:style w:type="character" w:customStyle="1" w:styleId="Heading2Char">
-    <w:name w:val="Заголовок 2 Знак"/>
-    <w:basedOn w:val="DefaultParagraphFont"/>
-    <w:link w:val="Heading2"/>
-    <w:rsid w:val="002B23A0"/>
+</w:styles>
+</file>
+
+<file path=word/glossary/stylesWithEffects.xml><?xml version="1.0" encoding="utf-8"?>
+<w:styles xmlns:wpc="http://schemas.microsoft.com/office/word/2010/wordprocessingCanvas" xmlns:mc="http://schemas.openxmlformats.org/markup-compatibility/2006" xmlns:o="urn:schemas-microsoft-com:office:office" xmlns:r="http://schemas.openxmlformats.org/officeDocument/2006/relationships" xmlns:m="http://schemas.openxmlformats.org/officeDocument/2006/math" xmlns:v="urn:schemas-microsoft-com:vml" xmlns:wp14="http://schemas.microsoft.com/office/word/2010/wordprocessingDrawing" xmlns:wp="http://schemas.openxmlformats.org/drawingml/2006/wordprocessingDrawing" xmlns:w10="urn:schemas-microsoft-com:office:word" xmlns:w="http://schemas.openxmlformats.org/wordprocessingml/2006/main" xmlns:w14="http://schemas.microsoft.com/office/word/2010/wordml" xmlns:wpg="http://schemas.microsoft.com/office/word/2010/wordprocessingGroup" xmlns:wpi="http://schemas.microsoft.com/office/word/2010/wordprocessingInk" xmlns:wne="http://schemas.microsoft.com/office/word/2006/wordml" xmlns:wps="http://schemas.microsoft.com/office/word/2010/wordprocessingShape" mc:Ignorable="w14 wp14">
+  <w:docDefaults>
+    <w:rPrDefault>
+      <w:rPr>
+        <w:rFonts w:asciiTheme="minorHAnsi" w:eastAsiaTheme="minorEastAsia" w:hAnsiTheme="minorHAnsi" w:cstheme="minorBidi"/>
+        <w:sz w:val="22"/>
+        <w:szCs w:val="22"/>
+        <w:lang w:val="en-US" w:eastAsia="en-US" w:bidi="ar-SA"/>
+      </w:rPr>
+    </w:rPrDefault>
+    <w:pPrDefault>
+      <w:pPr>
+        <w:spacing w:after="200" w:line="276" w:lineRule="auto"/>
+      </w:pPr>
+    </w:pPrDefault>
+  </w:docDefaults>
+  <w:latentStyles w:defLockedState="0" w:defUIPriority="99" w:defSemiHidden="1" w:defUnhideWhenUsed="1" w:defQFormat="0" w:count="267">
+    <w:lsdException w:name="Normal" w:semiHidden="0" w:uiPriority="0" w:unhideWhenUsed="0" w:qFormat="1"/>
+    <w:lsdException w:name="heading 1" w:semiHidden="0" w:uiPriority="9" w:unhideWhenUsed="0" w:qFormat="1"/>
+    <w:lsdException w:name="heading 2" w:uiPriority="9" w:qFormat="1"/>
+    <w:lsdException w:name="heading 3" w:uiPriority="9" w:qFormat="1"/>
+    <w:lsdException w:name="heading 4" w:uiPriority="9" w:qFormat="1"/>
+    <w:lsdException w:name="heading 5" w:uiPriority="9" w:qFormat="1"/>
+    <w:lsdException w:name="heading 6" w:uiPriority="9" w:qFormat="1"/>
+    <w:lsdException w:name="heading 7" w:uiPriority="9" w:qFormat="1"/>
+    <w:lsdException w:name="heading 8" w:uiPriority="9" w:qFormat="1"/>
+    <w:lsdException w:name="heading 9" w:uiPriority="9" w:qFormat="1"/>
+    <w:lsdException w:name="toc 1" w:uiPriority="39"/>
+    <w:lsdException w:name="toc 2" w:uiPriority="39"/>
+    <w:lsdException w:name="toc 3" w:uiPriority="39"/>
+    <w:lsdException w:name="toc 4" w:uiPriority="39"/>
+    <w:lsdException w:name="toc 5" w:uiPriority="39"/>
+    <w:lsdException w:name="toc 6" w:uiPriority="39"/>
+    <w:lsdException w:name="toc 7" w:uiPriority="39"/>
+    <w:lsdException w:name="toc 8" w:uiPriority="39"/>
+    <w:lsdException w:name="toc 9" w:uiPriority="39"/>
+    <w:lsdException w:name="caption" w:uiPriority="35" w:qFormat="1"/>
+    <w:lsdException w:name="Title" w:semiHidden="0" w:uiPriority="10" w:unhideWhenUsed="0" w:qFormat="1"/>
+    <w:lsdException w:name="Default Paragraph Font" w:uiPriority="1"/>
+    <w:lsdException w:name="Subtitle" w:semiHidden="0" w:uiPriority="11" w:unhideWhenUsed="0" w:qFormat="1"/>
+    <w:lsdException w:name="Strong" w:semiHidden="0" w:uiPriority="22" w:unhideWhenUsed="0" w:qFormat="1"/>
+    <w:lsdException w:name="Emphasis" w:semiHidden="0" w:uiPriority="20" w:unhideWhenUsed="0" w:qFormat="1"/>
+    <w:lsdException w:name="Table Grid" w:semiHidden="0" w:uiPriority="59" w:unhideWhenUsed="0"/>
+    <w:lsdException w:name="Placeholder Text" w:unhideWhenUsed="0"/>
+    <w:lsdException w:name="No Spacing" w:semiHidden="0" w:uiPriority="1" w:unhideWhenUsed="0" w:qFormat="1"/>
+    <w:lsdException w:name="Light Shading" w:semiHidden="0" w:uiPriority="60" w:unhideWhenUsed="0"/>
+    <w:lsdException w:name="Light List" w:semiHidden="0" w:uiPriority="61" w:unhideWhenUsed="0"/>
+    <w:lsdException w:name="Light Grid" w:semiHidden="0" w:uiPriority="62" w:unhideWhenUsed="0"/>
+    <w:lsdException w:name="Medium Shading 1" w:semiHidden="0" w:uiPriority="63" w:unhideWhenUsed="0"/>
+    <w:lsdException w:name="Medium Shading 2" w:semiHidden="0" w:uiPriority="64" w:unhideWhenUsed="0"/>
+    <w:lsdException w:name="Medium List 1" w:semiHidden="0" w:uiPriority="65" w:unhideWhenUsed="0"/>
+    <w:lsdException w:name="Medium List 2" w:semiHidden="0" w:uiPriority="66" w:unhideWhenUsed="0"/>
+    <w:lsdException w:name="Medium Grid 1" w:semiHidden="0" w:uiPriority="67" w:unhideWhenUsed="0"/>
+    <w:lsdException w:name="Medium Grid 2" w:semiHidden="0" w:uiPriority="68" w:unhideWhenUsed="0"/>
+    <w:lsdException w:name="Medium Grid 3" w:semiHidden="0" w:uiPriority="69" w:unhideWhenUsed="0"/>
+    <w:lsdException w:name="Dark List" w:semiHidden="0" w:uiPriority="70" w:unhideWhenUsed="0"/>
+    <w:lsdException w:name="Colorful Shading" w:semiHidden="0" w:uiPriority="71" w:unhideWhenUsed="0"/>
+    <w:lsdException w:name="Colorful List" w:semiHidden="0" w:uiPriority="72" w:unhideWhenUsed="0"/>
+    <w:lsdException w:name="Colorful Grid" w:semiHidden="0" w:uiPriority="73" w:unhideWhenUsed="0"/>
+    <w:lsdException w:name="Light Shading Accent 1" w:semiHidden="0" w:uiPriority="60" w:unhideWhenUsed="0"/>
+    <w:lsdException w:name="Light List Accent 1" w:semiHidden="0" w:uiPriority="61" w:unhideWhenUsed="0"/>
+    <w:lsdException w:name="Light Grid Accent 1" w:semiHidden="0" w:uiPriority="62" w:unhideWhenUsed="0"/>
+    <w:lsdException w:name="Medium Shading 1 Accent 1" w:semiHidden="0" w:uiPriority="63" w:unhideWhenUsed="0"/>
+    <w:lsdException w:name="Medium Shading 2 Accent 1" w:semiHidden="0" w:uiPriority="64" w:unhideWhenUsed="0"/>
+    <w:lsdException w:name="Medium List 1 Accent 1" w:semiHidden="0" w:uiPriority="65" w:unhideWhenUsed="0"/>
+    <w:lsdException w:name="Revision" w:unhideWhenUsed="0"/>
+    <w:lsdException w:name="List Paragraph" w:semiHidden="0" w:uiPriority="34" w:unhideWhenUsed="0" w:qFormat="1"/>
+    <w:lsdException w:name="Quote" w:semiHidden="0" w:uiPriority="29" w:unhideWhenUsed="0" w:qFormat="1"/>
+    <w:lsdException w:name="Intense Quote" w:semiHidden="0" w:uiPriority="30" w:unhideWhenUsed="0" w:qFormat="1"/>
+    <w:lsdException w:name="Medium List 2 Accent 1" w:semiHidden="0" w:uiPriority="66" w:unhideWhenUsed="0"/>
+    <w:lsdException w:name="Medium Grid 1 Accent 1" w:semiHidden="0" w:uiPriority="67" w:unhideWhenUsed="0"/>
+    <w:lsdException w:name="Medium Grid 2 Accent 1" w:semiHidden="0" w:uiPriority="68" w:unhideWhenUsed="0"/>
+    <w:lsdException w:name="Medium Grid 3 Accent 1" w:semiHidden="0" w:uiPriority="69" w:unhideWhenUsed="0"/>
+    <w:lsdException w:name="Dark List Accent 1" w:semiHidden="0" w:uiPriority="70" w:unhideWhenUsed="0"/>
+    <w:lsdException w:name="Colorful Shading Accent 1" w:semiHidden="0" w:uiPriority="71" w:unhideWhenUsed="0"/>
+    <w:lsdException w:name="Colorful List Accent 1" w:semiHidden="0" w:uiPriority="72" w:unhideWhenUsed="0"/>
+    <w:lsdException w:name="Colorful Grid Accent 1" w:semiHidden="0" w:uiPriority="73" w:unhideWhenUsed="0"/>
+    <w:lsdException w:name="Light Shading Accent 2" w:semiHidden="0" w:uiPriority="60" w:unhideWhenUsed="0"/>
+    <w:lsdException w:name="Light List Accent 2" w:semiHidden="0" w:uiPriority="61" w:unhideWhenUsed="0"/>
+    <w:lsdException w:name="Light Grid Accent 2" w:semiHidden="0" w:uiPriority="62" w:unhideWhenUsed="0"/>
+    <w:lsdException w:name="Medium Shading 1 Accent 2" w:semiHidden="0" w:uiPriority="63" w:unhideWhenUsed="0"/>
+    <w:lsdException w:name="Medium Shading 2 Accent 2" w:semiHidden="0" w:uiPriority="64" w:unhideWhenUsed="0"/>
+    <w:lsdException w:name="Medium List 1 Accent 2" w:semiHidden="0" w:uiPriority="65" w:unhideWhenUsed="0"/>
+    <w:lsdException w:name="Medium List 2 Accent 2" w:semiHidden="0" w:uiPriority="66" w:unhideWhenUsed="0"/>
+    <w:lsdException w:name="Medium Grid 1 Accent 2" w:semiHidden="0" w:uiPriority="67" w:unhideWhenUsed="0"/>
+    <w:lsdException w:name="Medium Grid 2 Accent 2" w:semiHidden="0" w:uiPriority="68" w:unhideWhenUsed="0"/>
+    <w:lsdException w:name="Medium Grid 3 Accent 2" w:semiHidden="0" w:uiPriority="69" w:unhideWhenUsed="0"/>
+    <w:lsdException w:name="Dark List Accent 2" w:semiHidden="0" w:uiPriority="70" w:unhideWhenUsed="0"/>
+    <w:lsdException w:name="Colorful Shading Accent 2" w:semiHidden="0" w:uiPriority="71" w:unhideWhenUsed="0"/>
+    <w:lsdException w:name="Colorful List Accent 2" w:semiHidden="0" w:uiPriority="72" w:unhideWhenUsed="0"/>
+    <w:lsdException w:name="Colorful Grid Accent 2" w:semiHidden="0" w:uiPriority="73" w:unhideWhenUsed="0"/>
+    <w:lsdException w:name="Light Shading Accent 3" w:semiHidden="0" w:uiPriority="60" w:unhideWhenUsed="0"/>
+    <w:lsdException w:name="Light List Accent 3" w:semiHidden="0" w:uiPriority="61" w:unhideWhenUsed="0"/>
+    <w:lsdException w:name="Light Grid Accent 3" w:semiHidden="0" w:uiPriority="62" w:unhideWhenUsed="0"/>
+    <w:lsdException w:name="Medium Shading 1 Accent 3" w:semiHidden="0" w:uiPriority="63" w:unhideWhenUsed="0"/>
+    <w:lsdException w:name="Medium Shading 2 Accent 3" w:semiHidden="0" w:uiPriority="64" w:unhideWhenUsed="0"/>
+    <w:lsdException w:name="Medium List 1 Accent 3" w:semiHidden="0" w:uiPriority="65" w:unhideWhenUsed="0"/>
+    <w:lsdException w:name="Medium List 2 Accent 3" w:semiHidden="0" w:uiPriority="66" w:unhideWhenUsed="0"/>
+    <w:lsdException w:name="Medium Grid 1 Accent 3" w:semiHidden="0" w:uiPriority="67" w:unhideWhenUsed="0"/>
+    <w:lsdException w:name="Medium Grid 2 Accent 3" w:semiHidden="0" w:uiPriority="68" w:unhideWhenUsed="0"/>
+    <w:lsdException w:name="Medium Grid 3 Accent 3" w:semiHidden="0" w:uiPriority="69" w:unhideWhenUsed="0"/>
+    <w:lsdException w:name="Dark List Accent 3" w:semiHidden="0" w:uiPriority="70" w:unhideWhenUsed="0"/>
+    <w:lsdException w:name="Colorful Shading Accent 3" w:semiHidden="0" w:uiPriority="71" w:unhideWhenUsed="0"/>
+    <w:lsdException w:name="Colorful List Accent 3" w:semiHidden="0" w:uiPriority="72" w:unhideWhenUsed="0"/>
+    <w:lsdException w:name="Colorful Grid Accent 3" w:semiHidden="0" w:uiPriority="73" w:unhideWhenUsed="0"/>
+    <w:lsdException w:name="Light Shading Accent 4" w:semiHidden="0" w:uiPriority="60" w:unhideWhenUsed="0"/>
+    <w:lsdException w:name="Light List Accent 4" w:semiHidden="0" w:uiPriority="61" w:unhideWhenUsed="0"/>
+    <w:lsdException w:name="Light Grid Accent 4" w:semiHidden="0" w:uiPriority="62" w:unhideWhenUsed="0"/>
+    <w:lsdException w:name="Medium Shading 1 Accent 4" w:semiHidden="0" w:uiPriority="63" w:unhideWhenUsed="0"/>
+    <w:lsdException w:name="Medium Shading 2 Accent 4" w:semiHidden="0" w:uiPriority="64" w:unhideWhenUsed="0"/>
+    <w:lsdException w:name="Medium List 1 Accent 4" w:semiHidden="0" w:uiPriority="65" w:unhideWhenUsed="0"/>
+    <w:lsdException w:name="Medium List 2 Accent 4" w:semiHidden="0" w:uiPriority="66" w:unhideWhenUsed="0"/>
+    <w:lsdException w:name="Medium Grid 1 Accent 4" w:semiHidden="0" w:uiPriority="67" w:unhideWhenUsed="0"/>
+    <w:lsdException w:name="Medium Grid 2 Accent 4" w:semiHidden="0" w:uiPriority="68" w:unhideWhenUsed="0"/>
+    <w:lsdException w:name="Medium Grid 3 Accent 4" w:semiHidden="0" w:uiPriority="69" w:unhideWhenUsed="0"/>
+    <w:lsdException w:name="Dark List Accent 4" w:semiHidden="0" w:uiPriority="70" w:unhideWhenUsed="0"/>
+    <w:lsdException w:name="Colorful Shading Accent 4" w:semiHidden="0" w:uiPriority="71" w:unhideWhenUsed="0"/>
+    <w:lsdException w:name="Colorful List Accent 4" w:semiHidden="0" w:uiPriority="72" w:unhideWhenUsed="0"/>
+    <w:lsdException w:name="Colorful Grid Accent 4" w:semiHidden="0" w:uiPriority="73" w:unhideWhenUsed="0"/>
+    <w:lsdException w:name="Light Shading Accent 5" w:semiHidden="0" w:uiPriority="60" w:unhideWhenUsed="0"/>
+    <w:lsdException w:name="Light List Accent 5" w:semiHidden="0" w:uiPriority="61" w:unhideWhenUsed="0"/>
+    <w:lsdException w:name="Light Grid Accent 5" w:semiHidden="0" w:uiPriority="62" w:unhideWhenUsed="0"/>
+    <w:lsdException w:name="Medium Shading 1 Accent 5" w:semiHidden="0" w:uiPriority="63" w:unhideWhenUsed="0"/>
+    <w:lsdException w:name="Medium Shading 2 Accent 5" w:semiHidden="0" w:uiPriority="64" w:unhideWhenUsed="0"/>
+    <w:lsdException w:name="Medium List 1 Accent 5" w:semiHidden="0" w:uiPriority="65" w:unhideWhenUsed="0"/>
+    <w:lsdException w:name="Medium List 2 Accent 5" w:semiHidden="0" w:uiPriority="66" w:unhideWhenUsed="0"/>
+    <w:lsdException w:name="Medium Grid 1 Accent 5" w:semiHidden="0" w:uiPriority="67" w:unhideWhenUsed="0"/>
+    <w:lsdException w:name="Medium Grid 2 Accent 5" w:semiHidden="0" w:uiPriority="68" w:unhideWhenUsed="0"/>
+    <w:lsdException w:name="Medium Grid 3 Accent 5" w:semiHidden="0" w:uiPriority="69" w:unhideWhenUsed="0"/>
+    <w:lsdException w:name="Dark List Accent 5" w:semiHidden="0" w:uiPriority="70" w:unhideWhenUsed="0"/>
+    <w:lsdException w:name="Colorful Shading Accent 5" w:semiHidden="0" w:uiPriority="71" w:unhideWhenUsed="0"/>
+    <w:lsdException w:name="Colorful List Accent 5" w:semiHidden="0" w:uiPriority="72" w:unhideWhenUsed="0"/>
+    <w:lsdException w:name="Colorful Grid Accent 5" w:semiHidden="0" w:uiPriority="73" w:unhideWhenUsed="0"/>
+    <w:lsdException w:name="Light Shading Accent 6" w:semiHidden="0" w:uiPriority="60" w:unhideWhenUsed="0"/>
+    <w:lsdException w:name="Light List Accent 6" w:semiHidden="0" w:uiPriority="61" w:unhideWhenUsed="0"/>
+    <w:lsdException w:name="Light Grid Accent 6" w:semiHidden="0" w:uiPriority="62" w:unhideWhenUsed="0"/>
+    <w:lsdException w:name="Medium Shading 1 Accent 6" w:semiHidden="0" w:uiPriority="63" w:unhideWhenUsed="0"/>
+    <w:lsdException w:name="Medium Shading 2 Accent 6" w:semiHidden="0" w:uiPriority="64" w:unhideWhenUsed="0"/>
+    <w:lsdException w:name="Medium List 1 Accent 6" w:semiHidden="0" w:uiPriority="65" w:unhideWhenUsed="0"/>
+    <w:lsdException w:name="Medium List 2 Accent 6" w:semiHidden="0" w:uiPriority="66" w:unhideWhenUsed="0"/>
+    <w:lsdException w:name="Medium Grid 1 Accent 6" w:semiHidden="0" w:uiPriority="67" w:unhideWhenUsed="0"/>
+    <w:lsdException w:name="Medium Grid 2 Accent 6" w:semiHidden="0" w:uiPriority="68" w:unhideWhenUsed="0"/>
+    <w:lsdException w:name="Medium Grid 3 Accent 6" w:semiHidden="0" w:uiPriority="69" w:unhideWhenUsed="0"/>
+    <w:lsdException w:name="Dark List Accent 6" w:semiHidden="0" w:uiPriority="70" w:unhideWhenUsed="0"/>
+    <w:lsdException w:name="Colorful Shading Accent 6" w:semiHidden="0" w:uiPriority="71" w:unhideWhenUsed="0"/>
+    <w:lsdException w:name="Colorful List Accent 6" w:semiHidden="0" w:uiPriority="72" w:unhideWhenUsed="0"/>
+    <w:lsdException w:name="Colorful Grid Accent 6" w:semiHidden="0" w:uiPriority="73" w:unhideWhenUsed="0"/>
+    <w:lsdException w:name="Subtle Emphasis" w:semiHidden="0" w:uiPriority="19" w:unhideWhenUsed="0" w:qFormat="1"/>
+    <w:lsdException w:name="Intense Emphasis" w:semiHidden="0" w:uiPriority="21" w:unhideWhenUsed="0" w:qFormat="1"/>
+    <w:lsdException w:name="Subtle Reference" w:semiHidden="0" w:uiPriority="31" w:unhideWhenUsed="0" w:qFormat="1"/>
+    <w:lsdException w:name="Intense Reference" w:semiHidden="0" w:uiPriority="32" w:unhideWhenUsed="0" w:qFormat="1"/>
+    <w:lsdException w:name="Book Title" w:semiHidden="0" w:uiPriority="33" w:unhideWhenUsed="0" w:qFormat="1"/>
+    <w:lsdException w:name="Bibliography" w:uiPriority="37"/>
+    <w:lsdException w:name="TOC Heading" w:uiPriority="39" w:qFormat="1"/>
+  </w:latentStyles>
+  <w:style w:type="paragraph" w:default="1" w:styleId="Normal">
+    <w:name w:val="Normal"/>
+    <w:qFormat/>
+    <w:rsid w:val="004B4651"/>
     <w:rPr>
-      <w:rFonts w:ascii="Arial" w:eastAsia="Times New Roman" w:hAnsi="Arial" w:cs="Times New Roman"/>
-      <w:b/>
-      <w:sz w:val="24"/>
-      <w:szCs w:val="20"/>
-      <w:lang w:val="en-US"/>
+      <w:rFonts w:cs="Times New Roman"/>
+      <w:sz w:val="3276"/>
+      <w:szCs w:val="3276"/>
     </w:rPr>
   </w:style>
-  <w:style w:type="character" w:customStyle="1" w:styleId="Heading3Char">
-    <w:name w:val="Заголовок 3 Знак"/>
-    <w:basedOn w:val="DefaultParagraphFont"/>
-    <w:link w:val="Heading3"/>
-    <w:rsid w:val="002B23A0"/>
-    <w:rPr>
-      <w:rFonts w:ascii="Arial" w:eastAsia="Times New Roman" w:hAnsi="Arial" w:cs="Times New Roman"/>
-      <w:b/>
-      <w:szCs w:val="20"/>
-      <w:lang w:val="en-US"/>
-    </w:rPr>
+  <w:style w:type="character" w:default="1" w:styleId="DefaultParagraphFont">
+    <w:name w:val="Default Paragraph Font"/>
+    <w:uiPriority w:val="1"/>
+    <w:semiHidden/>
+    <w:unhideWhenUsed/>
+    <w:rsid w:val="004B4651"/>
   </w:style>
-  <w:style w:type="character" w:customStyle="1" w:styleId="Heading4Char">
-    <w:name w:val="Заголовок 4 Знак"/>
-    <w:basedOn w:val="DefaultParagraphFont"/>
-    <w:link w:val="Heading4"/>
-    <w:rsid w:val="002B23A0"/>
-    <w:rPr>
-      <w:rFonts w:ascii="Arial" w:eastAsia="Times New Roman" w:hAnsi="Arial" w:cs="Times New Roman"/>
-      <w:sz w:val="20"/>
-      <w:szCs w:val="20"/>
-      <w:lang w:val="en-US"/>
-    </w:rPr>
-  </w:style>
-  <w:style w:type="character" w:customStyle="1" w:styleId="Heading5Char">
-    <w:name w:val="Заголовок 5 Знак"/>
-    <w:basedOn w:val="DefaultParagraphFont"/>
-    <w:link w:val="Heading5"/>
-    <w:rsid w:val="002B23A0"/>
-    <w:rPr>
-      <w:rFonts w:ascii="Arial" w:eastAsia="Times New Roman" w:hAnsi="Arial" w:cs="Times New Roman"/>
-      <w:szCs w:val="20"/>
-      <w:lang w:val="en-US"/>
-    </w:rPr>
-  </w:style>
-  <w:style w:type="character" w:customStyle="1" w:styleId="Heading6Char">
-    <w:name w:val="Заголовок 6 Знак"/>
-    <w:basedOn w:val="DefaultParagraphFont"/>
-    <w:link w:val="Heading6"/>
-    <w:rsid w:val="002B23A0"/>
-    <w:rPr>
-      <w:rFonts w:ascii="Arial" w:eastAsia="Times New Roman" w:hAnsi="Arial" w:cs="Times New Roman"/>
-      <w:i/>
-      <w:szCs w:val="20"/>
-      <w:lang w:val="en-US"/>
-    </w:rPr>
-  </w:style>
-  <w:style w:type="character" w:customStyle="1" w:styleId="Heading7Char">
-    <w:name w:val="Заголовок 7 Знак"/>
-    <w:basedOn w:val="DefaultParagraphFont"/>
-    <w:link w:val="Heading7"/>
-    <w:rsid w:val="002B23A0"/>
-    <w:rPr>
-      <w:rFonts w:ascii="Arial" w:eastAsia="Times New Roman" w:hAnsi="Arial" w:cs="Times New Roman"/>
-      <w:sz w:val="20"/>
-      <w:szCs w:val="20"/>
-      <w:lang w:val="en-US"/>
-    </w:rPr>
-  </w:style>
-  <w:style w:type="character" w:customStyle="1" w:styleId="Heading8Char">
-    <w:name w:val="Заголовок 8 Знак"/>
-    <w:basedOn w:val="DefaultParagraphFont"/>
-    <w:link w:val="Heading8"/>
-    <w:rsid w:val="002B23A0"/>
-    <w:rPr>
-      <w:rFonts w:ascii="Arial" w:eastAsia="Times New Roman" w:hAnsi="Arial" w:cs="Times New Roman"/>
-      <w:i/>
-      <w:sz w:val="20"/>
-      <w:szCs w:val="20"/>
-      <w:lang w:val="en-US"/>
-    </w:rPr>
-  </w:style>
-  <w:style w:type="character" w:customStyle="1" w:styleId="Heading9Char">
-    <w:name w:val="Заголовок 9 Знак"/>
-    <w:basedOn w:val="DefaultParagraphFont"/>
-    <w:link w:val="Heading9"/>
-    <w:rsid w:val="002B23A0"/>
-    <w:rPr>
-      <w:rFonts w:ascii="Arial" w:eastAsia="Times New Roman" w:hAnsi="Arial" w:cs="Times New Roman"/>
-      <w:b/>
-      <w:i/>
-      <w:sz w:val="18"/>
-      <w:szCs w:val="20"/>
-      <w:lang w:val="en-US"/>
-    </w:rPr>
-  </w:style>
-  <w:style w:type="paragraph" w:customStyle="1" w:styleId="TableCaption">
-    <w:name w:val="Table Caption"/>
-    <w:basedOn w:val="Normal"/>
-    <w:next w:val="Normal"/>
-    <w:rsid w:val="002B23A0"/>
-    <w:pPr>
-      <w:keepNext/>
-      <w:keepLines/>
-    </w:pPr>
-    <w:rPr>
-      <w:rFonts w:cs="Arial"/>
-      <w:b/>
-    </w:rPr>
-  </w:style>
-  <w:style w:type="paragraph" w:styleId="Title">
-    <w:name w:val="Title"/>
-    <w:basedOn w:val="Normal"/>
-    <w:next w:val="Normal"/>
-    <w:link w:val="TitleChar"/>
-    <w:qFormat/>
-    <w:rsid w:val="002B23A0"/>
-    <w:pPr>
-      <w:jc w:val="center"/>
-    </w:pPr>
-    <w:rPr>
-      <w:b/>
-      <w:sz w:val="36"/>
-    </w:rPr>
-  </w:style>
-  <w:style w:type="character" w:customStyle="1" w:styleId="TitleChar">
-    <w:name w:val="Название Знак"/>
-    <w:basedOn w:val="DefaultParagraphFont"/>
-    <w:link w:val="Title"/>
-    <w:rsid w:val="002B23A0"/>
-    <w:rPr>
-      <w:rFonts w:ascii="Arial" w:eastAsia="Times New Roman" w:hAnsi="Arial" w:cs="Times New Roman"/>
-      <w:b/>
-      <w:sz w:val="36"/>
-      <w:szCs w:val="20"/>
-      <w:lang w:val="en-US"/>
-    </w:rPr>
-  </w:style>
-  <w:style w:type="paragraph" w:styleId="Caption">
-    <w:name w:val="caption"/>
-    <w:basedOn w:val="Normal"/>
-    <w:next w:val="Normal"/>
-    <w:qFormat/>
-    <w:rsid w:val="002B23A0"/>
-    <w:rPr>
-      <w:b/>
-      <w:bCs/>
-    </w:rPr>
-  </w:style>
-  <w:style w:type="paragraph" w:customStyle="1" w:styleId="Picture">
-    <w:name w:val="Picture"/>
-    <w:basedOn w:val="Normal"/>
-    <w:next w:val="Normal"/>
-    <w:rsid w:val="002B23A0"/>
-    <w:pPr>
-      <w:keepNext/>
-      <w:spacing w:before="120" w:after="120"/>
-      <w:jc w:val="center"/>
-    </w:pPr>
-  </w:style>
-  <w:style w:type="paragraph" w:styleId="BodyText">
-    <w:name w:val="Body Text"/>
-    <w:basedOn w:val="Normal"/>
-    <w:link w:val="BodyTextChar"/>
-    <w:rsid w:val="002B23A0"/>
-    <w:pPr>
-      <w:keepLines/>
-      <w:spacing w:after="120"/>
-      <w:ind w:left="720"/>
-    </w:pPr>
-  </w:style>
-  <w:style w:type="character" w:customStyle="1" w:styleId="BodyTextChar">
-    <w:name w:val="Основной текст Знак"/>
-    <w:basedOn w:val="DefaultParagraphFont"/>
-    <w:link w:val="BodyText"/>
-    <w:rsid w:val="002B23A0"/>
-    <w:rPr>
-      <w:rFonts w:ascii="Arial" w:eastAsia="Times New Roman" w:hAnsi="Arial" w:cs="Times New Roman"/>
-      <w:sz w:val="20"/>
-      <w:szCs w:val="20"/>
-      <w:lang w:val="en-US"/>
-    </w:rPr>
-  </w:style>
-  <w:style w:type="paragraph" w:styleId="TOC1">
-    <w:name w:val="toc 1"/>
-    <w:basedOn w:val="Normal"/>
-    <w:next w:val="Normal"/>
-    <w:uiPriority w:val="39"/>
-    <w:qFormat/>
-    <w:rsid w:val="002B23A0"/>
-    <w:pPr>
-      <w:spacing w:before="120" w:after="0"/>
-    </w:pPr>
-    <w:rPr>
-      <w:rFonts w:ascii="Calibri" w:hAnsi="Calibri" w:cs="Calibri"/>
-      <w:b/>
-      <w:bCs/>
-      <w:i/>
-      <w:iCs/>
-      <w:sz w:val="24"/>
-      <w:szCs w:val="24"/>
-    </w:rPr>
-  </w:style>
-  <w:style w:type="paragraph" w:styleId="TOC2">
-    <w:name w:val="toc 2"/>
-    <w:basedOn w:val="Normal"/>
-    <w:next w:val="Normal"/>
-    <w:uiPriority w:val="39"/>
-    <w:qFormat/>
-    <w:rsid w:val="002B23A0"/>
-    <w:pPr>
-      <w:spacing w:before="120" w:after="0"/>
-      <w:ind w:left="200"/>
-    </w:pPr>
-    <w:rPr>
-      <w:rFonts w:ascii="Calibri" w:hAnsi="Calibri" w:cs="Calibri"/>
-      <w:b/>
-      <w:bCs/>
-      <w:sz w:val="22"/>
-      <w:szCs w:val="22"/>
-    </w:rPr>
-  </w:style>
-  <w:style w:type="paragraph" w:styleId="TOC3">
-    <w:name w:val="toc 3"/>
-    <w:basedOn w:val="Normal"/>
-    <w:next w:val="Normal"/>
-    <w:uiPriority w:val="39"/>
-    <w:qFormat/>
-    <w:rsid w:val="002B23A0"/>
-    <w:pPr>
-      <w:spacing w:before="0" w:after="0"/>
-      <w:ind w:left="400"/>
-    </w:pPr>
-    <w:rPr>
-      <w:rFonts w:ascii="Calibri" w:hAnsi="Calibri" w:cs="Calibri"/>
-    </w:rPr>
-  </w:style>
-  <w:style w:type="paragraph" w:styleId="Header">
-    <w:name w:val="header"/>
-    <w:basedOn w:val="Normal"/>
-    <w:link w:val="HeaderChar"/>
-    <w:rsid w:val="002B23A0"/>
-    <w:pPr>
-      <w:tabs>
-        <w:tab w:val="center" w:pos="4320"/>
-        <w:tab w:val="right" w:pos="8640"/>
-      </w:tabs>
-      <w:spacing w:before="0" w:after="0"/>
-    </w:pPr>
-    <w:rPr>
-      <w:sz w:val="16"/>
-    </w:rPr>
-  </w:style>
-  <w:style w:type="character" w:customStyle="1" w:styleId="HeaderChar">
-    <w:name w:val="Верхний колонтитул Знак"/>
-    <w:basedOn w:val="DefaultParagraphFont"/>
-    <w:link w:val="Header"/>
-    <w:rsid w:val="002B23A0"/>
-    <w:rPr>
-      <w:rFonts w:ascii="Arial" w:eastAsia="Times New Roman" w:hAnsi="Arial" w:cs="Times New Roman"/>
-      <w:sz w:val="16"/>
-      <w:szCs w:val="20"/>
-      <w:lang w:val="en-US"/>
-    </w:rPr>
-  </w:style>
-  <w:style w:type="paragraph" w:styleId="Footer">
-    <w:name w:val="footer"/>
-    <w:basedOn w:val="Normal"/>
-    <w:link w:val="FooterChar"/>
-    <w:rsid w:val="002B23A0"/>
-    <w:pPr>
-      <w:tabs>
-        <w:tab w:val="center" w:pos="4320"/>
-        <w:tab w:val="right" w:pos="8640"/>
-      </w:tabs>
-      <w:spacing w:before="0" w:after="0"/>
-    </w:pPr>
-    <w:rPr>
-      <w:sz w:val="16"/>
-    </w:rPr>
-  </w:style>
-  <w:style w:type="character" w:customStyle="1" w:styleId="FooterChar">
-    <w:name w:val="Нижний колонтитул Знак"/>
-    <w:basedOn w:val="DefaultParagraphFont"/>
-    <w:link w:val="Footer"/>
-    <w:rsid w:val="002B23A0"/>
-    <w:rPr>
-      <w:rFonts w:ascii="Arial" w:eastAsia="Times New Roman" w:hAnsi="Arial" w:cs="Times New Roman"/>
-      <w:sz w:val="16"/>
-      <w:szCs w:val="20"/>
-      <w:lang w:val="en-US"/>
-    </w:rPr>
-  </w:style>
-  <w:style w:type="character" w:styleId="PageNumber">
-    <w:name w:val="page number"/>
-    <w:basedOn w:val="DefaultParagraphFont"/>
-    <w:rsid w:val="002B23A0"/>
-  </w:style>
-  <w:style w:type="paragraph" w:styleId="ListNumber2">
-    <w:name w:val="List Number 2"/>
-    <w:basedOn w:val="Normal"/>
-    <w:rsid w:val="002B23A0"/>
-    <w:pPr>
-      <w:numPr>
-        <w:numId w:val="5"/>
-      </w:numPr>
-    </w:pPr>
-  </w:style>
-  <w:style w:type="paragraph" w:customStyle="1" w:styleId="Tabletext">
-    <w:name w:val="Tabletext"/>
-    <w:basedOn w:val="Normal"/>
-    <w:rsid w:val="002B23A0"/>
-    <w:pPr>
-      <w:keepLines/>
-      <w:spacing w:after="120"/>
-    </w:pPr>
-  </w:style>
-  <w:style w:type="paragraph" w:styleId="DocumentMap">
-    <w:name w:val="Document Map"/>
-    <w:basedOn w:val="Normal"/>
-    <w:link w:val="DocumentMapChar"/>
+  <w:style w:type="table" w:default="1" w:styleId="TableNormal">
+    <w:name w:val="Normal Table"/>
+    <w:uiPriority w:val="99"/>
     <w:semiHidden/>
-    <w:rsid w:val="002B23A0"/>
-    <w:pPr>
-      <w:shd w:val="clear" w:color="auto" w:fill="000080"/>
-    </w:pPr>
-    <w:rPr>
-      <w:rFonts w:ascii="Tahoma" w:hAnsi="Tahoma"/>
-    </w:rPr>
-  </w:style>
-  <w:style w:type="character" w:customStyle="1" w:styleId="DocumentMapChar">
-    <w:name w:val="Схема документа Знак"/>
-    <w:basedOn w:val="DefaultParagraphFont"/>
-    <w:link w:val="DocumentMap"/>
-    <w:semiHidden/>
-    <w:rsid w:val="002B23A0"/>
-    <w:rPr>
-      <w:rFonts w:ascii="Tahoma" w:eastAsia="Times New Roman" w:hAnsi="Tahoma" w:cs="Times New Roman"/>
-      <w:sz w:val="20"/>
-      <w:szCs w:val="20"/>
-      <w:shd w:val="clear" w:color="auto" w:fill="000080"/>
-      <w:lang w:val="en-US"/>
-    </w:rPr>
-  </w:style>
-  <w:style w:type="character" w:styleId="FootnoteReference">
-    <w:name w:val="footnote reference"/>
-    <w:semiHidden/>
-    <w:rsid w:val="002B23A0"/>
-    <w:rPr>
-      <w:sz w:val="20"/>
-      <w:vertAlign w:val="superscript"/>
-    </w:rPr>
-  </w:style>
-  <w:style w:type="paragraph" w:styleId="FootnoteText">
-    <w:name w:val="footnote text"/>
-    <w:basedOn w:val="Normal"/>
-    <w:link w:val="FootnoteTextChar"/>
-    <w:semiHidden/>
-    <w:rsid w:val="002B23A0"/>
-    <w:pPr>
-      <w:keepNext/>
-      <w:keepLines/>
-      <w:pBdr>
-        <w:bottom w:val="single" w:sz="6" w:space="0" w:color="000000"/>
-      </w:pBdr>
-      <w:spacing w:before="40" w:after="40"/>
-      <w:ind w:left="360" w:hanging="360"/>
-    </w:pPr>
-    <w:rPr>
-      <w:rFonts w:ascii="Helvetica" w:hAnsi="Helvetica"/>
-      <w:sz w:val="16"/>
-    </w:rPr>
-  </w:style>
-  <w:style w:type="character" w:customStyle="1" w:styleId="FootnoteTextChar">
-    <w:name w:val="Текст сноски Знак"/>
-    <w:basedOn w:val="DefaultParagraphFont"/>
-    <w:link w:val="FootnoteText"/>
-    <w:semiHidden/>
-    <w:rsid w:val="002B23A0"/>
-    <w:rPr>
-      <w:rFonts w:ascii="Helvetica" w:eastAsia="Times New Roman" w:hAnsi="Helvetica" w:cs="Times New Roman"/>
-      <w:sz w:val="16"/>
-      <w:szCs w:val="20"/>
-      <w:lang w:val="en-US"/>
-    </w:rPr>
-  </w:style>
-  <w:style w:type="paragraph" w:customStyle="1" w:styleId="MainTitle">
-    <w:name w:val="Main Title"/>
-    <w:basedOn w:val="Normal"/>
-    <w:rsid w:val="002B23A0"/>
-    <w:pPr>
-      <w:spacing w:before="480"/>
-      <w:jc w:val="center"/>
-    </w:pPr>
-    <w:rPr>
-      <w:b/>
-      <w:kern w:val="28"/>
-      <w:sz w:val="32"/>
-    </w:rPr>
-  </w:style>
-  <w:style w:type="paragraph" w:styleId="TOC4">
-    <w:name w:val="toc 4"/>
-    <w:basedOn w:val="Normal"/>
-    <w:next w:val="Normal"/>
-    <w:autoRedefine/>
-    <w:semiHidden/>
-    <w:rsid w:val="002B23A0"/>
-    <w:pPr>
-      <w:spacing w:before="0" w:after="0"/>
-      <w:ind w:left="600"/>
-    </w:pPr>
-    <w:rPr>
-      <w:rFonts w:ascii="Calibri" w:hAnsi="Calibri" w:cs="Calibri"/>
-    </w:rPr>
-  </w:style>
-  <w:style w:type="paragraph" w:styleId="TOC5">
-    <w:name w:val="toc 5"/>
-    <w:basedOn w:val="Normal"/>
-    <w:next w:val="Normal"/>
-    <w:autoRedefine/>
-    <w:semiHidden/>
-    <w:rsid w:val="002B23A0"/>
-    <w:pPr>
-      <w:spacing w:before="0" w:after="0"/>
-      <w:ind w:left="800"/>
-    </w:pPr>
-    <w:rPr>
-      <w:rFonts w:ascii="Calibri" w:hAnsi="Calibri" w:cs="Calibri"/>
-    </w:rPr>
-  </w:style>
-  <w:style w:type="paragraph" w:styleId="TOC6">
-    <w:name w:val="toc 6"/>
-    <w:basedOn w:val="Normal"/>
-    <w:next w:val="Normal"/>
-    <w:autoRedefine/>
-    <w:semiHidden/>
-    <w:rsid w:val="002B23A0"/>
-    <w:pPr>
-      <w:spacing w:before="0" w:after="0"/>
-      <w:ind w:left="1000"/>
-    </w:pPr>
-    <w:rPr>
-      <w:rFonts w:ascii="Calibri" w:hAnsi="Calibri" w:cs="Calibri"/>
-    </w:rPr>
-  </w:style>
-  <w:style w:type="paragraph" w:styleId="TOC7">
-    <w:name w:val="toc 7"/>
-    <w:basedOn w:val="Normal"/>
-    <w:next w:val="Normal"/>
-    <w:autoRedefine/>
-    <w:semiHidden/>
-    <w:rsid w:val="002B23A0"/>
-    <w:pPr>
-      <w:spacing w:before="0" w:after="0"/>
-      <w:ind w:left="1200"/>
-    </w:pPr>
-    <w:rPr>
-      <w:rFonts w:ascii="Calibri" w:hAnsi="Calibri" w:cs="Calibri"/>
-    </w:rPr>
-  </w:style>
-  <w:style w:type="paragraph" w:styleId="TOC8">
-    <w:name w:val="toc 8"/>
-    <w:basedOn w:val="Normal"/>
-    <w:next w:val="Normal"/>
-    <w:autoRedefine/>
-    <w:semiHidden/>
-    <w:rsid w:val="002B23A0"/>
-    <w:pPr>
-      <w:spacing w:before="0" w:after="0"/>
-      <w:ind w:left="1400"/>
-    </w:pPr>
-    <w:rPr>
-      <w:rFonts w:ascii="Calibri" w:hAnsi="Calibri" w:cs="Calibri"/>
-    </w:rPr>
-  </w:style>
-  <w:style w:type="paragraph" w:styleId="TOC9">
-    <w:name w:val="toc 9"/>
-    <w:basedOn w:val="Normal"/>
-    <w:next w:val="Normal"/>
-    <w:autoRedefine/>
-    <w:semiHidden/>
-    <w:rsid w:val="002B23A0"/>
-    <w:pPr>
-      <w:spacing w:before="0" w:after="0"/>
-      <w:ind w:left="1600"/>
-    </w:pPr>
-    <w:rPr>
-      <w:rFonts w:ascii="Calibri" w:hAnsi="Calibri" w:cs="Calibri"/>
-    </w:rPr>
-  </w:style>
-  <w:style w:type="character" w:styleId="Hyperlink">
-    <w:name w:val="Hyperlink"/>
-    <w:uiPriority w:val="99"/>
-    <w:rsid w:val="002B23A0"/>
-    <w:rPr>
-      <w:color w:val="0000FF"/>
-      <w:u w:val="single"/>
-    </w:rPr>
-  </w:style>
-  <w:style w:type="character" w:styleId="FollowedHyperlink">
-    <w:name w:val="FollowedHyperlink"/>
-    <w:rsid w:val="002B23A0"/>
-    <w:rPr>
-      <w:color w:val="800080"/>
-      <w:u w:val="single"/>
-    </w:rPr>
-  </w:style>
-  <w:style w:type="paragraph" w:styleId="BodyTextIndent2">
-    <w:name w:val="Body Text Indent 2"/>
-    <w:basedOn w:val="Normal"/>
-    <w:link w:val="BodyTextIndent2Char"/>
-    <w:rsid w:val="002B23A0"/>
-    <w:pPr>
-      <w:ind w:firstLine="720"/>
-    </w:pPr>
-  </w:style>
-  <w:style w:type="character" w:customStyle="1" w:styleId="BodyTextIndent2Char">
-    <w:name w:val="Основной текст с отступом 2 Знак"/>
-    <w:basedOn w:val="DefaultParagraphFont"/>
-    <w:link w:val="BodyTextIndent2"/>
-    <w:rsid w:val="002B23A0"/>
-    <w:rPr>
-      <w:rFonts w:ascii="Arial" w:eastAsia="Times New Roman" w:hAnsi="Arial" w:cs="Times New Roman"/>
-      <w:sz w:val="20"/>
-      <w:szCs w:val="20"/>
-      <w:lang w:val="en-US"/>
-    </w:rPr>
-  </w:style>
-  <w:style w:type="paragraph" w:styleId="BodyTextIndent3">
-    <w:name w:val="Body Text Indent 3"/>
-    <w:basedOn w:val="Normal"/>
-    <w:link w:val="BodyTextIndent3Char"/>
-    <w:rsid w:val="002B23A0"/>
-    <w:pPr>
-      <w:ind w:firstLine="360"/>
-    </w:pPr>
-  </w:style>
-  <w:style w:type="character" w:customStyle="1" w:styleId="BodyTextIndent3Char">
-    <w:name w:val="Основной текст с отступом 3 Знак"/>
-    <w:basedOn w:val="DefaultParagraphFont"/>
-    <w:link w:val="BodyTextIndent3"/>
-    <w:rsid w:val="002B23A0"/>
-    <w:rPr>
-      <w:rFonts w:ascii="Arial" w:eastAsia="Times New Roman" w:hAnsi="Arial" w:cs="Times New Roman"/>
-      <w:sz w:val="20"/>
-      <w:szCs w:val="20"/>
-      <w:lang w:val="en-US"/>
-    </w:rPr>
-  </w:style>
-  <w:style w:type="character" w:styleId="CommentReference">
-    <w:name w:val="annotation reference"/>
-    <w:semiHidden/>
-    <w:rsid w:val="002B23A0"/>
-    <w:rPr>
-      <w:sz w:val="16"/>
-      <w:szCs w:val="16"/>
-    </w:rPr>
-  </w:style>
-  <w:style w:type="paragraph" w:styleId="CommentText">
-    <w:name w:val="annotation text"/>
-    <w:basedOn w:val="Normal"/>
-    <w:link w:val="CommentTextChar"/>
-    <w:semiHidden/>
-    <w:rsid w:val="002B23A0"/>
-  </w:style>
-  <w:style w:type="character" w:customStyle="1" w:styleId="CommentTextChar">
-    <w:name w:val="Текст примечания Знак"/>
-    <w:basedOn w:val="DefaultParagraphFont"/>
-    <w:link w:val="CommentText"/>
-    <w:semiHidden/>
-    <w:rsid w:val="002B23A0"/>
-    <w:rPr>
-      <w:rFonts w:ascii="Arial" w:eastAsia="Times New Roman" w:hAnsi="Arial" w:cs="Times New Roman"/>
-      <w:sz w:val="20"/>
-      <w:szCs w:val="20"/>
-      <w:lang w:val="en-US"/>
-    </w:rPr>
-  </w:style>
-  <w:style w:type="paragraph" w:customStyle="1" w:styleId="BodyTextKeep">
-    <w:name w:val="Body Text Keep"/>
-    <w:basedOn w:val="BodyText"/>
-    <w:next w:val="BodyText"/>
-    <w:rsid w:val="002B23A0"/>
-    <w:pPr>
-      <w:keepNext/>
-      <w:keepLines w:val="0"/>
-      <w:ind w:left="0"/>
-      <w:jc w:val="both"/>
-    </w:pPr>
-    <w:rPr>
-      <w:rFonts w:ascii="Garamond" w:hAnsi="Garamond"/>
-      <w:spacing w:val="-5"/>
-      <w:sz w:val="114"/>
-      <w:lang w:val="en-GB"/>
-    </w:rPr>
-  </w:style>
-  <w:style w:type="paragraph" w:styleId="CommentSubject">
-    <w:name w:val="annotation subject"/>
-    <w:basedOn w:val="CommentText"/>
-    <w:next w:val="CommentText"/>
-    <w:link w:val="CommentSubjectChar"/>
-    <w:semiHidden/>
-    <w:rsid w:val="002B23A0"/>
-    <w:rPr>
-      <w:b/>
-      <w:bCs/>
-    </w:rPr>
-  </w:style>
-  <w:style w:type="character" w:customStyle="1" w:styleId="CommentSubjectChar">
-    <w:name w:val="Тема примечания Знак"/>
-    <w:basedOn w:val="CommentTextChar"/>
-    <w:link w:val="CommentSubject"/>
-    <w:semiHidden/>
-    <w:rsid w:val="002B23A0"/>
-    <w:rPr>
-      <w:rFonts w:ascii="Arial" w:eastAsia="Times New Roman" w:hAnsi="Arial" w:cs="Times New Roman"/>
-      <w:b/>
-      <w:bCs/>
-      <w:sz w:val="20"/>
-      <w:szCs w:val="20"/>
-      <w:lang w:val="en-US"/>
-    </w:rPr>
-  </w:style>
-  <w:style w:type="table" w:styleId="TableGrid">
-    <w:name w:val="Table Grid"/>
-    <w:basedOn w:val="TableNormal"/>
-    <w:rsid w:val="002B23A0"/>
-    <w:pPr>
-      <w:widowControl w:val="0"/>
-      <w:spacing w:after="0" w:line="240" w:lineRule="atLeast"/>
-    </w:pPr>
-    <w:rPr>
-      <w:rFonts w:ascii="Times New Roman" w:eastAsia="Times New Roman" w:hAnsi="Times New Roman" w:cs="Times New Roman"/>
-      <w:sz w:val="20"/>
-      <w:szCs w:val="20"/>
-      <w:lang w:eastAsia="uk-UA"/>
-    </w:rPr>
+    <w:unhideWhenUsed/>
     <w:tblPr>
       <w:tblInd w:w="0" w:type="dxa"/>
-      <w:tblBorders>
-        <w:top w:val="single" w:sz="4" w:space="0" w:color="auto"/>
-        <w:left w:val="single" w:sz="4" w:space="0" w:color="auto"/>
-        <w:bottom w:val="single" w:sz="4" w:space="0" w:color="auto"/>
-        <w:right w:val="single" w:sz="4" w:space="0" w:color="auto"/>
-        <w:insideH w:val="single" w:sz="4" w:space="0" w:color="auto"/>
-        <w:insideV w:val="single" w:sz="4" w:space="0" w:color="auto"/>
-      </w:tblBorders>
       <w:tblCellMar>
         <w:top w:w="0" w:type="dxa"/>
         <w:left w:w="108" w:type="dxa"/>
@@ -20490,598 +20078,30 @@
       </w:tblCellMar>
     </w:tblPr>
   </w:style>
-  <w:style w:type="table" w:customStyle="1" w:styleId="Table">
-    <w:name w:val="Table"/>
-    <w:basedOn w:val="TableNormal"/>
-    <w:rsid w:val="002B23A0"/>
-    <w:pPr>
-      <w:spacing w:after="0" w:line="240" w:lineRule="auto"/>
-    </w:pPr>
+  <w:style w:type="numbering" w:default="1" w:styleId="NoList">
+    <w:name w:val="No List"/>
+    <w:uiPriority w:val="99"/>
+    <w:semiHidden/>
+    <w:unhideWhenUsed/>
+  </w:style>
+  <w:style w:type="character" w:styleId="PlaceholderText">
+    <w:name w:val="Placeholder Text"/>
+    <w:basedOn w:val="DefaultParagraphFont"/>
+    <w:uiPriority w:val="99"/>
+    <w:semiHidden/>
+    <w:rsid w:val="004B4651"/>
     <w:rPr>
-      <w:rFonts w:ascii="Times New Roman" w:eastAsia="Times New Roman" w:hAnsi="Times New Roman" w:cs="Times New Roman"/>
-      <w:sz w:val="20"/>
-      <w:szCs w:val="20"/>
-      <w:lang w:eastAsia="uk-UA"/>
-    </w:rPr>
-    <w:tblPr>
-      <w:tblInd w:w="0" w:type="dxa"/>
-      <w:tblBorders>
-        <w:top w:val="single" w:sz="4" w:space="0" w:color="auto"/>
-        <w:left w:val="single" w:sz="4" w:space="0" w:color="auto"/>
-        <w:bottom w:val="single" w:sz="4" w:space="0" w:color="auto"/>
-        <w:right w:val="single" w:sz="4" w:space="0" w:color="auto"/>
-        <w:insideH w:val="single" w:sz="4" w:space="0" w:color="auto"/>
-        <w:insideV w:val="single" w:sz="4" w:space="0" w:color="auto"/>
-      </w:tblBorders>
-      <w:tblCellMar>
-        <w:top w:w="28" w:type="dxa"/>
-        <w:left w:w="108" w:type="dxa"/>
-        <w:bottom w:w="28" w:type="dxa"/>
-        <w:right w:w="108" w:type="dxa"/>
-      </w:tblCellMar>
-    </w:tblPr>
-    <w:tblStylePr w:type="firstRow">
-      <w:rPr>
-        <w:b/>
-      </w:rPr>
-      <w:tblPr/>
-      <w:tcPr>
-        <w:tcBorders>
-          <w:top w:val="single" w:sz="4" w:space="0" w:color="auto"/>
-          <w:left w:val="single" w:sz="4" w:space="0" w:color="auto"/>
-          <w:bottom w:val="single" w:sz="4" w:space="0" w:color="auto"/>
-          <w:right w:val="single" w:sz="4" w:space="0" w:color="auto"/>
-          <w:insideH w:val="nil"/>
-          <w:insideV w:val="single" w:sz="4" w:space="0" w:color="auto"/>
-          <w:tl2br w:val="nil"/>
-          <w:tr2bl w:val="nil"/>
-        </w:tcBorders>
-        <w:shd w:val="clear" w:color="auto" w:fill="E0E0E0"/>
-      </w:tcPr>
-    </w:tblStylePr>
-  </w:style>
-  <w:style w:type="paragraph" w:styleId="ListBullet">
-    <w:name w:val="List Bullet"/>
-    <w:basedOn w:val="Normal"/>
-    <w:rsid w:val="002B23A0"/>
-    <w:pPr>
-      <w:numPr>
-        <w:numId w:val="1"/>
-      </w:numPr>
-    </w:pPr>
-  </w:style>
-  <w:style w:type="paragraph" w:styleId="ListBullet2">
-    <w:name w:val="List Bullet 2"/>
-    <w:basedOn w:val="Normal"/>
-    <w:rsid w:val="002B23A0"/>
-    <w:pPr>
-      <w:numPr>
-        <w:numId w:val="2"/>
-      </w:numPr>
-    </w:pPr>
-  </w:style>
-  <w:style w:type="paragraph" w:styleId="ListContinue">
-    <w:name w:val="List Continue"/>
-    <w:basedOn w:val="Normal"/>
-    <w:rsid w:val="002B23A0"/>
-    <w:pPr>
-      <w:spacing w:after="120"/>
-      <w:ind w:left="283"/>
-    </w:pPr>
-  </w:style>
-  <w:style w:type="paragraph" w:styleId="ListNumber">
-    <w:name w:val="List Number"/>
-    <w:basedOn w:val="Normal"/>
-    <w:rsid w:val="002B23A0"/>
-    <w:pPr>
-      <w:numPr>
-        <w:numId w:val="4"/>
-      </w:numPr>
-    </w:pPr>
-  </w:style>
-  <w:style w:type="numbering" w:styleId="111111">
-    <w:name w:val="Outline List 2"/>
-    <w:basedOn w:val="NoList"/>
-    <w:rsid w:val="002B23A0"/>
-    <w:pPr>
-      <w:numPr>
-        <w:numId w:val="7"/>
-      </w:numPr>
-    </w:pPr>
-  </w:style>
-  <w:style w:type="numbering" w:styleId="1ai">
-    <w:name w:val="Outline List 1"/>
-    <w:basedOn w:val="NoList"/>
-    <w:rsid w:val="002B23A0"/>
-    <w:pPr>
-      <w:numPr>
-        <w:numId w:val="8"/>
-      </w:numPr>
-    </w:pPr>
-  </w:style>
-  <w:style w:type="paragraph" w:styleId="ListBullet3">
-    <w:name w:val="List Bullet 3"/>
-    <w:basedOn w:val="Normal"/>
-    <w:rsid w:val="002B23A0"/>
-    <w:pPr>
-      <w:numPr>
-        <w:numId w:val="3"/>
-      </w:numPr>
-    </w:pPr>
-  </w:style>
-  <w:style w:type="paragraph" w:styleId="BalloonText">
-    <w:name w:val="Balloon Text"/>
-    <w:basedOn w:val="Normal"/>
-    <w:link w:val="BalloonTextChar"/>
-    <w:semiHidden/>
-    <w:rsid w:val="002B23A0"/>
-    <w:rPr>
-      <w:rFonts w:ascii="Tahoma" w:hAnsi="Tahoma" w:cs="Tahoma"/>
-      <w:sz w:val="16"/>
-      <w:szCs w:val="16"/>
-    </w:rPr>
-  </w:style>
-  <w:style w:type="character" w:customStyle="1" w:styleId="BalloonTextChar">
-    <w:name w:val="Текст выноски Знак"/>
-    <w:basedOn w:val="DefaultParagraphFont"/>
-    <w:link w:val="BalloonText"/>
-    <w:semiHidden/>
-    <w:rsid w:val="002B23A0"/>
-    <w:rPr>
-      <w:rFonts w:ascii="Tahoma" w:eastAsia="Times New Roman" w:hAnsi="Tahoma" w:cs="Tahoma"/>
-      <w:sz w:val="16"/>
-      <w:szCs w:val="16"/>
-      <w:lang w:val="en-US"/>
-    </w:rPr>
-  </w:style>
-  <w:style w:type="paragraph" w:customStyle="1" w:styleId="PartLabel">
-    <w:name w:val="Part Label"/>
-    <w:basedOn w:val="Normal"/>
-    <w:next w:val="Normal"/>
-    <w:rsid w:val="002B23A0"/>
-    <w:pPr>
-      <w:framePr w:w="2045" w:hSpace="187" w:vSpace="187" w:wrap="notBeside" w:vAnchor="page" w:hAnchor="margin" w:xAlign="right" w:y="966"/>
-      <w:shd w:val="pct20" w:color="auto" w:fill="auto"/>
-      <w:spacing w:before="320" w:after="0" w:line="1560" w:lineRule="exact"/>
-      <w:jc w:val="center"/>
-    </w:pPr>
-    <w:rPr>
-      <w:rFonts w:ascii="Arial Black" w:hAnsi="Arial Black"/>
-      <w:color w:val="FFFFFF"/>
-      <w:sz w:val="196"/>
-    </w:rPr>
-  </w:style>
-  <w:style w:type="paragraph" w:customStyle="1" w:styleId="PartTitle">
-    <w:name w:val="Part Title"/>
-    <w:basedOn w:val="Normal"/>
-    <w:next w:val="PartLabel"/>
-    <w:rsid w:val="002B23A0"/>
-    <w:pPr>
-      <w:keepNext/>
-      <w:pageBreakBefore/>
-      <w:framePr w:w="2045" w:hSpace="187" w:vSpace="187" w:wrap="notBeside" w:vAnchor="page" w:hAnchor="margin" w:xAlign="right" w:y="966"/>
-      <w:shd w:val="pct20" w:color="auto" w:fill="auto"/>
-      <w:spacing w:before="0" w:after="0" w:line="480" w:lineRule="exact"/>
-      <w:jc w:val="center"/>
-    </w:pPr>
-    <w:rPr>
-      <w:rFonts w:ascii="Arial Black" w:hAnsi="Arial Black"/>
-      <w:spacing w:val="-50"/>
-      <w:sz w:val="36"/>
-    </w:rPr>
-  </w:style>
-  <w:style w:type="paragraph" w:customStyle="1" w:styleId="H3">
-    <w:name w:val="H3"/>
-    <w:basedOn w:val="Heading3"/>
-    <w:next w:val="BodyText"/>
-    <w:rsid w:val="002B23A0"/>
-    <w:pPr>
-      <w:numPr>
-        <w:ilvl w:val="0"/>
-        <w:numId w:val="0"/>
-      </w:numPr>
-      <w:spacing w:before="120" w:after="120"/>
-    </w:pPr>
-    <w:rPr>
-      <w:iCs/>
-      <w:spacing w:val="-10"/>
-      <w:sz w:val="24"/>
-      <w:szCs w:val="24"/>
-      <w:lang w:val="en-GB"/>
-    </w:rPr>
-  </w:style>
-  <w:style w:type="paragraph" w:styleId="BodyTextIndent">
-    <w:name w:val="Body Text Indent"/>
-    <w:basedOn w:val="Normal"/>
-    <w:link w:val="BodyTextIndentChar"/>
-    <w:rsid w:val="002B23A0"/>
-    <w:pPr>
-      <w:spacing w:before="0" w:after="120"/>
-      <w:ind w:firstLine="360"/>
-      <w:jc w:val="both"/>
-    </w:pPr>
-    <w:rPr>
-      <w:lang w:val="en-GB"/>
-    </w:rPr>
-  </w:style>
-  <w:style w:type="character" w:customStyle="1" w:styleId="BodyTextIndentChar">
-    <w:name w:val="Основной текст с отступом Знак"/>
-    <w:basedOn w:val="DefaultParagraphFont"/>
-    <w:link w:val="BodyTextIndent"/>
-    <w:rsid w:val="002B23A0"/>
-    <w:rPr>
-      <w:rFonts w:ascii="Arial" w:eastAsia="Times New Roman" w:hAnsi="Arial" w:cs="Times New Roman"/>
-      <w:sz w:val="20"/>
-      <w:szCs w:val="20"/>
-      <w:lang w:val="en-GB"/>
-    </w:rPr>
-  </w:style>
-  <w:style w:type="character" w:customStyle="1" w:styleId="Code">
-    <w:name w:val="Code"/>
-    <w:rsid w:val="002B23A0"/>
-    <w:rPr>
-      <w:rFonts w:ascii="Courier New" w:hAnsi="Courier New"/>
-      <w:noProof/>
-      <w:lang w:val="en-US"/>
-    </w:rPr>
-  </w:style>
-  <w:style w:type="paragraph" w:styleId="TOCHeading">
-    <w:name w:val="TOC Heading"/>
-    <w:basedOn w:val="BodyText"/>
-    <w:autoRedefine/>
-    <w:uiPriority w:val="39"/>
-    <w:qFormat/>
-    <w:rsid w:val="002B23A0"/>
-    <w:pPr>
-      <w:keepLines w:val="0"/>
-      <w:spacing w:before="0"/>
-      <w:ind w:left="0"/>
-      <w:jc w:val="both"/>
-    </w:pPr>
-    <w:rPr>
-      <w:rFonts w:ascii="Arial Black" w:hAnsi="Arial Black"/>
-      <w:sz w:val="32"/>
-      <w:lang w:val="en-GB"/>
-    </w:rPr>
-  </w:style>
-  <w:style w:type="numbering" w:customStyle="1" w:styleId="BulletedList">
-    <w:name w:val="Bulleted List"/>
-    <w:basedOn w:val="NoList"/>
-    <w:rsid w:val="002B23A0"/>
-    <w:pPr>
-      <w:numPr>
-        <w:numId w:val="10"/>
-      </w:numPr>
-    </w:pPr>
-  </w:style>
-  <w:style w:type="character" w:customStyle="1" w:styleId="PrintedOnlyText">
-    <w:name w:val="PrintedOnlyText"/>
-    <w:rsid w:val="002B23A0"/>
-  </w:style>
-  <w:style w:type="paragraph" w:customStyle="1" w:styleId="H2">
-    <w:name w:val="H2"/>
-    <w:basedOn w:val="Heading2"/>
-    <w:next w:val="BodyText"/>
-    <w:rsid w:val="002B23A0"/>
-    <w:pPr>
-      <w:numPr>
-        <w:ilvl w:val="0"/>
-        <w:numId w:val="0"/>
-      </w:numPr>
-      <w:spacing w:before="180" w:after="120"/>
-      <w:ind w:left="357"/>
-    </w:pPr>
-    <w:rPr>
-      <w:b w:val="0"/>
-      <w:iCs/>
-      <w:spacing w:val="-25"/>
-      <w:sz w:val="32"/>
-      <w:lang w:val="en-GB"/>
-    </w:rPr>
-  </w:style>
-  <w:style w:type="paragraph" w:customStyle="1" w:styleId="H4">
-    <w:name w:val="H4"/>
-    <w:basedOn w:val="Heading4"/>
-    <w:next w:val="BodyText"/>
-    <w:rsid w:val="002B23A0"/>
-    <w:pPr>
-      <w:keepNext w:val="0"/>
-      <w:numPr>
-        <w:ilvl w:val="0"/>
-        <w:numId w:val="0"/>
-      </w:numPr>
-      <w:spacing w:before="120" w:after="120"/>
-      <w:jc w:val="both"/>
-    </w:pPr>
-    <w:rPr>
-      <w:b/>
-      <w:lang w:val="en-GB"/>
-    </w:rPr>
-  </w:style>
-  <w:style w:type="paragraph" w:customStyle="1" w:styleId="Heading3DropDown">
-    <w:name w:val="Heading 3 DropDown"/>
-    <w:basedOn w:val="Heading3"/>
-    <w:next w:val="BodyText"/>
-    <w:rsid w:val="002B23A0"/>
-    <w:pPr>
-      <w:numPr>
-        <w:ilvl w:val="0"/>
-        <w:numId w:val="0"/>
-      </w:numPr>
-      <w:spacing w:before="120" w:after="120"/>
-    </w:pPr>
-    <w:rPr>
-      <w:iCs/>
-      <w:spacing w:val="-10"/>
-      <w:sz w:val="24"/>
-      <w:szCs w:val="24"/>
-      <w:lang w:val="en-GB"/>
-    </w:rPr>
-  </w:style>
-  <w:style w:type="paragraph" w:styleId="List">
-    <w:name w:val="List"/>
-    <w:basedOn w:val="Normal"/>
-    <w:rsid w:val="002B23A0"/>
-    <w:pPr>
-      <w:tabs>
-        <w:tab w:val="left" w:pos="720"/>
-      </w:tabs>
-      <w:spacing w:before="0" w:after="120"/>
-      <w:ind w:left="360"/>
-      <w:jc w:val="both"/>
-    </w:pPr>
-    <w:rPr>
-      <w:lang w:val="en-GB"/>
-    </w:rPr>
-  </w:style>
-  <w:style w:type="paragraph" w:styleId="List2">
-    <w:name w:val="List 2"/>
-    <w:basedOn w:val="List"/>
-    <w:rsid w:val="002B23A0"/>
-    <w:pPr>
-      <w:tabs>
-        <w:tab w:val="clear" w:pos="720"/>
-        <w:tab w:val="left" w:pos="1080"/>
-      </w:tabs>
-      <w:ind w:left="1080"/>
-    </w:pPr>
-  </w:style>
-  <w:style w:type="paragraph" w:styleId="List3">
-    <w:name w:val="List 3"/>
-    <w:basedOn w:val="List"/>
-    <w:rsid w:val="002B23A0"/>
-    <w:pPr>
-      <w:tabs>
-        <w:tab w:val="clear" w:pos="720"/>
-        <w:tab w:val="left" w:pos="1440"/>
-      </w:tabs>
-      <w:ind w:left="1440"/>
-    </w:pPr>
-  </w:style>
-  <w:style w:type="paragraph" w:styleId="List4">
-    <w:name w:val="List 4"/>
-    <w:basedOn w:val="List"/>
-    <w:rsid w:val="002B23A0"/>
-    <w:pPr>
-      <w:tabs>
-        <w:tab w:val="clear" w:pos="720"/>
-        <w:tab w:val="left" w:pos="1800"/>
-      </w:tabs>
-      <w:ind w:left="1800"/>
-    </w:pPr>
-  </w:style>
-  <w:style w:type="paragraph" w:styleId="List5">
-    <w:name w:val="List 5"/>
-    <w:basedOn w:val="List"/>
-    <w:rsid w:val="002B23A0"/>
-    <w:pPr>
-      <w:tabs>
-        <w:tab w:val="clear" w:pos="720"/>
-        <w:tab w:val="left" w:pos="2160"/>
-      </w:tabs>
-      <w:ind w:left="2160"/>
-    </w:pPr>
-  </w:style>
-  <w:style w:type="paragraph" w:styleId="ListBullet4">
-    <w:name w:val="List Bullet 4"/>
-    <w:basedOn w:val="ListBullet"/>
-    <w:autoRedefine/>
-    <w:rsid w:val="002B23A0"/>
-    <w:pPr>
-      <w:tabs>
-        <w:tab w:val="left" w:pos="720"/>
-      </w:tabs>
-      <w:spacing w:before="0" w:after="120"/>
-      <w:ind w:left="1800" w:right="360"/>
-      <w:jc w:val="both"/>
-    </w:pPr>
-    <w:rPr>
-      <w:lang w:val="en-GB"/>
-    </w:rPr>
-  </w:style>
-  <w:style w:type="paragraph" w:styleId="ListContinue2">
-    <w:name w:val="List Continue 2"/>
-    <w:basedOn w:val="ListContinue"/>
-    <w:rsid w:val="002B23A0"/>
-    <w:pPr>
-      <w:spacing w:before="0" w:after="160"/>
-      <w:ind w:left="1080"/>
-      <w:jc w:val="both"/>
-    </w:pPr>
-    <w:rPr>
-      <w:lang w:val="en-GB"/>
-    </w:rPr>
-  </w:style>
-  <w:style w:type="paragraph" w:styleId="ListContinue3">
-    <w:name w:val="List Continue 3"/>
-    <w:basedOn w:val="ListContinue"/>
-    <w:rsid w:val="002B23A0"/>
-    <w:pPr>
-      <w:spacing w:before="0" w:after="160"/>
-      <w:ind w:left="1440"/>
-      <w:jc w:val="both"/>
-    </w:pPr>
-    <w:rPr>
-      <w:lang w:val="en-GB"/>
-    </w:rPr>
-  </w:style>
-  <w:style w:type="paragraph" w:styleId="ListContinue4">
-    <w:name w:val="List Continue 4"/>
-    <w:basedOn w:val="ListContinue"/>
-    <w:rsid w:val="002B23A0"/>
-    <w:pPr>
-      <w:numPr>
-        <w:numId w:val="9"/>
-      </w:numPr>
-      <w:tabs>
-        <w:tab w:val="clear" w:pos="360"/>
-      </w:tabs>
-      <w:spacing w:before="0" w:after="160"/>
-      <w:ind w:left="1800" w:firstLine="0"/>
-      <w:jc w:val="both"/>
-    </w:pPr>
-    <w:rPr>
-      <w:lang w:val="en-GB"/>
-    </w:rPr>
-  </w:style>
-  <w:style w:type="paragraph" w:styleId="ListContinue5">
-    <w:name w:val="List Continue 5"/>
-    <w:basedOn w:val="ListContinue"/>
-    <w:rsid w:val="002B23A0"/>
-    <w:pPr>
-      <w:spacing w:before="0" w:after="160"/>
-      <w:ind w:left="2160"/>
-      <w:jc w:val="both"/>
-    </w:pPr>
-    <w:rPr>
-      <w:lang w:val="en-GB"/>
-    </w:rPr>
-  </w:style>
-  <w:style w:type="paragraph" w:styleId="ListNumber3">
-    <w:name w:val="List Number 3"/>
-    <w:basedOn w:val="ListNumber"/>
-    <w:rsid w:val="002B23A0"/>
-    <w:pPr>
-      <w:tabs>
-        <w:tab w:val="clear" w:pos="360"/>
-      </w:tabs>
-      <w:spacing w:before="0" w:after="120"/>
-      <w:ind w:left="1440" w:right="360"/>
-      <w:jc w:val="both"/>
-    </w:pPr>
-    <w:rPr>
-      <w:lang w:val="en-GB"/>
-    </w:rPr>
-  </w:style>
-  <w:style w:type="paragraph" w:styleId="ListNumber4">
-    <w:name w:val="List Number 4"/>
-    <w:basedOn w:val="ListNumber"/>
-    <w:rsid w:val="002B23A0"/>
-    <w:pPr>
-      <w:tabs>
-        <w:tab w:val="clear" w:pos="360"/>
-      </w:tabs>
-      <w:spacing w:before="0" w:after="120"/>
-      <w:ind w:left="1800" w:right="360"/>
-      <w:jc w:val="both"/>
-    </w:pPr>
-    <w:rPr>
-      <w:lang w:val="en-GB"/>
-    </w:rPr>
-  </w:style>
-  <w:style w:type="character" w:customStyle="1" w:styleId="button">
-    <w:name w:val="button"/>
-    <w:rsid w:val="002B23A0"/>
-    <w:rPr>
-      <w:b/>
-    </w:rPr>
-  </w:style>
-  <w:style w:type="paragraph" w:customStyle="1" w:styleId="ReturnAddress">
-    <w:name w:val="Return Address"/>
-    <w:basedOn w:val="Normal"/>
-    <w:rsid w:val="002B23A0"/>
-    <w:pPr>
-      <w:spacing w:before="0" w:after="0"/>
-    </w:pPr>
-    <w:rPr>
-      <w:spacing w:val="-3"/>
-    </w:rPr>
-  </w:style>
-  <w:style w:type="paragraph" w:customStyle="1" w:styleId="PrintedOnlyPicture">
-    <w:name w:val="PrintedOnlyPicture"/>
-    <w:basedOn w:val="Picture"/>
-    <w:next w:val="Caption"/>
-    <w:rsid w:val="002B23A0"/>
-    <w:pPr>
-      <w:spacing w:after="60"/>
-      <w:jc w:val="left"/>
-    </w:pPr>
-  </w:style>
-  <w:style w:type="paragraph" w:styleId="ListParagraph">
-    <w:name w:val="List Paragraph"/>
-    <w:basedOn w:val="Normal"/>
-    <w:uiPriority w:val="34"/>
-    <w:qFormat/>
-    <w:rsid w:val="002B23A0"/>
-    <w:pPr>
-      <w:ind w:left="720"/>
-    </w:pPr>
-    <w:rPr>
-      <w:rFonts w:ascii="Tahoma" w:hAnsi="Tahoma"/>
-    </w:rPr>
-  </w:style>
-  <w:style w:type="paragraph" w:customStyle="1" w:styleId="infoblue">
-    <w:name w:val="infoblue"/>
-    <w:basedOn w:val="Normal"/>
-    <w:rsid w:val="002B23A0"/>
-    <w:pPr>
-      <w:spacing w:before="0" w:after="120" w:line="240" w:lineRule="atLeast"/>
-      <w:ind w:left="720"/>
-    </w:pPr>
-    <w:rPr>
-      <w:rFonts w:ascii="Tahoma" w:hAnsi="Tahoma"/>
-      <w:iCs/>
-      <w:lang w:val="ru-RU" w:eastAsia="ru-RU"/>
-    </w:rPr>
-  </w:style>
-  <w:style w:type="paragraph" w:styleId="NormalWeb">
-    <w:name w:val="Normal (Web)"/>
-    <w:basedOn w:val="Normal"/>
-    <w:uiPriority w:val="99"/>
-    <w:unhideWhenUsed/>
-    <w:rsid w:val="002B23A0"/>
-    <w:pPr>
-      <w:spacing w:before="100" w:beforeAutospacing="1" w:after="100" w:afterAutospacing="1"/>
-    </w:pPr>
-    <w:rPr>
-      <w:rFonts w:ascii="Times New Roman" w:hAnsi="Times New Roman"/>
-      <w:sz w:val="24"/>
-      <w:szCs w:val="24"/>
-      <w:lang w:val="uk-UA" w:eastAsia="uk-UA"/>
-    </w:rPr>
-  </w:style>
-  <w:style w:type="character" w:styleId="Emphasis">
-    <w:name w:val="Emphasis"/>
-    <w:uiPriority w:val="20"/>
-    <w:qFormat/>
-    <w:rsid w:val="002B23A0"/>
-    <w:rPr>
-      <w:i/>
-      <w:iCs/>
-    </w:rPr>
-  </w:style>
-  <w:style w:type="character" w:styleId="HTMLCode">
-    <w:name w:val="HTML Code"/>
-    <w:uiPriority w:val="99"/>
-    <w:unhideWhenUsed/>
-    <w:rsid w:val="002B23A0"/>
-    <w:rPr>
-      <w:rFonts w:ascii="Courier New" w:eastAsia="Times New Roman" w:hAnsi="Courier New" w:cs="Courier New"/>
-      <w:sz w:val="20"/>
-      <w:szCs w:val="20"/>
+      <w:color w:val="808080"/>
     </w:rPr>
   </w:style>
 </w:styles>
+</file>
+
+<file path=word/glossary/webSettings.xml><?xml version="1.0" encoding="utf-8"?>
+<w:webSettings xmlns:mc="http://schemas.openxmlformats.org/markup-compatibility/2006" xmlns:r="http://schemas.openxmlformats.org/officeDocument/2006/relationships" xmlns:w="http://schemas.openxmlformats.org/wordprocessingml/2006/main" xmlns:w14="http://schemas.microsoft.com/office/word/2010/wordml" mc:Ignorable="w14">
+  <w:optimizeForBrowser/>
+  <w:allowPNG/>
+</w:webSettings>
 </file>
 
 <file path=word/theme/theme1.xml><?xml version="1.0" encoding="utf-8"?>
@@ -21374,7 +20394,7 @@
 </file>
 
 <file path=customXml/itemProps1.xml><?xml version="1.0" encoding="utf-8"?>
-<ds:datastoreItem xmlns:ds="http://schemas.openxmlformats.org/officeDocument/2006/customXml" ds:itemID="{150BCAFD-C49E-4152-8867-A19FCBD74A26}">
+<ds:datastoreItem xmlns:ds="http://schemas.openxmlformats.org/officeDocument/2006/customXml" ds:itemID="{FD4E2709-98D0-40E4-95C7-3DCAAA11FC3A}">
   <ds:schemaRefs>
     <ds:schemaRef ds:uri="http://schemas.openxmlformats.org/officeDocument/2006/bibliography"/>
   </ds:schemaRefs>

</xml_diff>

<commit_message>
Finished adding to 'conventions' section
</commit_message>
<xml_diff>
--- a/SCMF.docx
+++ b/SCMF.docx
@@ -8,11 +8,10 @@
       </w:pPr>
       <w:bookmarkStart w:id="0" w:name="_Toc320787483"/>
       <w:bookmarkStart w:id="1" w:name="_Toc320811401"/>
-      <w:bookmarkStart w:id="2" w:name="_GoBack"/>
-      <w:bookmarkEnd w:id="2"/>
       <w:r>
         <w:rPr>
           <w:noProof/>
+          <w:lang w:val="en-US"/>
         </w:rPr>
         <w:drawing>
           <wp:anchor distT="0" distB="0" distL="114300" distR="114300" simplePos="0" relativeHeight="251659264" behindDoc="1" locked="0" layoutInCell="1" allowOverlap="1" wp14:anchorId="573386CC" wp14:editId="6EC7197F">
@@ -53,7 +52,7 @@
                     </pic:cNvPicPr>
                   </pic:nvPicPr>
                   <pic:blipFill>
-                    <a:blip r:embed="rId8">
+                    <a:blip r:embed="rId9">
                       <a:extLst>
                         <a:ext uri="{28A0092B-C50C-407E-A947-70E740481C1C}">
                           <a14:useLocalDpi xmlns:a14="http://schemas.microsoft.com/office/drawing/2010/main" val="0"/>
@@ -124,7 +123,7 @@
                 <w:b/>
               </w:rPr>
             </w:pPr>
-            <w:bookmarkStart w:id="3" w:name="_Toc324118145"/>
+            <w:bookmarkStart w:id="2" w:name="_Toc324118145"/>
             <w:r>
               <w:rPr>
                 <w:b/>
@@ -373,7 +372,7 @@
       <w:r>
         <w:t>Contents</w:t>
       </w:r>
-      <w:bookmarkEnd w:id="3"/>
+      <w:bookmarkEnd w:id="2"/>
     </w:p>
     <w:sdt>
       <w:sdtPr>
@@ -2007,7 +2006,7 @@
           <w:sz w:val="24"/>
         </w:rPr>
       </w:pPr>
-      <w:bookmarkStart w:id="4" w:name="_Toc324118146"/>
+      <w:bookmarkStart w:id="3" w:name="_Toc324118146"/>
       <w:r>
         <w:br w:type="page"/>
       </w:r>
@@ -2024,7 +2023,7 @@
         <w:lastRenderedPageBreak/>
         <w:t>Glossary</w:t>
       </w:r>
-      <w:bookmarkEnd w:id="4"/>
+      <w:bookmarkEnd w:id="3"/>
     </w:p>
     <w:p>
       <w:pPr>
@@ -2034,13 +2033,13 @@
           <w:numId w:val="11"/>
         </w:numPr>
       </w:pPr>
-      <w:bookmarkStart w:id="5" w:name="_Toc324118147"/>
+      <w:bookmarkStart w:id="4" w:name="_Toc324118147"/>
       <w:r>
         <w:t>Conventions</w:t>
       </w:r>
       <w:bookmarkEnd w:id="0"/>
       <w:bookmarkEnd w:id="1"/>
-      <w:bookmarkEnd w:id="5"/>
+      <w:bookmarkEnd w:id="4"/>
     </w:p>
     <w:p>
       <w:pPr>
@@ -2159,7 +2158,7 @@
                     </pic:cNvPicPr>
                   </pic:nvPicPr>
                   <pic:blipFill>
-                    <a:blip r:embed="rId9">
+                    <a:blip r:embed="rId10">
                       <a:extLst>
                         <a:ext uri="{28A0092B-C50C-407E-A947-70E740481C1C}">
                           <a14:useLocalDpi xmlns:a14="http://schemas.microsoft.com/office/drawing/2010/main" val="0"/>
@@ -2351,15 +2350,15 @@
           <w:numId w:val="11"/>
         </w:numPr>
       </w:pPr>
-      <w:bookmarkStart w:id="6" w:name="_Toc320787484"/>
-      <w:bookmarkStart w:id="7" w:name="_Toc320811402"/>
-      <w:bookmarkStart w:id="8" w:name="_Toc324118148"/>
+      <w:bookmarkStart w:id="5" w:name="_Toc320787484"/>
+      <w:bookmarkStart w:id="6" w:name="_Toc320811402"/>
+      <w:bookmarkStart w:id="7" w:name="_Toc324118148"/>
       <w:r>
         <w:t>Definitions</w:t>
       </w:r>
+      <w:bookmarkEnd w:id="5"/>
       <w:bookmarkEnd w:id="6"/>
       <w:bookmarkEnd w:id="7"/>
-      <w:bookmarkEnd w:id="8"/>
     </w:p>
     <w:p>
       <w:pPr>
@@ -2655,7 +2654,7 @@
                     </pic:cNvPicPr>
                   </pic:nvPicPr>
                   <pic:blipFill>
-                    <a:blip r:embed="rId10">
+                    <a:blip r:embed="rId11">
                       <a:extLst>
                         <a:ext uri="{28A0092B-C50C-407E-A947-70E740481C1C}">
                           <a14:useLocalDpi xmlns:a14="http://schemas.microsoft.com/office/drawing/2010/main" val="0"/>
@@ -2908,7 +2907,7 @@
                     </pic:cNvPicPr>
                   </pic:nvPicPr>
                   <pic:blipFill>
-                    <a:blip r:embed="rId9">
+                    <a:blip r:embed="rId10">
                       <a:extLst>
                         <a:ext uri="{28A0092B-C50C-407E-A947-70E740481C1C}">
                           <a14:useLocalDpi xmlns:a14="http://schemas.microsoft.com/office/drawing/2010/main" val="0"/>
@@ -3606,7 +3605,7 @@
                     </pic:cNvPicPr>
                   </pic:nvPicPr>
                   <pic:blipFill>
-                    <a:blip r:embed="rId11">
+                    <a:blip r:embed="rId12">
                       <a:extLst>
                         <a:ext uri="{28A0092B-C50C-407E-A947-70E740481C1C}">
                           <a14:useLocalDpi xmlns:a14="http://schemas.microsoft.com/office/drawing/2010/main" val="0"/>
@@ -3889,7 +3888,7 @@
                     </pic:cNvPicPr>
                   </pic:nvPicPr>
                   <pic:blipFill>
-                    <a:blip r:embed="rId12">
+                    <a:blip r:embed="rId13">
                       <a:extLst>
                         <a:ext uri="{28A0092B-C50C-407E-A947-70E740481C1C}">
                           <a14:useLocalDpi xmlns:a14="http://schemas.microsoft.com/office/drawing/2010/main" val="0"/>
@@ -4165,7 +4164,7 @@
                     </pic:cNvPicPr>
                   </pic:nvPicPr>
                   <pic:blipFill>
-                    <a:blip r:embed="rId13">
+                    <a:blip r:embed="rId14">
                       <a:extLst>
                         <a:ext uri="{28A0092B-C50C-407E-A947-70E740481C1C}">
                           <a14:useLocalDpi xmlns:a14="http://schemas.microsoft.com/office/drawing/2010/main" val="0"/>
@@ -4389,7 +4388,7 @@
                     </pic:cNvPicPr>
                   </pic:nvPicPr>
                   <pic:blipFill>
-                    <a:blip r:embed="rId14">
+                    <a:blip r:embed="rId15">
                       <a:extLst>
                         <a:ext uri="{28A0092B-C50C-407E-A947-70E740481C1C}">
                           <a14:useLocalDpi xmlns:a14="http://schemas.microsoft.com/office/drawing/2010/main" val="0"/>
@@ -4883,7 +4882,7 @@
                     </pic:cNvPicPr>
                   </pic:nvPicPr>
                   <pic:blipFill>
-                    <a:blip r:embed="rId15">
+                    <a:blip r:embed="rId16">
                       <a:extLst>
                         <a:ext uri="{28A0092B-C50C-407E-A947-70E740481C1C}">
                           <a14:useLocalDpi xmlns:a14="http://schemas.microsoft.com/office/drawing/2010/main" val="0"/>
@@ -5437,7 +5436,7 @@
                     </pic:cNvPicPr>
                   </pic:nvPicPr>
                   <pic:blipFill>
-                    <a:blip r:embed="rId16">
+                    <a:blip r:embed="rId17">
                       <a:extLst>
                         <a:ext uri="{28A0092B-C50C-407E-A947-70E740481C1C}">
                           <a14:useLocalDpi xmlns:a14="http://schemas.microsoft.com/office/drawing/2010/main" val="0"/>
@@ -6960,7 +6959,7 @@
         <w:jc w:val="center"/>
       </w:pPr>
       <w:r>
-        <w:object w:dxaOrig="9617" w:dyaOrig="4634">
+        <w:object w:dxaOrig="9624" w:dyaOrig="4630">
           <v:shapetype id="_x0000_t75" coordsize="21600,21600" o:spt="75" o:preferrelative="t" path="m@4@5l@4@11@9@11@9@5xe" filled="f" stroked="f">
             <v:stroke joinstyle="miter"/>
             <v:formulas>
@@ -6980,10 +6979,10 @@
             <v:path o:extrusionok="f" gradientshapeok="t" o:connecttype="rect"/>
             <o:lock v:ext="edit" aspectratio="t"/>
           </v:shapetype>
-          <v:shape id="_x0000_i1025" type="#_x0000_t75" style="width:394.5pt;height:190.5pt" o:ole="">
-            <v:imagedata r:id="rId17" o:title=""/>
+          <v:shape id="_x0000_i1040" type="#_x0000_t75" style="width:394.5pt;height:190.5pt" o:ole="">
+            <v:imagedata r:id="rId18" o:title=""/>
           </v:shape>
-          <o:OLEObject Type="Embed" ProgID="Visio.Drawing.11" ShapeID="_x0000_i1025" DrawAspect="Content" ObjectID="_1409314572" r:id="rId18"/>
+          <o:OLEObject Type="Embed" ProgID="Visio.Drawing.11" ShapeID="_x0000_i1040" DrawAspect="Content" ObjectID="_1439471373" r:id="rId19"/>
         </w:object>
       </w:r>
     </w:p>
@@ -6995,7 +6994,7 @@
           <w:b/>
         </w:rPr>
       </w:pPr>
-      <w:bookmarkStart w:id="9" w:name="_Ref320181869"/>
+      <w:bookmarkStart w:id="8" w:name="_Ref320181869"/>
       <w:r>
         <w:rPr>
           <w:b/>
@@ -7033,7 +7032,7 @@
         </w:rPr>
         <w:fldChar w:fldCharType="end"/>
       </w:r>
-      <w:bookmarkEnd w:id="9"/>
+      <w:bookmarkEnd w:id="8"/>
     </w:p>
     <w:p>
       <w:pPr>
@@ -7160,10 +7159,10 @@
       </w:pPr>
       <w:r>
         <w:object w:dxaOrig="9806" w:dyaOrig="3022">
-          <v:shape id="_x0000_i1026" type="#_x0000_t75" style="width:350.25pt;height:108pt" o:ole="">
-            <v:imagedata r:id="rId19" o:title=""/>
+          <v:shape id="_x0000_i1025" type="#_x0000_t75" style="width:350.25pt;height:108pt" o:ole="">
+            <v:imagedata r:id="rId20" o:title=""/>
           </v:shape>
-          <o:OLEObject Type="Embed" ProgID="Visio.Drawing.11" ShapeID="_x0000_i1026" DrawAspect="Content" ObjectID="_1409314573" r:id="rId20"/>
+          <o:OLEObject Type="Embed" ProgID="Visio.Drawing.11" ShapeID="_x0000_i1025" DrawAspect="Content" ObjectID="_1439471374" r:id="rId21"/>
         </w:object>
       </w:r>
     </w:p>
@@ -7175,7 +7174,7 @@
           <w:b/>
         </w:rPr>
       </w:pPr>
-      <w:bookmarkStart w:id="10" w:name="_Ref320188867"/>
+      <w:bookmarkStart w:id="9" w:name="_Ref320188867"/>
       <w:r>
         <w:rPr>
           <w:b/>
@@ -7213,7 +7212,7 @@
         </w:rPr>
         <w:fldChar w:fldCharType="end"/>
       </w:r>
-      <w:bookmarkEnd w:id="10"/>
+      <w:bookmarkEnd w:id="9"/>
     </w:p>
     <w:p>
       <w:pPr>
@@ -7385,10 +7384,10 @@
       </w:pPr>
       <w:r>
         <w:object w:dxaOrig="9603" w:dyaOrig="4923">
-          <v:shape id="_x0000_i1027" type="#_x0000_t75" style="width:416.25pt;height:213.75pt" o:ole="">
-            <v:imagedata r:id="rId21" o:title=""/>
+          <v:shape id="_x0000_i1026" type="#_x0000_t75" style="width:416.25pt;height:213.75pt" o:ole="">
+            <v:imagedata r:id="rId22" o:title=""/>
           </v:shape>
-          <o:OLEObject Type="Embed" ProgID="Visio.Drawing.11" ShapeID="_x0000_i1027" DrawAspect="Content" ObjectID="_1409314574" r:id="rId22"/>
+          <o:OLEObject Type="Embed" ProgID="Visio.Drawing.11" ShapeID="_x0000_i1026" DrawAspect="Content" ObjectID="_1439471375" r:id="rId23"/>
         </w:object>
       </w:r>
     </w:p>
@@ -7400,7 +7399,7 @@
           <w:i/>
         </w:rPr>
       </w:pPr>
-      <w:bookmarkStart w:id="11" w:name="_Ref320188850"/>
+      <w:bookmarkStart w:id="10" w:name="_Ref320188850"/>
       <w:r>
         <w:rPr>
           <w:b/>
@@ -7438,7 +7437,7 @@
         </w:rPr>
         <w:fldChar w:fldCharType="end"/>
       </w:r>
-      <w:bookmarkEnd w:id="11"/>
+      <w:bookmarkEnd w:id="10"/>
     </w:p>
     <w:p>
       <w:pPr>
@@ -7611,7 +7610,7 @@
                     </pic:cNvPicPr>
                   </pic:nvPicPr>
                   <pic:blipFill>
-                    <a:blip r:embed="rId23">
+                    <a:blip r:embed="rId24">
                       <a:extLst>
                         <a:ext uri="{28A0092B-C50C-407E-A947-70E740481C1C}">
                           <a14:useLocalDpi xmlns:a14="http://schemas.microsoft.com/office/drawing/2010/main" val="0"/>
@@ -7651,7 +7650,7 @@
           <w:i/>
         </w:rPr>
       </w:pPr>
-      <w:bookmarkStart w:id="12" w:name="_Ref320190149"/>
+      <w:bookmarkStart w:id="11" w:name="_Ref320190149"/>
       <w:r>
         <w:t xml:space="preserve">Picture </w:t>
       </w:r>
@@ -7673,7 +7672,7 @@
       <w:r>
         <w:fldChar w:fldCharType="end"/>
       </w:r>
-      <w:bookmarkEnd w:id="12"/>
+      <w:bookmarkEnd w:id="11"/>
     </w:p>
     <w:p>
       <w:pPr>
@@ -7882,7 +7881,7 @@
                     </pic:cNvPicPr>
                   </pic:nvPicPr>
                   <pic:blipFill>
-                    <a:blip r:embed="rId24">
+                    <a:blip r:embed="rId25">
                       <a:extLst>
                         <a:ext uri="{28A0092B-C50C-407E-A947-70E740481C1C}">
                           <a14:useLocalDpi xmlns:a14="http://schemas.microsoft.com/office/drawing/2010/main" val="0"/>
@@ -7919,6 +7918,8 @@
           </wp:inline>
         </w:drawing>
       </w:r>
+      <w:bookmarkStart w:id="12" w:name="_GoBack"/>
+      <w:bookmarkEnd w:id="12"/>
     </w:p>
     <w:p>
       <w:pPr>
@@ -10846,10 +10847,10 @@
       </w:pPr>
       <w:r>
         <w:object w:dxaOrig="9806" w:dyaOrig="3005">
-          <v:shape id="_x0000_i1028" type="#_x0000_t75" style="width:354.75pt;height:108.75pt" o:ole="">
-            <v:imagedata r:id="rId25" o:title=""/>
+          <v:shape id="_x0000_i1027" type="#_x0000_t75" style="width:354.75pt;height:108.75pt" o:ole="">
+            <v:imagedata r:id="rId26" o:title=""/>
           </v:shape>
-          <o:OLEObject Type="Embed" ProgID="Visio.Drawing.11" ShapeID="_x0000_i1028" DrawAspect="Content" ObjectID="_1409314575" r:id="rId26"/>
+          <o:OLEObject Type="Embed" ProgID="Visio.Drawing.11" ShapeID="_x0000_i1027" DrawAspect="Content" ObjectID="_1439471376" r:id="rId27"/>
         </w:object>
       </w:r>
       <w:r>
@@ -11299,7 +11300,7 @@
                     </pic:cNvPicPr>
                   </pic:nvPicPr>
                   <pic:blipFill>
-                    <a:blip r:embed="rId27">
+                    <a:blip r:embed="rId28">
                       <a:extLst>
                         <a:ext uri="{28A0092B-C50C-407E-A947-70E740481C1C}">
                           <a14:useLocalDpi xmlns:a14="http://schemas.microsoft.com/office/drawing/2010/main" val="0"/>
@@ -11677,10 +11678,10 @@
       </w:pPr>
       <w:r>
         <w:object w:dxaOrig="9603" w:dyaOrig="4923">
-          <v:shape id="_x0000_i1029" type="#_x0000_t75" style="width:353.25pt;height:181.5pt" o:ole="">
-            <v:imagedata r:id="rId28" o:title=""/>
+          <v:shape id="_x0000_i1028" type="#_x0000_t75" style="width:353.25pt;height:181.5pt" o:ole="">
+            <v:imagedata r:id="rId29" o:title=""/>
           </v:shape>
-          <o:OLEObject Type="Embed" ProgID="Visio.Drawing.11" ShapeID="_x0000_i1029" DrawAspect="Content" ObjectID="_1409314576" r:id="rId29"/>
+          <o:OLEObject Type="Embed" ProgID="Visio.Drawing.11" ShapeID="_x0000_i1028" DrawAspect="Content" ObjectID="_1439471377" r:id="rId30"/>
         </w:object>
       </w:r>
     </w:p>
@@ -12166,7 +12167,7 @@
                     </pic:cNvPicPr>
                   </pic:nvPicPr>
                   <pic:blipFill>
-                    <a:blip r:embed="rId30">
+                    <a:blip r:embed="rId31">
                       <a:extLst>
                         <a:ext uri="{28A0092B-C50C-407E-A947-70E740481C1C}">
                           <a14:useLocalDpi xmlns:a14="http://schemas.microsoft.com/office/drawing/2010/main" val="0"/>
@@ -12386,7 +12387,7 @@
                     </pic:cNvPicPr>
                   </pic:nvPicPr>
                   <pic:blipFill>
-                    <a:blip r:embed="rId31">
+                    <a:blip r:embed="rId32">
                       <a:extLst>
                         <a:ext uri="{28A0092B-C50C-407E-A947-70E740481C1C}">
                           <a14:useLocalDpi xmlns:a14="http://schemas.microsoft.com/office/drawing/2010/main" val="0"/>
@@ -13319,10 +13320,10 @@
       </w:pPr>
       <w:r>
         <w:object w:dxaOrig="11794" w:dyaOrig="3273">
-          <v:shape id="_x0000_i1030" type="#_x0000_t75" style="width:480pt;height:132.75pt" o:ole="">
-            <v:imagedata r:id="rId32" o:title=""/>
+          <v:shape id="_x0000_i1029" type="#_x0000_t75" style="width:480pt;height:132.75pt" o:ole="">
+            <v:imagedata r:id="rId33" o:title=""/>
           </v:shape>
-          <o:OLEObject Type="Embed" ProgID="Visio.Drawing.11" ShapeID="_x0000_i1030" DrawAspect="Content" ObjectID="_1409314577" r:id="rId33"/>
+          <o:OLEObject Type="Embed" ProgID="Visio.Drawing.11" ShapeID="_x0000_i1029" DrawAspect="Content" ObjectID="_1439471378" r:id="rId34"/>
         </w:object>
       </w:r>
       <w:r>
@@ -13466,10 +13467,10 @@
       </w:pPr>
       <w:r>
         <w:object w:dxaOrig="12053" w:dyaOrig="4634">
-          <v:shape id="_x0000_i1031" type="#_x0000_t75" style="width:480pt;height:184.5pt" o:ole="">
-            <v:imagedata r:id="rId34" o:title=""/>
+          <v:shape id="_x0000_i1030" type="#_x0000_t75" style="width:480pt;height:184.5pt" o:ole="">
+            <v:imagedata r:id="rId35" o:title=""/>
           </v:shape>
-          <o:OLEObject Type="Embed" ProgID="Visio.Drawing.11" ShapeID="_x0000_i1031" DrawAspect="Content" ObjectID="_1409314578" r:id="rId35"/>
+          <o:OLEObject Type="Embed" ProgID="Visio.Drawing.11" ShapeID="_x0000_i1030" DrawAspect="Content" ObjectID="_1439471379" r:id="rId36"/>
         </w:object>
       </w:r>
       <w:r>
@@ -13535,10 +13536,10 @@
       </w:pPr>
       <w:r>
         <w:object w:dxaOrig="6405" w:dyaOrig="1820">
-          <v:shape id="_x0000_i1032" type="#_x0000_t75" style="width:315pt;height:90pt" o:ole="" o:allowoverlap="f">
-            <v:imagedata r:id="rId36" o:title=""/>
+          <v:shape id="_x0000_i1031" type="#_x0000_t75" style="width:315pt;height:90pt" o:ole="" o:allowoverlap="f">
+            <v:imagedata r:id="rId37" o:title=""/>
           </v:shape>
-          <o:OLEObject Type="Embed" ProgID="Excel.Sheet.12" ShapeID="_x0000_i1032" DrawAspect="Content" ObjectID="_1409314579" r:id="rId37"/>
+          <o:OLEObject Type="Embed" ProgID="Excel.Sheet.12" ShapeID="_x0000_i1031" DrawAspect="Content" ObjectID="_1439471380" r:id="rId38"/>
         </w:object>
       </w:r>
     </w:p>
@@ -13639,10 +13640,10 @@
       </w:pPr>
       <w:r>
         <w:object w:dxaOrig="6405" w:dyaOrig="1820">
-          <v:shape id="_x0000_i1033" type="#_x0000_t75" style="width:320.25pt;height:91.5pt" o:ole="" o:allowoverlap="f">
-            <v:imagedata r:id="rId38" o:title=""/>
+          <v:shape id="_x0000_i1032" type="#_x0000_t75" style="width:320.25pt;height:91.5pt" o:ole="" o:allowoverlap="f">
+            <v:imagedata r:id="rId39" o:title=""/>
           </v:shape>
-          <o:OLEObject Type="Embed" ProgID="Excel.Sheet.12" ShapeID="_x0000_i1033" DrawAspect="Content" ObjectID="_1409314580" r:id="rId39"/>
+          <o:OLEObject Type="Embed" ProgID="Excel.Sheet.12" ShapeID="_x0000_i1032" DrawAspect="Content" ObjectID="_1439471381" r:id="rId40"/>
         </w:object>
       </w:r>
     </w:p>
@@ -13710,10 +13711,10 @@
       </w:pPr>
       <w:r>
         <w:object w:dxaOrig="6405" w:dyaOrig="1820">
-          <v:shape id="_x0000_i1034" type="#_x0000_t75" style="width:320.25pt;height:91.5pt" o:ole="" o:allowoverlap="f">
-            <v:imagedata r:id="rId40" o:title=""/>
+          <v:shape id="_x0000_i1033" type="#_x0000_t75" style="width:320.25pt;height:91.5pt" o:ole="" o:allowoverlap="f">
+            <v:imagedata r:id="rId41" o:title=""/>
           </v:shape>
-          <o:OLEObject Type="Embed" ProgID="Excel.Sheet.12" ShapeID="_x0000_i1034" DrawAspect="Content" ObjectID="_1409314581" r:id="rId41"/>
+          <o:OLEObject Type="Embed" ProgID="Excel.Sheet.12" ShapeID="_x0000_i1033" DrawAspect="Content" ObjectID="_1439471382" r:id="rId42"/>
         </w:object>
       </w:r>
     </w:p>
@@ -13794,10 +13795,10 @@
       </w:pPr>
       <w:r>
         <w:object w:dxaOrig="6405" w:dyaOrig="1820">
-          <v:shape id="_x0000_i1035" type="#_x0000_t75" style="width:320.25pt;height:91.5pt" o:ole="" o:allowoverlap="f">
-            <v:imagedata r:id="rId42" o:title=""/>
+          <v:shape id="_x0000_i1034" type="#_x0000_t75" style="width:320.25pt;height:91.5pt" o:ole="" o:allowoverlap="f">
+            <v:imagedata r:id="rId43" o:title=""/>
           </v:shape>
-          <o:OLEObject Type="Embed" ProgID="Excel.Sheet.12" ShapeID="_x0000_i1035" DrawAspect="Content" ObjectID="_1409314582" r:id="rId43"/>
+          <o:OLEObject Type="Embed" ProgID="Excel.Sheet.12" ShapeID="_x0000_i1034" DrawAspect="Content" ObjectID="_1439471383" r:id="rId44"/>
         </w:object>
       </w:r>
     </w:p>
@@ -13865,10 +13866,10 @@
       </w:pPr>
       <w:r>
         <w:object w:dxaOrig="6405" w:dyaOrig="1820">
-          <v:shape id="_x0000_i1036" type="#_x0000_t75" style="width:320.25pt;height:91.5pt" o:ole="" o:allowoverlap="f">
-            <v:imagedata r:id="rId44" o:title=""/>
+          <v:shape id="_x0000_i1035" type="#_x0000_t75" style="width:320.25pt;height:91.5pt" o:ole="" o:allowoverlap="f">
+            <v:imagedata r:id="rId45" o:title=""/>
           </v:shape>
-          <o:OLEObject Type="Embed" ProgID="Excel.Sheet.12" ShapeID="_x0000_i1036" DrawAspect="Content" ObjectID="_1409314583" r:id="rId45"/>
+          <o:OLEObject Type="Embed" ProgID="Excel.Sheet.12" ShapeID="_x0000_i1035" DrawAspect="Content" ObjectID="_1439471384" r:id="rId46"/>
         </w:object>
       </w:r>
     </w:p>
@@ -13927,10 +13928,10 @@
       </w:pPr>
       <w:r>
         <w:object w:dxaOrig="6405" w:dyaOrig="1820">
-          <v:shape id="_x0000_i1037" type="#_x0000_t75" style="width:320.25pt;height:91.5pt" o:ole="">
-            <v:imagedata r:id="rId46" o:title=""/>
+          <v:shape id="_x0000_i1036" type="#_x0000_t75" style="width:320.25pt;height:91.5pt" o:ole="">
+            <v:imagedata r:id="rId47" o:title=""/>
           </v:shape>
-          <o:OLEObject Type="Embed" ProgID="Excel.Sheet.12" ShapeID="_x0000_i1037" DrawAspect="Content" ObjectID="_1409314584" r:id="rId47"/>
+          <o:OLEObject Type="Embed" ProgID="Excel.Sheet.12" ShapeID="_x0000_i1036" DrawAspect="Content" ObjectID="_1439471385" r:id="rId48"/>
         </w:object>
       </w:r>
     </w:p>
@@ -14378,10 +14379,10 @@
       </w:pPr>
       <w:r>
         <w:object w:dxaOrig="8816" w:dyaOrig="3025">
-          <v:shape id="_x0000_i1038" type="#_x0000_t75" style="width:440.25pt;height:151.5pt" o:ole="" o:allowoverlap="f">
-            <v:imagedata r:id="rId48" o:title=""/>
+          <v:shape id="_x0000_i1037" type="#_x0000_t75" style="width:440.25pt;height:151.5pt" o:ole="" o:allowoverlap="f">
+            <v:imagedata r:id="rId49" o:title=""/>
           </v:shape>
-          <o:OLEObject Type="Embed" ProgID="Excel.Sheet.12" ShapeID="_x0000_i1038" DrawAspect="Content" ObjectID="_1409314585" r:id="rId49"/>
+          <o:OLEObject Type="Embed" ProgID="Excel.Sheet.12" ShapeID="_x0000_i1037" DrawAspect="Content" ObjectID="_1439471386" r:id="rId50"/>
         </w:object>
       </w:r>
     </w:p>
@@ -14501,7 +14502,7 @@
                     </pic:cNvPicPr>
                   </pic:nvPicPr>
                   <pic:blipFill>
-                    <a:blip r:embed="rId50">
+                    <a:blip r:embed="rId51">
                       <a:extLst>
                         <a:ext uri="{28A0092B-C50C-407E-A947-70E740481C1C}">
                           <a14:useLocalDpi xmlns:a14="http://schemas.microsoft.com/office/drawing/2010/main" val="0"/>
@@ -14573,10 +14574,10 @@
       </w:pPr>
       <w:r>
         <w:object w:dxaOrig="8816" w:dyaOrig="3025">
-          <v:shape id="_x0000_i1039" type="#_x0000_t75" style="width:440.25pt;height:151.5pt" o:ole="" o:allowoverlap="f">
-            <v:imagedata r:id="rId51" o:title=""/>
+          <v:shape id="_x0000_i1038" type="#_x0000_t75" style="width:440.25pt;height:151.5pt" o:ole="" o:allowoverlap="f">
+            <v:imagedata r:id="rId52" o:title=""/>
           </v:shape>
-          <o:OLEObject Type="Embed" ProgID="Excel.Sheet.12" ShapeID="_x0000_i1039" DrawAspect="Content" ObjectID="_1409314586" r:id="rId52"/>
+          <o:OLEObject Type="Embed" ProgID="Excel.Sheet.12" ShapeID="_x0000_i1038" DrawAspect="Content" ObjectID="_1439471387" r:id="rId53"/>
         </w:object>
       </w:r>
     </w:p>
@@ -14630,7 +14631,7 @@
                     </pic:cNvPicPr>
                   </pic:nvPicPr>
                   <pic:blipFill>
-                    <a:blip r:embed="rId53">
+                    <a:blip r:embed="rId54">
                       <a:extLst>
                         <a:ext uri="{28A0092B-C50C-407E-A947-70E740481C1C}">
                           <a14:useLocalDpi xmlns:a14="http://schemas.microsoft.com/office/drawing/2010/main" val="0"/>
@@ -14724,7 +14725,7 @@
                     </pic:cNvPicPr>
                   </pic:nvPicPr>
                   <pic:blipFill>
-                    <a:blip r:embed="rId54">
+                    <a:blip r:embed="rId55">
                       <a:extLst>
                         <a:ext uri="{28A0092B-C50C-407E-A947-70E740481C1C}">
                           <a14:useLocalDpi xmlns:a14="http://schemas.microsoft.com/office/drawing/2010/main" val="0"/>
@@ -14827,7 +14828,7 @@
                     </pic:cNvPicPr>
                   </pic:nvPicPr>
                   <pic:blipFill>
-                    <a:blip r:embed="rId55">
+                    <a:blip r:embed="rId56">
                       <a:extLst>
                         <a:ext uri="{28A0092B-C50C-407E-A947-70E740481C1C}">
                           <a14:useLocalDpi xmlns:a14="http://schemas.microsoft.com/office/drawing/2010/main" val="0"/>
@@ -14880,7 +14881,7 @@
                     </pic:cNvPicPr>
                   </pic:nvPicPr>
                   <pic:blipFill>
-                    <a:blip r:embed="rId56">
+                    <a:blip r:embed="rId57">
                       <a:extLst>
                         <a:ext uri="{28A0092B-C50C-407E-A947-70E740481C1C}">
                           <a14:useLocalDpi xmlns:a14="http://schemas.microsoft.com/office/drawing/2010/main" val="0"/>
@@ -14956,7 +14957,7 @@
                     </pic:cNvPicPr>
                   </pic:nvPicPr>
                   <pic:blipFill>
-                    <a:blip r:embed="rId57">
+                    <a:blip r:embed="rId58">
                       <a:extLst>
                         <a:ext uri="{28A0092B-C50C-407E-A947-70E740481C1C}">
                           <a14:useLocalDpi xmlns:a14="http://schemas.microsoft.com/office/drawing/2010/main" val="0"/>
@@ -15009,7 +15010,7 @@
                     </pic:cNvPicPr>
                   </pic:nvPicPr>
                   <pic:blipFill>
-                    <a:blip r:embed="rId58">
+                    <a:blip r:embed="rId59">
                       <a:extLst>
                         <a:ext uri="{28A0092B-C50C-407E-A947-70E740481C1C}">
                           <a14:useLocalDpi xmlns:a14="http://schemas.microsoft.com/office/drawing/2010/main" val="0"/>
@@ -15119,7 +15120,7 @@
                     </pic:cNvPicPr>
                   </pic:nvPicPr>
                   <pic:blipFill>
-                    <a:blip r:embed="rId59">
+                    <a:blip r:embed="rId60">
                       <a:extLst>
                         <a:ext uri="{28A0092B-C50C-407E-A947-70E740481C1C}">
                           <a14:useLocalDpi xmlns:a14="http://schemas.microsoft.com/office/drawing/2010/main" val="0"/>
@@ -15202,7 +15203,7 @@
                     </pic:cNvPicPr>
                   </pic:nvPicPr>
                   <pic:blipFill>
-                    <a:blip r:embed="rId60">
+                    <a:blip r:embed="rId61">
                       <a:extLst>
                         <a:ext uri="{28A0092B-C50C-407E-A947-70E740481C1C}">
                           <a14:useLocalDpi xmlns:a14="http://schemas.microsoft.com/office/drawing/2010/main" val="0"/>
@@ -15306,7 +15307,7 @@
                     </pic:cNvPicPr>
                   </pic:nvPicPr>
                   <pic:blipFill>
-                    <a:blip r:embed="rId61">
+                    <a:blip r:embed="rId62">
                       <a:extLst>
                         <a:ext uri="{28A0092B-C50C-407E-A947-70E740481C1C}">
                           <a14:useLocalDpi xmlns:a14="http://schemas.microsoft.com/office/drawing/2010/main" val="0"/>
@@ -15425,7 +15426,7 @@
                     </pic:cNvPicPr>
                   </pic:nvPicPr>
                   <pic:blipFill>
-                    <a:blip r:embed="rId62">
+                    <a:blip r:embed="rId63">
                       <a:extLst>
                         <a:ext uri="{28A0092B-C50C-407E-A947-70E740481C1C}">
                           <a14:useLocalDpi xmlns:a14="http://schemas.microsoft.com/office/drawing/2010/main" val="0"/>
@@ -15486,7 +15487,7 @@
                     </pic:cNvPicPr>
                   </pic:nvPicPr>
                   <pic:blipFill>
-                    <a:blip r:embed="rId63">
+                    <a:blip r:embed="rId64">
                       <a:extLst>
                         <a:ext uri="{28A0092B-C50C-407E-A947-70E740481C1C}">
                           <a14:useLocalDpi xmlns:a14="http://schemas.microsoft.com/office/drawing/2010/main" val="0"/>
@@ -15577,10 +15578,10 @@
       </w:pPr>
       <w:r>
         <w:object w:dxaOrig="8816" w:dyaOrig="3025">
-          <v:shape id="_x0000_i1040" type="#_x0000_t75" style="width:470.25pt;height:162pt" o:ole="" o:allowoverlap="f">
-            <v:imagedata r:id="rId64" o:title=""/>
+          <v:shape id="_x0000_i1039" type="#_x0000_t75" style="width:470.25pt;height:162pt" o:ole="" o:allowoverlap="f">
+            <v:imagedata r:id="rId65" o:title=""/>
           </v:shape>
-          <o:OLEObject Type="Embed" ProgID="Excel.Sheet.12" ShapeID="_x0000_i1040" DrawAspect="Content" ObjectID="_1409314587" r:id="rId65"/>
+          <o:OLEObject Type="Embed" ProgID="Excel.Sheet.12" ShapeID="_x0000_i1039" DrawAspect="Content" ObjectID="_1439471388" r:id="rId66"/>
         </w:object>
       </w:r>
     </w:p>
@@ -15655,7 +15656,7 @@
                     </pic:cNvPicPr>
                   </pic:nvPicPr>
                   <pic:blipFill>
-                    <a:blip r:embed="rId66">
+                    <a:blip r:embed="rId67">
                       <a:extLst>
                         <a:ext uri="{28A0092B-C50C-407E-A947-70E740481C1C}">
                           <a14:useLocalDpi xmlns:a14="http://schemas.microsoft.com/office/drawing/2010/main" val="0"/>
@@ -15717,7 +15718,7 @@
                     </pic:cNvPicPr>
                   </pic:nvPicPr>
                   <pic:blipFill>
-                    <a:blip r:embed="rId67">
+                    <a:blip r:embed="rId68">
                       <a:extLst>
                         <a:ext uri="{28A0092B-C50C-407E-A947-70E740481C1C}">
                           <a14:useLocalDpi xmlns:a14="http://schemas.microsoft.com/office/drawing/2010/main" val="0"/>
@@ -15810,8 +15811,8 @@
     </w:p>
     <w:p/>
     <w:sectPr>
-      <w:headerReference w:type="default" r:id="rId68"/>
-      <w:footerReference w:type="default" r:id="rId69"/>
+      <w:headerReference w:type="default" r:id="rId69"/>
+      <w:footerReference w:type="default" r:id="rId70"/>
       <w:pgSz w:w="11906" w:h="16838"/>
       <w:pgMar w:top="850" w:right="850" w:bottom="850" w:left="1417" w:header="426" w:footer="708" w:gutter="0"/>
       <w:cols w:space="708"/>
@@ -15876,7 +15877,7 @@
           <w:rPr>
             <w:noProof/>
           </w:rPr>
-          <w:t>15</w:t>
+          <w:t>8</w:t>
         </w:r>
         <w:r>
           <w:rPr>
@@ -15938,9 +15939,6 @@
         <w:alias w:val="Title"/>
         <w:tag w:val=""/>
         <w:id w:val="-836308970"/>
-        <w:placeholder>
-          <w:docPart w:val="E89BC05B70F740F48C4A2D8538A7A3DE"/>
-        </w:placeholder>
         <w:dataBinding w:prefixMappings="xmlns:ns0='http://purl.org/dc/elements/1.1/' xmlns:ns1='http://schemas.openxmlformats.org/package/2006/metadata/core-properties' " w:xpath="/ns1:coreProperties[1]/ns0:title[1]" w:storeItemID="{6C3C8BC8-F283-45AE-878A-BAB7291924A1}"/>
         <w:text/>
       </w:sdtPr>
@@ -19561,130 +19559,8 @@
 </w:styles>
 </file>
 
-<file path=word/glossary/document.xml><?xml version="1.0" encoding="utf-8"?>
-<w:glossaryDocument xmlns:wpc="http://schemas.microsoft.com/office/word/2010/wordprocessingCanvas" xmlns:mc="http://schemas.openxmlformats.org/markup-compatibility/2006" xmlns:o="urn:schemas-microsoft-com:office:office" xmlns:r="http://schemas.openxmlformats.org/officeDocument/2006/relationships" xmlns:m="http://schemas.openxmlformats.org/officeDocument/2006/math" xmlns:v="urn:schemas-microsoft-com:vml" xmlns:wp14="http://schemas.microsoft.com/office/word/2010/wordprocessingDrawing" xmlns:wp="http://schemas.openxmlformats.org/drawingml/2006/wordprocessingDrawing" xmlns:w10="urn:schemas-microsoft-com:office:word" xmlns:w="http://schemas.openxmlformats.org/wordprocessingml/2006/main" xmlns:w14="http://schemas.microsoft.com/office/word/2010/wordml" xmlns:wpg="http://schemas.microsoft.com/office/word/2010/wordprocessingGroup" xmlns:wpi="http://schemas.microsoft.com/office/word/2010/wordprocessingInk" xmlns:wne="http://schemas.microsoft.com/office/word/2006/wordml" xmlns:wps="http://schemas.microsoft.com/office/word/2010/wordprocessingShape" mc:Ignorable="w14 wp14"/>
-</file>
-
-<file path=word/glossary/fontTable.xml><?xml version="1.0" encoding="utf-8"?>
-<w:fonts xmlns:mc="http://schemas.openxmlformats.org/markup-compatibility/2006" xmlns:r="http://schemas.openxmlformats.org/officeDocument/2006/relationships" xmlns:w="http://schemas.openxmlformats.org/wordprocessingml/2006/main" xmlns:w14="http://schemas.microsoft.com/office/word/2010/wordml" mc:Ignorable="w14">
-  <w:font w:name="Symbol">
-    <w:panose1 w:val="05050102010706020507"/>
-    <w:charset w:val="02"/>
-    <w:family w:val="roman"/>
-    <w:pitch w:val="variable"/>
-    <w:sig w:usb0="00000000" w:usb1="10000000" w:usb2="00000000" w:usb3="00000000" w:csb0="80000000" w:csb1="00000000"/>
-  </w:font>
-  <w:font w:name="Times New Roman">
-    <w:panose1 w:val="02020603050405020304"/>
-    <w:charset w:val="00"/>
-    <w:family w:val="roman"/>
-    <w:pitch w:val="variable"/>
-    <w:sig w:usb0="E0002AFF" w:usb1="C0007841" w:usb2="00000009" w:usb3="00000000" w:csb0="000001FF" w:csb1="00000000"/>
-  </w:font>
-  <w:font w:name="Courier New">
-    <w:panose1 w:val="02070309020205020404"/>
-    <w:charset w:val="00"/>
-    <w:family w:val="modern"/>
-    <w:pitch w:val="fixed"/>
-    <w:sig w:usb0="E0002AFF" w:usb1="C0007843" w:usb2="00000009" w:usb3="00000000" w:csb0="000001FF" w:csb1="00000000"/>
-  </w:font>
-  <w:font w:name="Wingdings">
-    <w:panose1 w:val="05000000000000000000"/>
-    <w:charset w:val="02"/>
-    <w:family w:val="auto"/>
-    <w:pitch w:val="variable"/>
-    <w:sig w:usb0="00000000" w:usb1="10000000" w:usb2="00000000" w:usb3="00000000" w:csb0="80000000" w:csb1="00000000"/>
-  </w:font>
-  <w:font w:name="Calibri">
-    <w:panose1 w:val="020F0502020204030204"/>
-    <w:charset w:val="00"/>
-    <w:family w:val="swiss"/>
-    <w:pitch w:val="variable"/>
-    <w:sig w:usb0="E10002FF" w:usb1="4000ACFF" w:usb2="00000009" w:usb3="00000000" w:csb0="0000019F" w:csb1="00000000"/>
-  </w:font>
-  <w:font w:name="Arial">
-    <w:panose1 w:val="020B0604020202020204"/>
-    <w:charset w:val="00"/>
-    <w:family w:val="swiss"/>
-    <w:pitch w:val="variable"/>
-    <w:sig w:usb0="E0002AFF" w:usb1="C0007843" w:usb2="00000009" w:usb3="00000000" w:csb0="000001FF" w:csb1="00000000"/>
-  </w:font>
-  <w:font w:name="Tahoma">
-    <w:panose1 w:val="020B0604030504040204"/>
-    <w:charset w:val="00"/>
-    <w:family w:val="swiss"/>
-    <w:pitch w:val="variable"/>
-    <w:sig w:usb0="E1002EFF" w:usb1="C000605B" w:usb2="00000029" w:usb3="00000000" w:csb0="000101FF" w:csb1="00000000"/>
-  </w:font>
-  <w:font w:name="Helvetica">
-    <w:panose1 w:val="020B0604020202020204"/>
-    <w:charset w:val="00"/>
-    <w:family w:val="swiss"/>
-    <w:pitch w:val="variable"/>
-    <w:sig w:usb0="E0002AFF" w:usb1="C0007843" w:usb2="00000009" w:usb3="00000000" w:csb0="000001FF" w:csb1="00000000"/>
-  </w:font>
-  <w:font w:name="Garamond">
-    <w:panose1 w:val="02020404030301010803"/>
-    <w:charset w:val="00"/>
-    <w:family w:val="roman"/>
-    <w:pitch w:val="variable"/>
-    <w:sig w:usb0="00000287" w:usb1="00000000" w:usb2="00000000" w:usb3="00000000" w:csb0="0000009F" w:csb1="00000000"/>
-  </w:font>
-  <w:font w:name="Arial Black">
-    <w:panose1 w:val="020B0A04020102020204"/>
-    <w:charset w:val="00"/>
-    <w:family w:val="swiss"/>
-    <w:pitch w:val="variable"/>
-    <w:sig w:usb0="00000287" w:usb1="00000000" w:usb2="00000000" w:usb3="00000000" w:csb0="0000009F" w:csb1="00000000"/>
-  </w:font>
-  <w:font w:name="Cambria">
-    <w:panose1 w:val="02040503050406030204"/>
-    <w:charset w:val="00"/>
-    <w:family w:val="roman"/>
-    <w:pitch w:val="variable"/>
-    <w:sig w:usb0="E00002FF" w:usb1="400004FF" w:usb2="00000000" w:usb3="00000000" w:csb0="0000019F" w:csb1="00000000"/>
-  </w:font>
-</w:fonts>
-</file>
-
-<file path=word/glossary/settings.xml><?xml version="1.0" encoding="utf-8"?>
-<w:settings xmlns:mc="http://schemas.openxmlformats.org/markup-compatibility/2006" xmlns:o="urn:schemas-microsoft-com:office:office" xmlns:r="http://schemas.openxmlformats.org/officeDocument/2006/relationships" xmlns:m="http://schemas.openxmlformats.org/officeDocument/2006/math" xmlns:v="urn:schemas-microsoft-com:vml" xmlns:w10="urn:schemas-microsoft-com:office:word" xmlns:w="http://schemas.openxmlformats.org/wordprocessingml/2006/main" xmlns:w14="http://schemas.microsoft.com/office/word/2010/wordml" xmlns:sl="http://schemas.openxmlformats.org/schemaLibrary/2006/main" mc:Ignorable="w14">
-  <w:view w:val="normal"/>
-  <w:defaultTabStop w:val="720"/>
-  <w:characterSpacingControl w:val="doNotCompress"/>
-  <w:compat>
-    <w:useFELayout/>
-    <w:compatSetting w:name="compatibilityMode" w:uri="http://schemas.microsoft.com/office/word" w:val="14"/>
-    <w:compatSetting w:name="overrideTableStyleFontSizeAndJustification" w:uri="http://schemas.microsoft.com/office/word" w:val="1"/>
-    <w:compatSetting w:name="enableOpenTypeFeatures" w:uri="http://schemas.microsoft.com/office/word" w:val="1"/>
-    <w:compatSetting w:name="doNotFlipMirrorIndents" w:uri="http://schemas.microsoft.com/office/word" w:val="1"/>
-  </w:compat>
-  <w:rsids>
-    <w:rsidRoot w:val="004B4651"/>
-    <w:rsid w:val="004B4651"/>
-  </w:rsids>
-  <m:mathPr>
-    <m:mathFont m:val="Cambria Math"/>
-    <m:brkBin m:val="before"/>
-    <m:brkBinSub m:val="--"/>
-    <m:smallFrac m:val="0"/>
-    <m:dispDef/>
-    <m:lMargin m:val="0"/>
-    <m:rMargin m:val="0"/>
-    <m:defJc m:val="centerGroup"/>
-    <m:wrapIndent m:val="1440"/>
-    <m:intLim m:val="subSup"/>
-    <m:naryLim m:val="undOvr"/>
-  </m:mathPr>
-  <w:themeFontLang w:val="en-US"/>
-  <w:clrSchemeMapping w:bg1="light1" w:t1="dark1" w:bg2="light2" w:t2="dark2" w:accent1="accent1" w:accent2="accent2" w:accent3="accent3" w:accent4="accent4" w:accent5="accent5" w:accent6="accent6" w:hyperlink="hyperlink" w:followedHyperlink="followedHyperlink"/>
-  <w:decimalSymbol w:val="."/>
-  <w:listSeparator w:val=","/>
-</w:settings>
-</file>
-
-<file path=word/glossary/styles.xml><?xml version="1.0" encoding="utf-8"?>
-<w:styles xmlns:mc="http://schemas.openxmlformats.org/markup-compatibility/2006" xmlns:r="http://schemas.openxmlformats.org/officeDocument/2006/relationships" xmlns:w="http://schemas.openxmlformats.org/wordprocessingml/2006/main" xmlns:w14="http://schemas.microsoft.com/office/word/2010/wordml" mc:Ignorable="w14">
+<file path=word/stylesWithEffects.xml><?xml version="1.0" encoding="utf-8"?>
+<w:styles xmlns:wpc="http://schemas.microsoft.com/office/word/2010/wordprocessingCanvas" xmlns:mc="http://schemas.openxmlformats.org/markup-compatibility/2006" xmlns:o="urn:schemas-microsoft-com:office:office" xmlns:r="http://schemas.openxmlformats.org/officeDocument/2006/relationships" xmlns:m="http://schemas.openxmlformats.org/officeDocument/2006/math" xmlns:v="urn:schemas-microsoft-com:vml" xmlns:wp14="http://schemas.microsoft.com/office/word/2010/wordprocessingDrawing" xmlns:wp="http://schemas.openxmlformats.org/drawingml/2006/wordprocessingDrawing" xmlns:w10="urn:schemas-microsoft-com:office:word" xmlns:w="http://schemas.openxmlformats.org/wordprocessingml/2006/main" xmlns:w14="http://schemas.microsoft.com/office/word/2010/wordml" xmlns:wpg="http://schemas.microsoft.com/office/word/2010/wordprocessingGroup" xmlns:wpi="http://schemas.microsoft.com/office/word/2010/wordprocessingInk" xmlns:wne="http://schemas.microsoft.com/office/word/2006/wordml" xmlns:wps="http://schemas.microsoft.com/office/word/2010/wordprocessingShape" mc:Ignorable="w14 wp14">
   <w:docDefaults>
     <w:rPrDefault>
       <w:rPr>
@@ -19842,19 +19718,12 @@
   <w:style w:type="paragraph" w:default="1" w:styleId="Normal">
     <w:name w:val="Normal"/>
     <w:qFormat/>
-    <w:rsid w:val="004B4651"/>
-    <w:rPr>
-      <w:rFonts w:cs="Times New Roman"/>
-      <w:sz w:val="3276"/>
-      <w:szCs w:val="3276"/>
-    </w:rPr>
   </w:style>
   <w:style w:type="character" w:default="1" w:styleId="DefaultParagraphFont">
     <w:name w:val="Default Paragraph Font"/>
     <w:uiPriority w:val="1"/>
     <w:semiHidden/>
     <w:unhideWhenUsed/>
-    <w:rsid w:val="004B4651"/>
   </w:style>
   <w:style w:type="table" w:default="1" w:styleId="TableNormal">
     <w:name w:val="Normal Table"/>
@@ -19877,231 +19746,7 @@
     <w:semiHidden/>
     <w:unhideWhenUsed/>
   </w:style>
-  <w:style w:type="character" w:styleId="PlaceholderText">
-    <w:name w:val="Placeholder Text"/>
-    <w:basedOn w:val="DefaultParagraphFont"/>
-    <w:uiPriority w:val="99"/>
-    <w:semiHidden/>
-    <w:rsid w:val="004B4651"/>
-    <w:rPr>
-      <w:color w:val="808080"/>
-    </w:rPr>
-  </w:style>
 </w:styles>
-</file>
-
-<file path=word/glossary/stylesWithEffects.xml><?xml version="1.0" encoding="utf-8"?>
-<w:styles xmlns:wpc="http://schemas.microsoft.com/office/word/2010/wordprocessingCanvas" xmlns:mc="http://schemas.openxmlformats.org/markup-compatibility/2006" xmlns:o="urn:schemas-microsoft-com:office:office" xmlns:r="http://schemas.openxmlformats.org/officeDocument/2006/relationships" xmlns:m="http://schemas.openxmlformats.org/officeDocument/2006/math" xmlns:v="urn:schemas-microsoft-com:vml" xmlns:wp14="http://schemas.microsoft.com/office/word/2010/wordprocessingDrawing" xmlns:wp="http://schemas.openxmlformats.org/drawingml/2006/wordprocessingDrawing" xmlns:w10="urn:schemas-microsoft-com:office:word" xmlns:w="http://schemas.openxmlformats.org/wordprocessingml/2006/main" xmlns:w14="http://schemas.microsoft.com/office/word/2010/wordml" xmlns:wpg="http://schemas.microsoft.com/office/word/2010/wordprocessingGroup" xmlns:wpi="http://schemas.microsoft.com/office/word/2010/wordprocessingInk" xmlns:wne="http://schemas.microsoft.com/office/word/2006/wordml" xmlns:wps="http://schemas.microsoft.com/office/word/2010/wordprocessingShape" mc:Ignorable="w14 wp14">
-  <w:docDefaults>
-    <w:rPrDefault>
-      <w:rPr>
-        <w:rFonts w:asciiTheme="minorHAnsi" w:eastAsiaTheme="minorEastAsia" w:hAnsiTheme="minorHAnsi" w:cstheme="minorBidi"/>
-        <w:sz w:val="22"/>
-        <w:szCs w:val="22"/>
-        <w:lang w:val="en-US" w:eastAsia="en-US" w:bidi="ar-SA"/>
-      </w:rPr>
-    </w:rPrDefault>
-    <w:pPrDefault>
-      <w:pPr>
-        <w:spacing w:after="200" w:line="276" w:lineRule="auto"/>
-      </w:pPr>
-    </w:pPrDefault>
-  </w:docDefaults>
-  <w:latentStyles w:defLockedState="0" w:defUIPriority="99" w:defSemiHidden="1" w:defUnhideWhenUsed="1" w:defQFormat="0" w:count="267">
-    <w:lsdException w:name="Normal" w:semiHidden="0" w:uiPriority="0" w:unhideWhenUsed="0" w:qFormat="1"/>
-    <w:lsdException w:name="heading 1" w:semiHidden="0" w:uiPriority="9" w:unhideWhenUsed="0" w:qFormat="1"/>
-    <w:lsdException w:name="heading 2" w:uiPriority="9" w:qFormat="1"/>
-    <w:lsdException w:name="heading 3" w:uiPriority="9" w:qFormat="1"/>
-    <w:lsdException w:name="heading 4" w:uiPriority="9" w:qFormat="1"/>
-    <w:lsdException w:name="heading 5" w:uiPriority="9" w:qFormat="1"/>
-    <w:lsdException w:name="heading 6" w:uiPriority="9" w:qFormat="1"/>
-    <w:lsdException w:name="heading 7" w:uiPriority="9" w:qFormat="1"/>
-    <w:lsdException w:name="heading 8" w:uiPriority="9" w:qFormat="1"/>
-    <w:lsdException w:name="heading 9" w:uiPriority="9" w:qFormat="1"/>
-    <w:lsdException w:name="toc 1" w:uiPriority="39"/>
-    <w:lsdException w:name="toc 2" w:uiPriority="39"/>
-    <w:lsdException w:name="toc 3" w:uiPriority="39"/>
-    <w:lsdException w:name="toc 4" w:uiPriority="39"/>
-    <w:lsdException w:name="toc 5" w:uiPriority="39"/>
-    <w:lsdException w:name="toc 6" w:uiPriority="39"/>
-    <w:lsdException w:name="toc 7" w:uiPriority="39"/>
-    <w:lsdException w:name="toc 8" w:uiPriority="39"/>
-    <w:lsdException w:name="toc 9" w:uiPriority="39"/>
-    <w:lsdException w:name="caption" w:uiPriority="35" w:qFormat="1"/>
-    <w:lsdException w:name="Title" w:semiHidden="0" w:uiPriority="10" w:unhideWhenUsed="0" w:qFormat="1"/>
-    <w:lsdException w:name="Default Paragraph Font" w:uiPriority="1"/>
-    <w:lsdException w:name="Subtitle" w:semiHidden="0" w:uiPriority="11" w:unhideWhenUsed="0" w:qFormat="1"/>
-    <w:lsdException w:name="Strong" w:semiHidden="0" w:uiPriority="22" w:unhideWhenUsed="0" w:qFormat="1"/>
-    <w:lsdException w:name="Emphasis" w:semiHidden="0" w:uiPriority="20" w:unhideWhenUsed="0" w:qFormat="1"/>
-    <w:lsdException w:name="Table Grid" w:semiHidden="0" w:uiPriority="59" w:unhideWhenUsed="0"/>
-    <w:lsdException w:name="Placeholder Text" w:unhideWhenUsed="0"/>
-    <w:lsdException w:name="No Spacing" w:semiHidden="0" w:uiPriority="1" w:unhideWhenUsed="0" w:qFormat="1"/>
-    <w:lsdException w:name="Light Shading" w:semiHidden="0" w:uiPriority="60" w:unhideWhenUsed="0"/>
-    <w:lsdException w:name="Light List" w:semiHidden="0" w:uiPriority="61" w:unhideWhenUsed="0"/>
-    <w:lsdException w:name="Light Grid" w:semiHidden="0" w:uiPriority="62" w:unhideWhenUsed="0"/>
-    <w:lsdException w:name="Medium Shading 1" w:semiHidden="0" w:uiPriority="63" w:unhideWhenUsed="0"/>
-    <w:lsdException w:name="Medium Shading 2" w:semiHidden="0" w:uiPriority="64" w:unhideWhenUsed="0"/>
-    <w:lsdException w:name="Medium List 1" w:semiHidden="0" w:uiPriority="65" w:unhideWhenUsed="0"/>
-    <w:lsdException w:name="Medium List 2" w:semiHidden="0" w:uiPriority="66" w:unhideWhenUsed="0"/>
-    <w:lsdException w:name="Medium Grid 1" w:semiHidden="0" w:uiPriority="67" w:unhideWhenUsed="0"/>
-    <w:lsdException w:name="Medium Grid 2" w:semiHidden="0" w:uiPriority="68" w:unhideWhenUsed="0"/>
-    <w:lsdException w:name="Medium Grid 3" w:semiHidden="0" w:uiPriority="69" w:unhideWhenUsed="0"/>
-    <w:lsdException w:name="Dark List" w:semiHidden="0" w:uiPriority="70" w:unhideWhenUsed="0"/>
-    <w:lsdException w:name="Colorful Shading" w:semiHidden="0" w:uiPriority="71" w:unhideWhenUsed="0"/>
-    <w:lsdException w:name="Colorful List" w:semiHidden="0" w:uiPriority="72" w:unhideWhenUsed="0"/>
-    <w:lsdException w:name="Colorful Grid" w:semiHidden="0" w:uiPriority="73" w:unhideWhenUsed="0"/>
-    <w:lsdException w:name="Light Shading Accent 1" w:semiHidden="0" w:uiPriority="60" w:unhideWhenUsed="0"/>
-    <w:lsdException w:name="Light List Accent 1" w:semiHidden="0" w:uiPriority="61" w:unhideWhenUsed="0"/>
-    <w:lsdException w:name="Light Grid Accent 1" w:semiHidden="0" w:uiPriority="62" w:unhideWhenUsed="0"/>
-    <w:lsdException w:name="Medium Shading 1 Accent 1" w:semiHidden="0" w:uiPriority="63" w:unhideWhenUsed="0"/>
-    <w:lsdException w:name="Medium Shading 2 Accent 1" w:semiHidden="0" w:uiPriority="64" w:unhideWhenUsed="0"/>
-    <w:lsdException w:name="Medium List 1 Accent 1" w:semiHidden="0" w:uiPriority="65" w:unhideWhenUsed="0"/>
-    <w:lsdException w:name="Revision" w:unhideWhenUsed="0"/>
-    <w:lsdException w:name="List Paragraph" w:semiHidden="0" w:uiPriority="34" w:unhideWhenUsed="0" w:qFormat="1"/>
-    <w:lsdException w:name="Quote" w:semiHidden="0" w:uiPriority="29" w:unhideWhenUsed="0" w:qFormat="1"/>
-    <w:lsdException w:name="Intense Quote" w:semiHidden="0" w:uiPriority="30" w:unhideWhenUsed="0" w:qFormat="1"/>
-    <w:lsdException w:name="Medium List 2 Accent 1" w:semiHidden="0" w:uiPriority="66" w:unhideWhenUsed="0"/>
-    <w:lsdException w:name="Medium Grid 1 Accent 1" w:semiHidden="0" w:uiPriority="67" w:unhideWhenUsed="0"/>
-    <w:lsdException w:name="Medium Grid 2 Accent 1" w:semiHidden="0" w:uiPriority="68" w:unhideWhenUsed="0"/>
-    <w:lsdException w:name="Medium Grid 3 Accent 1" w:semiHidden="0" w:uiPriority="69" w:unhideWhenUsed="0"/>
-    <w:lsdException w:name="Dark List Accent 1" w:semiHidden="0" w:uiPriority="70" w:unhideWhenUsed="0"/>
-    <w:lsdException w:name="Colorful Shading Accent 1" w:semiHidden="0" w:uiPriority="71" w:unhideWhenUsed="0"/>
-    <w:lsdException w:name="Colorful List Accent 1" w:semiHidden="0" w:uiPriority="72" w:unhideWhenUsed="0"/>
-    <w:lsdException w:name="Colorful Grid Accent 1" w:semiHidden="0" w:uiPriority="73" w:unhideWhenUsed="0"/>
-    <w:lsdException w:name="Light Shading Accent 2" w:semiHidden="0" w:uiPriority="60" w:unhideWhenUsed="0"/>
-    <w:lsdException w:name="Light List Accent 2" w:semiHidden="0" w:uiPriority="61" w:unhideWhenUsed="0"/>
-    <w:lsdException w:name="Light Grid Accent 2" w:semiHidden="0" w:uiPriority="62" w:unhideWhenUsed="0"/>
-    <w:lsdException w:name="Medium Shading 1 Accent 2" w:semiHidden="0" w:uiPriority="63" w:unhideWhenUsed="0"/>
-    <w:lsdException w:name="Medium Shading 2 Accent 2" w:semiHidden="0" w:uiPriority="64" w:unhideWhenUsed="0"/>
-    <w:lsdException w:name="Medium List 1 Accent 2" w:semiHidden="0" w:uiPriority="65" w:unhideWhenUsed="0"/>
-    <w:lsdException w:name="Medium List 2 Accent 2" w:semiHidden="0" w:uiPriority="66" w:unhideWhenUsed="0"/>
-    <w:lsdException w:name="Medium Grid 1 Accent 2" w:semiHidden="0" w:uiPriority="67" w:unhideWhenUsed="0"/>
-    <w:lsdException w:name="Medium Grid 2 Accent 2" w:semiHidden="0" w:uiPriority="68" w:unhideWhenUsed="0"/>
-    <w:lsdException w:name="Medium Grid 3 Accent 2" w:semiHidden="0" w:uiPriority="69" w:unhideWhenUsed="0"/>
-    <w:lsdException w:name="Dark List Accent 2" w:semiHidden="0" w:uiPriority="70" w:unhideWhenUsed="0"/>
-    <w:lsdException w:name="Colorful Shading Accent 2" w:semiHidden="0" w:uiPriority="71" w:unhideWhenUsed="0"/>
-    <w:lsdException w:name="Colorful List Accent 2" w:semiHidden="0" w:uiPriority="72" w:unhideWhenUsed="0"/>
-    <w:lsdException w:name="Colorful Grid Accent 2" w:semiHidden="0" w:uiPriority="73" w:unhideWhenUsed="0"/>
-    <w:lsdException w:name="Light Shading Accent 3" w:semiHidden="0" w:uiPriority="60" w:unhideWhenUsed="0"/>
-    <w:lsdException w:name="Light List Accent 3" w:semiHidden="0" w:uiPriority="61" w:unhideWhenUsed="0"/>
-    <w:lsdException w:name="Light Grid Accent 3" w:semiHidden="0" w:uiPriority="62" w:unhideWhenUsed="0"/>
-    <w:lsdException w:name="Medium Shading 1 Accent 3" w:semiHidden="0" w:uiPriority="63" w:unhideWhenUsed="0"/>
-    <w:lsdException w:name="Medium Shading 2 Accent 3" w:semiHidden="0" w:uiPriority="64" w:unhideWhenUsed="0"/>
-    <w:lsdException w:name="Medium List 1 Accent 3" w:semiHidden="0" w:uiPriority="65" w:unhideWhenUsed="0"/>
-    <w:lsdException w:name="Medium List 2 Accent 3" w:semiHidden="0" w:uiPriority="66" w:unhideWhenUsed="0"/>
-    <w:lsdException w:name="Medium Grid 1 Accent 3" w:semiHidden="0" w:uiPriority="67" w:unhideWhenUsed="0"/>
-    <w:lsdException w:name="Medium Grid 2 Accent 3" w:semiHidden="0" w:uiPriority="68" w:unhideWhenUsed="0"/>
-    <w:lsdException w:name="Medium Grid 3 Accent 3" w:semiHidden="0" w:uiPriority="69" w:unhideWhenUsed="0"/>
-    <w:lsdException w:name="Dark List Accent 3" w:semiHidden="0" w:uiPriority="70" w:unhideWhenUsed="0"/>
-    <w:lsdException w:name="Colorful Shading Accent 3" w:semiHidden="0" w:uiPriority="71" w:unhideWhenUsed="0"/>
-    <w:lsdException w:name="Colorful List Accent 3" w:semiHidden="0" w:uiPriority="72" w:unhideWhenUsed="0"/>
-    <w:lsdException w:name="Colorful Grid Accent 3" w:semiHidden="0" w:uiPriority="73" w:unhideWhenUsed="0"/>
-    <w:lsdException w:name="Light Shading Accent 4" w:semiHidden="0" w:uiPriority="60" w:unhideWhenUsed="0"/>
-    <w:lsdException w:name="Light List Accent 4" w:semiHidden="0" w:uiPriority="61" w:unhideWhenUsed="0"/>
-    <w:lsdException w:name="Light Grid Accent 4" w:semiHidden="0" w:uiPriority="62" w:unhideWhenUsed="0"/>
-    <w:lsdException w:name="Medium Shading 1 Accent 4" w:semiHidden="0" w:uiPriority="63" w:unhideWhenUsed="0"/>
-    <w:lsdException w:name="Medium Shading 2 Accent 4" w:semiHidden="0" w:uiPriority="64" w:unhideWhenUsed="0"/>
-    <w:lsdException w:name="Medium List 1 Accent 4" w:semiHidden="0" w:uiPriority="65" w:unhideWhenUsed="0"/>
-    <w:lsdException w:name="Medium List 2 Accent 4" w:semiHidden="0" w:uiPriority="66" w:unhideWhenUsed="0"/>
-    <w:lsdException w:name="Medium Grid 1 Accent 4" w:semiHidden="0" w:uiPriority="67" w:unhideWhenUsed="0"/>
-    <w:lsdException w:name="Medium Grid 2 Accent 4" w:semiHidden="0" w:uiPriority="68" w:unhideWhenUsed="0"/>
-    <w:lsdException w:name="Medium Grid 3 Accent 4" w:semiHidden="0" w:uiPriority="69" w:unhideWhenUsed="0"/>
-    <w:lsdException w:name="Dark List Accent 4" w:semiHidden="0" w:uiPriority="70" w:unhideWhenUsed="0"/>
-    <w:lsdException w:name="Colorful Shading Accent 4" w:semiHidden="0" w:uiPriority="71" w:unhideWhenUsed="0"/>
-    <w:lsdException w:name="Colorful List Accent 4" w:semiHidden="0" w:uiPriority="72" w:unhideWhenUsed="0"/>
-    <w:lsdException w:name="Colorful Grid Accent 4" w:semiHidden="0" w:uiPriority="73" w:unhideWhenUsed="0"/>
-    <w:lsdException w:name="Light Shading Accent 5" w:semiHidden="0" w:uiPriority="60" w:unhideWhenUsed="0"/>
-    <w:lsdException w:name="Light List Accent 5" w:semiHidden="0" w:uiPriority="61" w:unhideWhenUsed="0"/>
-    <w:lsdException w:name="Light Grid Accent 5" w:semiHidden="0" w:uiPriority="62" w:unhideWhenUsed="0"/>
-    <w:lsdException w:name="Medium Shading 1 Accent 5" w:semiHidden="0" w:uiPriority="63" w:unhideWhenUsed="0"/>
-    <w:lsdException w:name="Medium Shading 2 Accent 5" w:semiHidden="0" w:uiPriority="64" w:unhideWhenUsed="0"/>
-    <w:lsdException w:name="Medium List 1 Accent 5" w:semiHidden="0" w:uiPriority="65" w:unhideWhenUsed="0"/>
-    <w:lsdException w:name="Medium List 2 Accent 5" w:semiHidden="0" w:uiPriority="66" w:unhideWhenUsed="0"/>
-    <w:lsdException w:name="Medium Grid 1 Accent 5" w:semiHidden="0" w:uiPriority="67" w:unhideWhenUsed="0"/>
-    <w:lsdException w:name="Medium Grid 2 Accent 5" w:semiHidden="0" w:uiPriority="68" w:unhideWhenUsed="0"/>
-    <w:lsdException w:name="Medium Grid 3 Accent 5" w:semiHidden="0" w:uiPriority="69" w:unhideWhenUsed="0"/>
-    <w:lsdException w:name="Dark List Accent 5" w:semiHidden="0" w:uiPriority="70" w:unhideWhenUsed="0"/>
-    <w:lsdException w:name="Colorful Shading Accent 5" w:semiHidden="0" w:uiPriority="71" w:unhideWhenUsed="0"/>
-    <w:lsdException w:name="Colorful List Accent 5" w:semiHidden="0" w:uiPriority="72" w:unhideWhenUsed="0"/>
-    <w:lsdException w:name="Colorful Grid Accent 5" w:semiHidden="0" w:uiPriority="73" w:unhideWhenUsed="0"/>
-    <w:lsdException w:name="Light Shading Accent 6" w:semiHidden="0" w:uiPriority="60" w:unhideWhenUsed="0"/>
-    <w:lsdException w:name="Light List Accent 6" w:semiHidden="0" w:uiPriority="61" w:unhideWhenUsed="0"/>
-    <w:lsdException w:name="Light Grid Accent 6" w:semiHidden="0" w:uiPriority="62" w:unhideWhenUsed="0"/>
-    <w:lsdException w:name="Medium Shading 1 Accent 6" w:semiHidden="0" w:uiPriority="63" w:unhideWhenUsed="0"/>
-    <w:lsdException w:name="Medium Shading 2 Accent 6" w:semiHidden="0" w:uiPriority="64" w:unhideWhenUsed="0"/>
-    <w:lsdException w:name="Medium List 1 Accent 6" w:semiHidden="0" w:uiPriority="65" w:unhideWhenUsed="0"/>
-    <w:lsdException w:name="Medium List 2 Accent 6" w:semiHidden="0" w:uiPriority="66" w:unhideWhenUsed="0"/>
-    <w:lsdException w:name="Medium Grid 1 Accent 6" w:semiHidden="0" w:uiPriority="67" w:unhideWhenUsed="0"/>
-    <w:lsdException w:name="Medium Grid 2 Accent 6" w:semiHidden="0" w:uiPriority="68" w:unhideWhenUsed="0"/>
-    <w:lsdException w:name="Medium Grid 3 Accent 6" w:semiHidden="0" w:uiPriority="69" w:unhideWhenUsed="0"/>
-    <w:lsdException w:name="Dark List Accent 6" w:semiHidden="0" w:uiPriority="70" w:unhideWhenUsed="0"/>
-    <w:lsdException w:name="Colorful Shading Accent 6" w:semiHidden="0" w:uiPriority="71" w:unhideWhenUsed="0"/>
-    <w:lsdException w:name="Colorful List Accent 6" w:semiHidden="0" w:uiPriority="72" w:unhideWhenUsed="0"/>
-    <w:lsdException w:name="Colorful Grid Accent 6" w:semiHidden="0" w:uiPriority="73" w:unhideWhenUsed="0"/>
-    <w:lsdException w:name="Subtle Emphasis" w:semiHidden="0" w:uiPriority="19" w:unhideWhenUsed="0" w:qFormat="1"/>
-    <w:lsdException w:name="Intense Emphasis" w:semiHidden="0" w:uiPriority="21" w:unhideWhenUsed="0" w:qFormat="1"/>
-    <w:lsdException w:name="Subtle Reference" w:semiHidden="0" w:uiPriority="31" w:unhideWhenUsed="0" w:qFormat="1"/>
-    <w:lsdException w:name="Intense Reference" w:semiHidden="0" w:uiPriority="32" w:unhideWhenUsed="0" w:qFormat="1"/>
-    <w:lsdException w:name="Book Title" w:semiHidden="0" w:uiPriority="33" w:unhideWhenUsed="0" w:qFormat="1"/>
-    <w:lsdException w:name="Bibliography" w:uiPriority="37"/>
-    <w:lsdException w:name="TOC Heading" w:uiPriority="39" w:qFormat="1"/>
-  </w:latentStyles>
-  <w:style w:type="paragraph" w:default="1" w:styleId="Normal">
-    <w:name w:val="Normal"/>
-    <w:qFormat/>
-    <w:rsid w:val="004B4651"/>
-    <w:rPr>
-      <w:rFonts w:cs="Times New Roman"/>
-      <w:sz w:val="3276"/>
-      <w:szCs w:val="3276"/>
-    </w:rPr>
-  </w:style>
-  <w:style w:type="character" w:default="1" w:styleId="DefaultParagraphFont">
-    <w:name w:val="Default Paragraph Font"/>
-    <w:uiPriority w:val="1"/>
-    <w:semiHidden/>
-    <w:unhideWhenUsed/>
-    <w:rsid w:val="004B4651"/>
-  </w:style>
-  <w:style w:type="table" w:default="1" w:styleId="TableNormal">
-    <w:name w:val="Normal Table"/>
-    <w:uiPriority w:val="99"/>
-    <w:semiHidden/>
-    <w:unhideWhenUsed/>
-    <w:tblPr>
-      <w:tblInd w:w="0" w:type="dxa"/>
-      <w:tblCellMar>
-        <w:top w:w="0" w:type="dxa"/>
-        <w:left w:w="108" w:type="dxa"/>
-        <w:bottom w:w="0" w:type="dxa"/>
-        <w:right w:w="108" w:type="dxa"/>
-      </w:tblCellMar>
-    </w:tblPr>
-  </w:style>
-  <w:style w:type="numbering" w:default="1" w:styleId="NoList">
-    <w:name w:val="No List"/>
-    <w:uiPriority w:val="99"/>
-    <w:semiHidden/>
-    <w:unhideWhenUsed/>
-  </w:style>
-  <w:style w:type="character" w:styleId="PlaceholderText">
-    <w:name w:val="Placeholder Text"/>
-    <w:basedOn w:val="DefaultParagraphFont"/>
-    <w:uiPriority w:val="99"/>
-    <w:semiHidden/>
-    <w:rsid w:val="004B4651"/>
-    <w:rPr>
-      <w:color w:val="808080"/>
-    </w:rPr>
-  </w:style>
-</w:styles>
-</file>
-
-<file path=word/glossary/webSettings.xml><?xml version="1.0" encoding="utf-8"?>
-<w:webSettings xmlns:mc="http://schemas.openxmlformats.org/markup-compatibility/2006" xmlns:r="http://schemas.openxmlformats.org/officeDocument/2006/relationships" xmlns:w="http://schemas.openxmlformats.org/wordprocessingml/2006/main" xmlns:w14="http://schemas.microsoft.com/office/word/2010/wordml" mc:Ignorable="w14">
-  <w:optimizeForBrowser/>
-  <w:allowPNG/>
-</w:webSettings>
 </file>
 
 <file path=word/theme/theme1.xml><?xml version="1.0" encoding="utf-8"?>
@@ -20394,7 +20039,7 @@
 </file>
 
 <file path=customXml/itemProps1.xml><?xml version="1.0" encoding="utf-8"?>
-<ds:datastoreItem xmlns:ds="http://schemas.openxmlformats.org/officeDocument/2006/customXml" ds:itemID="{FD4E2709-98D0-40E4-95C7-3DCAAA11FC3A}">
+<ds:datastoreItem xmlns:ds="http://schemas.openxmlformats.org/officeDocument/2006/customXml" ds:itemID="{E70DCAB3-5A74-4D22-B9F8-B2FB919F3B0E}">
   <ds:schemaRefs>
     <ds:schemaRef ds:uri="http://schemas.openxmlformats.org/officeDocument/2006/bibliography"/>
   </ds:schemaRefs>

</xml_diff>

<commit_message>
Added description of end-user types
</commit_message>
<xml_diff>
--- a/SCMF.docx
+++ b/SCMF.docx
@@ -6982,7 +6982,7 @@
           <v:shape id="_x0000_i1040" type="#_x0000_t75" style="width:394.5pt;height:190.5pt" o:ole="">
             <v:imagedata r:id="rId18" o:title=""/>
           </v:shape>
-          <o:OLEObject Type="Embed" ProgID="Visio.Drawing.11" ShapeID="_x0000_i1040" DrawAspect="Content" ObjectID="_1439471373" r:id="rId19"/>
+          <o:OLEObject Type="Embed" ProgID="Visio.Drawing.11" ShapeID="_x0000_i1040" DrawAspect="Content" ObjectID="_1439653835" r:id="rId19"/>
         </w:object>
       </w:r>
     </w:p>
@@ -7162,7 +7162,7 @@
           <v:shape id="_x0000_i1025" type="#_x0000_t75" style="width:350.25pt;height:108pt" o:ole="">
             <v:imagedata r:id="rId20" o:title=""/>
           </v:shape>
-          <o:OLEObject Type="Embed" ProgID="Visio.Drawing.11" ShapeID="_x0000_i1025" DrawAspect="Content" ObjectID="_1439471374" r:id="rId21"/>
+          <o:OLEObject Type="Embed" ProgID="Visio.Drawing.11" ShapeID="_x0000_i1025" DrawAspect="Content" ObjectID="_1439653836" r:id="rId21"/>
         </w:object>
       </w:r>
     </w:p>
@@ -7387,7 +7387,7 @@
           <v:shape id="_x0000_i1026" type="#_x0000_t75" style="width:416.25pt;height:213.75pt" o:ole="">
             <v:imagedata r:id="rId22" o:title=""/>
           </v:shape>
-          <o:OLEObject Type="Embed" ProgID="Visio.Drawing.11" ShapeID="_x0000_i1026" DrawAspect="Content" ObjectID="_1439471375" r:id="rId23"/>
+          <o:OLEObject Type="Embed" ProgID="Visio.Drawing.11" ShapeID="_x0000_i1026" DrawAspect="Content" ObjectID="_1439653837" r:id="rId23"/>
         </w:object>
       </w:r>
     </w:p>
@@ -7918,8 +7918,6 @@
           </wp:inline>
         </w:drawing>
       </w:r>
-      <w:bookmarkStart w:id="12" w:name="_GoBack"/>
-      <w:bookmarkEnd w:id="12"/>
     </w:p>
     <w:p>
       <w:pPr>
@@ -7929,7 +7927,7 @@
           <w:i/>
         </w:rPr>
       </w:pPr>
-      <w:bookmarkStart w:id="13" w:name="_Ref320196277"/>
+      <w:bookmarkStart w:id="12" w:name="_Ref320196277"/>
       <w:r>
         <w:t xml:space="preserve">Picture </w:t>
       </w:r>
@@ -7951,7 +7949,7 @@
       <w:r>
         <w:fldChar w:fldCharType="end"/>
       </w:r>
-      <w:bookmarkEnd w:id="13"/>
+      <w:bookmarkEnd w:id="12"/>
     </w:p>
     <w:p>
       <w:pPr>
@@ -8127,7 +8125,13 @@
         <w:t xml:space="preserve"> </w:t>
       </w:r>
       <w:r>
-        <w:t xml:space="preserve">– stage of software development process producing set artifacts referenced by specific </w:t>
+        <w:t>– stage of software development process producing set</w:t>
+      </w:r>
+      <w:r>
+        <w:t xml:space="preserve"> of</w:t>
+      </w:r>
+      <w:r>
+        <w:t xml:space="preserve"> artifacts referenced by specific </w:t>
       </w:r>
       <w:r>
         <w:rPr>
@@ -8981,17 +8985,17 @@
           <w:numId w:val="11"/>
         </w:numPr>
       </w:pPr>
-      <w:bookmarkStart w:id="14" w:name="_Ref320117936"/>
-      <w:bookmarkStart w:id="15" w:name="_Toc320787485"/>
-      <w:bookmarkStart w:id="16" w:name="_Toc320811403"/>
-      <w:bookmarkStart w:id="17" w:name="_Toc324118149"/>
+      <w:bookmarkStart w:id="13" w:name="_Ref320117936"/>
+      <w:bookmarkStart w:id="14" w:name="_Toc320787485"/>
+      <w:bookmarkStart w:id="15" w:name="_Toc320811403"/>
+      <w:bookmarkStart w:id="16" w:name="_Toc324118149"/>
       <w:r>
         <w:t>Major version number incrementing rules</w:t>
       </w:r>
+      <w:bookmarkEnd w:id="13"/>
       <w:bookmarkEnd w:id="14"/>
       <w:bookmarkEnd w:id="15"/>
       <w:bookmarkEnd w:id="16"/>
-      <w:bookmarkEnd w:id="17"/>
     </w:p>
     <w:p>
       <w:pPr>
@@ -9437,19 +9441,19 @@
           <w:numId w:val="11"/>
         </w:numPr>
       </w:pPr>
-      <w:bookmarkStart w:id="18" w:name="_Ref320290142"/>
-      <w:bookmarkStart w:id="19" w:name="_Toc320787486"/>
-      <w:bookmarkStart w:id="20" w:name="_Toc320811404"/>
-      <w:bookmarkStart w:id="21" w:name="_Toc324118150"/>
-      <w:bookmarkStart w:id="22" w:name="_Ref320201352"/>
+      <w:bookmarkStart w:id="17" w:name="_Ref320290142"/>
+      <w:bookmarkStart w:id="18" w:name="_Toc320787486"/>
+      <w:bookmarkStart w:id="19" w:name="_Toc320811404"/>
+      <w:bookmarkStart w:id="20" w:name="_Toc324118150"/>
+      <w:bookmarkStart w:id="21" w:name="_Ref320201352"/>
       <w:r>
         <w:lastRenderedPageBreak/>
         <w:t>Release version number incrementing rules</w:t>
       </w:r>
+      <w:bookmarkEnd w:id="17"/>
       <w:bookmarkEnd w:id="18"/>
       <w:bookmarkEnd w:id="19"/>
       <w:bookmarkEnd w:id="20"/>
-      <w:bookmarkEnd w:id="21"/>
     </w:p>
     <w:p>
       <w:pPr>
@@ -9549,17 +9553,17 @@
           <w:numId w:val="11"/>
         </w:numPr>
       </w:pPr>
-      <w:bookmarkStart w:id="23" w:name="_Ref320528133"/>
-      <w:bookmarkStart w:id="24" w:name="_Toc320787487"/>
-      <w:bookmarkStart w:id="25" w:name="_Toc320811405"/>
-      <w:bookmarkStart w:id="26" w:name="_Toc324118151"/>
+      <w:bookmarkStart w:id="22" w:name="_Ref320528133"/>
+      <w:bookmarkStart w:id="23" w:name="_Toc320787487"/>
+      <w:bookmarkStart w:id="24" w:name="_Toc320811405"/>
+      <w:bookmarkStart w:id="25" w:name="_Toc324118151"/>
       <w:r>
         <w:t>Build version number incrementing rules</w:t>
       </w:r>
+      <w:bookmarkEnd w:id="22"/>
       <w:bookmarkEnd w:id="23"/>
       <w:bookmarkEnd w:id="24"/>
       <w:bookmarkEnd w:id="25"/>
-      <w:bookmarkEnd w:id="26"/>
     </w:p>
     <w:p>
       <w:pPr>
@@ -9678,15 +9682,15 @@
           <w:numId w:val="11"/>
         </w:numPr>
       </w:pPr>
-      <w:bookmarkStart w:id="27" w:name="_Toc320787488"/>
-      <w:bookmarkStart w:id="28" w:name="_Toc320811406"/>
-      <w:bookmarkStart w:id="29" w:name="_Toc324118152"/>
+      <w:bookmarkStart w:id="26" w:name="_Toc320787488"/>
+      <w:bookmarkStart w:id="27" w:name="_Toc320811406"/>
+      <w:bookmarkStart w:id="28" w:name="_Toc324118152"/>
       <w:r>
         <w:t>Integration version number incrementing rules</w:t>
       </w:r>
+      <w:bookmarkEnd w:id="26"/>
       <w:bookmarkEnd w:id="27"/>
       <w:bookmarkEnd w:id="28"/>
-      <w:bookmarkEnd w:id="29"/>
     </w:p>
     <w:p>
       <w:pPr>
@@ -9733,16 +9737,17 @@
           <w:numId w:val="11"/>
         </w:numPr>
       </w:pPr>
-      <w:bookmarkStart w:id="30" w:name="_Toc320787489"/>
-      <w:bookmarkStart w:id="31" w:name="_Toc320811407"/>
-      <w:bookmarkStart w:id="32" w:name="_Toc324118153"/>
+      <w:bookmarkStart w:id="29" w:name="_Toc320787489"/>
+      <w:bookmarkStart w:id="30" w:name="_Toc320811407"/>
+      <w:bookmarkStart w:id="31" w:name="_Toc324118153"/>
+      <w:bookmarkStart w:id="32" w:name="_GoBack"/>
       <w:r>
         <w:t>Maturity levels</w:t>
       </w:r>
-      <w:bookmarkEnd w:id="22"/>
+      <w:bookmarkEnd w:id="21"/>
+      <w:bookmarkEnd w:id="29"/>
       <w:bookmarkEnd w:id="30"/>
       <w:bookmarkEnd w:id="31"/>
-      <w:bookmarkEnd w:id="32"/>
     </w:p>
     <w:p>
       <w:pPr>
@@ -10171,6 +10176,7 @@
       <w:bookmarkStart w:id="34" w:name="_Toc320787490"/>
       <w:bookmarkStart w:id="35" w:name="_Toc320811408"/>
       <w:bookmarkStart w:id="36" w:name="_Toc324118154"/>
+      <w:bookmarkEnd w:id="32"/>
       <w:r>
         <w:t>Version numbering approach</w:t>
       </w:r>
@@ -10850,7 +10856,7 @@
           <v:shape id="_x0000_i1027" type="#_x0000_t75" style="width:354.75pt;height:108.75pt" o:ole="">
             <v:imagedata r:id="rId26" o:title=""/>
           </v:shape>
-          <o:OLEObject Type="Embed" ProgID="Visio.Drawing.11" ShapeID="_x0000_i1027" DrawAspect="Content" ObjectID="_1439471376" r:id="rId27"/>
+          <o:OLEObject Type="Embed" ProgID="Visio.Drawing.11" ShapeID="_x0000_i1027" DrawAspect="Content" ObjectID="_1439653838" r:id="rId27"/>
         </w:object>
       </w:r>
       <w:r>
@@ -11681,7 +11687,7 @@
           <v:shape id="_x0000_i1028" type="#_x0000_t75" style="width:353.25pt;height:181.5pt" o:ole="">
             <v:imagedata r:id="rId29" o:title=""/>
           </v:shape>
-          <o:OLEObject Type="Embed" ProgID="Visio.Drawing.11" ShapeID="_x0000_i1028" DrawAspect="Content" ObjectID="_1439471377" r:id="rId30"/>
+          <o:OLEObject Type="Embed" ProgID="Visio.Drawing.11" ShapeID="_x0000_i1028" DrawAspect="Content" ObjectID="_1439653839" r:id="rId30"/>
         </w:object>
       </w:r>
     </w:p>
@@ -13323,7 +13329,7 @@
           <v:shape id="_x0000_i1029" type="#_x0000_t75" style="width:480pt;height:132.75pt" o:ole="">
             <v:imagedata r:id="rId33" o:title=""/>
           </v:shape>
-          <o:OLEObject Type="Embed" ProgID="Visio.Drawing.11" ShapeID="_x0000_i1029" DrawAspect="Content" ObjectID="_1439471378" r:id="rId34"/>
+          <o:OLEObject Type="Embed" ProgID="Visio.Drawing.11" ShapeID="_x0000_i1029" DrawAspect="Content" ObjectID="_1439653840" r:id="rId34"/>
         </w:object>
       </w:r>
       <w:r>
@@ -13470,7 +13476,7 @@
           <v:shape id="_x0000_i1030" type="#_x0000_t75" style="width:480pt;height:184.5pt" o:ole="">
             <v:imagedata r:id="rId35" o:title=""/>
           </v:shape>
-          <o:OLEObject Type="Embed" ProgID="Visio.Drawing.11" ShapeID="_x0000_i1030" DrawAspect="Content" ObjectID="_1439471379" r:id="rId36"/>
+          <o:OLEObject Type="Embed" ProgID="Visio.Drawing.11" ShapeID="_x0000_i1030" DrawAspect="Content" ObjectID="_1439653841" r:id="rId36"/>
         </w:object>
       </w:r>
       <w:r>
@@ -13539,7 +13545,7 @@
           <v:shape id="_x0000_i1031" type="#_x0000_t75" style="width:315pt;height:90pt" o:ole="" o:allowoverlap="f">
             <v:imagedata r:id="rId37" o:title=""/>
           </v:shape>
-          <o:OLEObject Type="Embed" ProgID="Excel.Sheet.12" ShapeID="_x0000_i1031" DrawAspect="Content" ObjectID="_1439471380" r:id="rId38"/>
+          <o:OLEObject Type="Embed" ProgID="Excel.Sheet.12" ShapeID="_x0000_i1031" DrawAspect="Content" ObjectID="_1439653842" r:id="rId38"/>
         </w:object>
       </w:r>
     </w:p>
@@ -13643,7 +13649,7 @@
           <v:shape id="_x0000_i1032" type="#_x0000_t75" style="width:320.25pt;height:91.5pt" o:ole="" o:allowoverlap="f">
             <v:imagedata r:id="rId39" o:title=""/>
           </v:shape>
-          <o:OLEObject Type="Embed" ProgID="Excel.Sheet.12" ShapeID="_x0000_i1032" DrawAspect="Content" ObjectID="_1439471381" r:id="rId40"/>
+          <o:OLEObject Type="Embed" ProgID="Excel.Sheet.12" ShapeID="_x0000_i1032" DrawAspect="Content" ObjectID="_1439653843" r:id="rId40"/>
         </w:object>
       </w:r>
     </w:p>
@@ -13714,7 +13720,7 @@
           <v:shape id="_x0000_i1033" type="#_x0000_t75" style="width:320.25pt;height:91.5pt" o:ole="" o:allowoverlap="f">
             <v:imagedata r:id="rId41" o:title=""/>
           </v:shape>
-          <o:OLEObject Type="Embed" ProgID="Excel.Sheet.12" ShapeID="_x0000_i1033" DrawAspect="Content" ObjectID="_1439471382" r:id="rId42"/>
+          <o:OLEObject Type="Embed" ProgID="Excel.Sheet.12" ShapeID="_x0000_i1033" DrawAspect="Content" ObjectID="_1439653844" r:id="rId42"/>
         </w:object>
       </w:r>
     </w:p>
@@ -13798,7 +13804,7 @@
           <v:shape id="_x0000_i1034" type="#_x0000_t75" style="width:320.25pt;height:91.5pt" o:ole="" o:allowoverlap="f">
             <v:imagedata r:id="rId43" o:title=""/>
           </v:shape>
-          <o:OLEObject Type="Embed" ProgID="Excel.Sheet.12" ShapeID="_x0000_i1034" DrawAspect="Content" ObjectID="_1439471383" r:id="rId44"/>
+          <o:OLEObject Type="Embed" ProgID="Excel.Sheet.12" ShapeID="_x0000_i1034" DrawAspect="Content" ObjectID="_1439653845" r:id="rId44"/>
         </w:object>
       </w:r>
     </w:p>
@@ -13869,7 +13875,7 @@
           <v:shape id="_x0000_i1035" type="#_x0000_t75" style="width:320.25pt;height:91.5pt" o:ole="" o:allowoverlap="f">
             <v:imagedata r:id="rId45" o:title=""/>
           </v:shape>
-          <o:OLEObject Type="Embed" ProgID="Excel.Sheet.12" ShapeID="_x0000_i1035" DrawAspect="Content" ObjectID="_1439471384" r:id="rId46"/>
+          <o:OLEObject Type="Embed" ProgID="Excel.Sheet.12" ShapeID="_x0000_i1035" DrawAspect="Content" ObjectID="_1439653846" r:id="rId46"/>
         </w:object>
       </w:r>
     </w:p>
@@ -13931,7 +13937,7 @@
           <v:shape id="_x0000_i1036" type="#_x0000_t75" style="width:320.25pt;height:91.5pt" o:ole="">
             <v:imagedata r:id="rId47" o:title=""/>
           </v:shape>
-          <o:OLEObject Type="Embed" ProgID="Excel.Sheet.12" ShapeID="_x0000_i1036" DrawAspect="Content" ObjectID="_1439471385" r:id="rId48"/>
+          <o:OLEObject Type="Embed" ProgID="Excel.Sheet.12" ShapeID="_x0000_i1036" DrawAspect="Content" ObjectID="_1439653847" r:id="rId48"/>
         </w:object>
       </w:r>
     </w:p>
@@ -14382,7 +14388,7 @@
           <v:shape id="_x0000_i1037" type="#_x0000_t75" style="width:440.25pt;height:151.5pt" o:ole="" o:allowoverlap="f">
             <v:imagedata r:id="rId49" o:title=""/>
           </v:shape>
-          <o:OLEObject Type="Embed" ProgID="Excel.Sheet.12" ShapeID="_x0000_i1037" DrawAspect="Content" ObjectID="_1439471386" r:id="rId50"/>
+          <o:OLEObject Type="Embed" ProgID="Excel.Sheet.12" ShapeID="_x0000_i1037" DrawAspect="Content" ObjectID="_1439653848" r:id="rId50"/>
         </w:object>
       </w:r>
     </w:p>
@@ -14577,7 +14583,7 @@
           <v:shape id="_x0000_i1038" type="#_x0000_t75" style="width:440.25pt;height:151.5pt" o:ole="" o:allowoverlap="f">
             <v:imagedata r:id="rId52" o:title=""/>
           </v:shape>
-          <o:OLEObject Type="Embed" ProgID="Excel.Sheet.12" ShapeID="_x0000_i1038" DrawAspect="Content" ObjectID="_1439471387" r:id="rId53"/>
+          <o:OLEObject Type="Embed" ProgID="Excel.Sheet.12" ShapeID="_x0000_i1038" DrawAspect="Content" ObjectID="_1439653849" r:id="rId53"/>
         </w:object>
       </w:r>
     </w:p>
@@ -15581,7 +15587,7 @@
           <v:shape id="_x0000_i1039" type="#_x0000_t75" style="width:470.25pt;height:162pt" o:ole="" o:allowoverlap="f">
             <v:imagedata r:id="rId65" o:title=""/>
           </v:shape>
-          <o:OLEObject Type="Embed" ProgID="Excel.Sheet.12" ShapeID="_x0000_i1039" DrawAspect="Content" ObjectID="_1439471388" r:id="rId66"/>
+          <o:OLEObject Type="Embed" ProgID="Excel.Sheet.12" ShapeID="_x0000_i1039" DrawAspect="Content" ObjectID="_1439653850" r:id="rId66"/>
         </w:object>
       </w:r>
     </w:p>
@@ -15877,7 +15883,7 @@
           <w:rPr>
             <w:noProof/>
           </w:rPr>
-          <w:t>8</w:t>
+          <w:t>10</w:t>
         </w:r>
         <w:r>
           <w:rPr>
@@ -20039,7 +20045,7 @@
 </file>
 
 <file path=customXml/itemProps1.xml><?xml version="1.0" encoding="utf-8"?>
-<ds:datastoreItem xmlns:ds="http://schemas.openxmlformats.org/officeDocument/2006/customXml" ds:itemID="{E70DCAB3-5A74-4D22-B9F8-B2FB919F3B0E}">
+<ds:datastoreItem xmlns:ds="http://schemas.openxmlformats.org/officeDocument/2006/customXml" ds:itemID="{C902DF4F-9692-40B2-B92D-F1248026ADC9}">
   <ds:schemaRefs>
     <ds:schemaRef ds:uri="http://schemas.openxmlformats.org/officeDocument/2006/bibliography"/>
   </ds:schemaRefs>

</xml_diff>